<commit_message>
add softsvmkernel for Q3
</commit_message>
<xml_diff>
--- a/ass2/Answers/answers.docx
+++ b/ass2/Answers/answers.docx
@@ -20,16 +20,49 @@
         <w:jc w:val="center"/>
         <w:rPr>
           <w:rFonts w:asciiTheme="majorBidi" w:hAnsiTheme="majorBidi"/>
+          <w:bCs/>
+          <w:rtl/>
+        </w:rPr>
+      </w:pPr>
+      <w:r>
+        <w:rPr>
+          <w:rFonts w:asciiTheme="majorBidi" w:hAnsiTheme="majorBidi" w:hint="cs"/>
+          <w:bCs/>
+          <w:rtl/>
+        </w:rPr>
+        <w:t>עבודה 2</w:t>
+      </w:r>
+      <w:r>
+        <w:rPr>
+          <w:rFonts w:asciiTheme="majorBidi" w:hAnsiTheme="majorBidi"/>
+          <w:bCs/>
+          <w:rtl/>
+        </w:rPr>
+        <w:t xml:space="preserve"> – מבוא ללמידה</w:t>
+      </w:r>
+    </w:p>
+    <w:p>
+      <w:pPr>
+        <w:bidi/>
+        <w:jc w:val="center"/>
+        <w:rPr>
+          <w:rFonts w:asciiTheme="majorBidi" w:hAnsiTheme="majorBidi" w:cstheme="majorBidi"/>
           <w:b/>
+          <w:bCs/>
+          <w:sz w:val="28"/>
+          <w:szCs w:val="28"/>
         </w:rPr>
       </w:pPr>
       <w:r>
         <w:rPr>
-          <w:rFonts w:asciiTheme="majorBidi" w:hAnsiTheme="majorBidi"/>
+          <w:rFonts w:asciiTheme="majorBidi" w:hAnsiTheme="majorBidi" w:cstheme="majorBidi" w:hint="cs"/>
           <w:b/>
-          <w:rtl/>
-        </w:rPr>
-        <w:t>2 – מבוא ללמידה</w:t>
+          <w:bCs/>
+          <w:sz w:val="28"/>
+          <w:szCs w:val="28"/>
+          <w:rtl/>
+        </w:rPr>
+        <w:t>מגישים: רעי וייס-ליפשיץ ועומרי אטל</w:t>
       </w:r>
     </w:p>
     <w:p>
@@ -5335,7 +5368,7 @@
         <w:bidi/>
         <w:spacing w:after="0"/>
         <w:rPr>
-          <w:rFonts w:asciiTheme="majorBidi" w:hAnsiTheme="majorBidi" w:cstheme="majorBidi" w:hint="cs"/>
+          <w:rFonts w:asciiTheme="majorBidi" w:hAnsiTheme="majorBidi" w:cstheme="majorBidi"/>
           <w:i/>
           <w:color w:val="000000"/>
           <w:sz w:val="24"/>
@@ -5679,7 +5712,7 @@
         <w:bidi/>
         <w:spacing w:after="0"/>
         <w:rPr>
-          <w:rFonts w:asciiTheme="majorBidi" w:hAnsiTheme="majorBidi" w:cstheme="majorBidi" w:hint="cs"/>
+          <w:rFonts w:asciiTheme="majorBidi" w:hAnsiTheme="majorBidi" w:cstheme="majorBidi"/>
           <w:i/>
           <w:color w:val="000000"/>
           <w:sz w:val="24"/>
@@ -5981,15 +6014,6 @@
                           </m:sSubPr>
                           <m:e>
                             <m:r>
-                              <w:rPr>
-                                <w:rFonts w:ascii="Cambria Math" w:hAnsi="Cambria Math" w:cstheme="majorBidi"/>
-                                <w:color w:val="000000"/>
-                                <w:sz w:val="24"/>
-                                <w:szCs w:val="24"/>
-                              </w:rPr>
-                              <m:t>|</m:t>
-                            </m:r>
-                            <m:r>
                               <m:rPr>
                                 <m:scr m:val="script"/>
                               </m:rPr>
@@ -5999,7 +6023,7 @@
                                 <w:sz w:val="24"/>
                                 <w:szCs w:val="24"/>
                               </w:rPr>
-                              <m:t>H</m:t>
+                              <m:t>|H</m:t>
                             </m:r>
                           </m:e>
                           <m:sub>
@@ -6691,7 +6715,7 @@
         <w:bidi/>
         <w:spacing w:after="0"/>
         <w:rPr>
-          <w:rFonts w:asciiTheme="majorBidi" w:hAnsiTheme="majorBidi" w:cstheme="majorBidi" w:hint="cs"/>
+          <w:rFonts w:asciiTheme="majorBidi" w:hAnsiTheme="majorBidi" w:cstheme="majorBidi"/>
           <w:i/>
           <w:color w:val="000000"/>
           <w:sz w:val="24"/>
@@ -7044,16 +7068,7 @@
               <w:sz w:val="24"/>
               <w:szCs w:val="24"/>
             </w:rPr>
-            <m:t>≤298</m:t>
-          </m:r>
-          <m:r>
-            <w:rPr>
-              <w:rFonts w:ascii="Cambria Math" w:hAnsi="Cambria Math" w:cstheme="majorBidi"/>
-              <w:color w:val="000000"/>
-              <w:sz w:val="24"/>
-              <w:szCs w:val="24"/>
-            </w:rPr>
-            <m:t xml:space="preserve"> </m:t>
+            <m:t xml:space="preserve">≤298 </m:t>
           </m:r>
         </m:oMath>
       </m:oMathPara>
@@ -7104,7 +7119,7 @@
         <w:bidi/>
         <w:spacing w:after="0"/>
         <w:rPr>
-          <w:rFonts w:asciiTheme="majorBidi" w:hAnsiTheme="majorBidi" w:cstheme="majorBidi" w:hint="cs"/>
+          <w:rFonts w:asciiTheme="majorBidi" w:hAnsiTheme="majorBidi" w:cstheme="majorBidi"/>
           <w:i/>
           <w:color w:val="000000"/>
           <w:sz w:val="24"/>
@@ -7267,25 +7282,7 @@
               <w:sz w:val="24"/>
               <w:szCs w:val="24"/>
             </w:rPr>
-            <m:t>≈</m:t>
-          </m:r>
-          <m:r>
-            <w:rPr>
-              <w:rFonts w:ascii="Cambria Math" w:hAnsi="Cambria Math" w:cstheme="majorBidi"/>
-              <w:color w:val="000000"/>
-              <w:sz w:val="24"/>
-              <w:szCs w:val="24"/>
-            </w:rPr>
-            <m:t>3026</m:t>
-          </m:r>
-          <m:r>
-            <w:rPr>
-              <w:rFonts w:ascii="Cambria Math" w:hAnsi="Cambria Math" w:cstheme="majorBidi"/>
-              <w:color w:val="000000"/>
-              <w:sz w:val="24"/>
-              <w:szCs w:val="24"/>
-            </w:rPr>
-            <m:t>≥</m:t>
+            <m:t>≈3026≥</m:t>
           </m:r>
           <m:f>
             <m:fPr>
@@ -7367,15 +7364,6 @@
                             </m:sSubPr>
                             <m:e>
                               <m:r>
-                                <w:rPr>
-                                  <w:rFonts w:ascii="Cambria Math" w:hAnsi="Cambria Math" w:cstheme="majorBidi"/>
-                                  <w:color w:val="000000"/>
-                                  <w:sz w:val="24"/>
-                                  <w:szCs w:val="24"/>
-                                </w:rPr>
-                                <m:t>|</m:t>
-                              </m:r>
-                              <m:r>
                                 <m:rPr>
                                   <m:scr m:val="script"/>
                                 </m:rPr>
@@ -7385,7 +7373,7 @@
                                   <w:sz w:val="24"/>
                                   <w:szCs w:val="24"/>
                                 </w:rPr>
-                                <m:t>H</m:t>
+                                <m:t>|H</m:t>
                               </m:r>
                             </m:e>
                             <m:sub>
@@ -7583,6 +7571,10 @@
     <w:p>
       <w:pPr>
         <w:pStyle w:val="a5"/>
+        <w:numPr>
+          <w:ilvl w:val="0"/>
+          <w:numId w:val="3"/>
+        </w:numPr>
         <w:pBdr>
           <w:top w:val="nil"/>
           <w:left w:val="nil"/>
@@ -7815,18 +7807,7 @@
           <w:szCs w:val="24"/>
           <w:rtl/>
         </w:rPr>
-        <w:t xml:space="preserve">, </w:t>
-      </w:r>
-      <w:r>
-        <w:rPr>
-          <w:rFonts w:asciiTheme="majorBidi" w:hAnsiTheme="majorBidi" w:cstheme="majorBidi" w:hint="cs"/>
-          <w:i/>
-          <w:color w:val="000000"/>
-          <w:sz w:val="24"/>
-          <w:szCs w:val="24"/>
-          <w:rtl/>
-        </w:rPr>
-        <w:t xml:space="preserve">כך שלכל מדגם </w:t>
+        <w:t xml:space="preserve">, כך שלכל מדגם </w:t>
       </w:r>
       <w:r>
         <w:rPr>
@@ -8013,7 +7994,7 @@
         <w:bidi/>
         <w:spacing w:after="0"/>
         <w:rPr>
-          <w:rFonts w:asciiTheme="majorBidi" w:hAnsiTheme="majorBidi" w:cstheme="majorBidi" w:hint="cs"/>
+          <w:rFonts w:asciiTheme="majorBidi" w:hAnsiTheme="majorBidi" w:cstheme="majorBidi"/>
           <w:i/>
           <w:color w:val="000000"/>
           <w:sz w:val="24"/>
@@ -8274,19 +8255,7 @@
                         <w:sz w:val="24"/>
                         <w:szCs w:val="24"/>
                       </w:rPr>
-                      <m:t>2</m:t>
-                    </m:r>
-                    <m:r>
-                      <m:rPr>
-                        <m:sty m:val="p"/>
-                      </m:rPr>
-                      <w:rPr>
-                        <w:rFonts w:ascii="Cambria Math" w:hAnsi="Cambria Math" w:cstheme="majorBidi"/>
-                        <w:color w:val="000000"/>
-                        <w:sz w:val="24"/>
-                        <w:szCs w:val="24"/>
-                      </w:rPr>
-                      <m:t>log</m:t>
+                      <m:t>2log</m:t>
                     </m:r>
                   </m:fName>
                   <m:e>
@@ -8393,19 +8362,7 @@
                         <w:sz w:val="24"/>
                         <w:szCs w:val="24"/>
                       </w:rPr>
-                      <m:t>2</m:t>
-                    </m:r>
-                    <m:r>
-                      <m:rPr>
-                        <m:sty m:val="p"/>
-                      </m:rPr>
-                      <w:rPr>
-                        <w:rFonts w:ascii="Cambria Math" w:hAnsi="Cambria Math" w:cstheme="majorBidi"/>
-                        <w:color w:val="000000"/>
-                        <w:sz w:val="24"/>
-                        <w:szCs w:val="24"/>
-                      </w:rPr>
-                      <m:t>log</m:t>
+                      <m:t>2log</m:t>
                     </m:r>
                     <m:ctrlPr>
                       <w:rPr>
@@ -9370,16 +9327,7 @@
             <w:sz w:val="24"/>
             <w:szCs w:val="24"/>
           </w:rPr>
-          <m:t>≤</m:t>
-        </m:r>
-        <m:r>
-          <w:rPr>
-            <w:rFonts w:ascii="Cambria Math" w:hAnsi="Cambria Math" w:cstheme="majorBidi"/>
-            <w:color w:val="000000"/>
-            <w:sz w:val="24"/>
-            <w:szCs w:val="24"/>
-          </w:rPr>
-          <m:t>129</m:t>
+          <m:t>≤129</m:t>
         </m:r>
         <m:func>
           <m:funcPr>
@@ -10200,7 +10148,7 @@
         <w:bidi/>
         <w:spacing w:after="0"/>
         <w:rPr>
-          <w:rFonts w:asciiTheme="majorBidi" w:hAnsiTheme="majorBidi" w:cstheme="majorBidi" w:hint="cs"/>
+          <w:rFonts w:asciiTheme="majorBidi" w:hAnsiTheme="majorBidi" w:cstheme="majorBidi"/>
           <w:i/>
           <w:color w:val="000000"/>
           <w:sz w:val="24"/>
@@ -10242,7 +10190,7 @@
         <w:bidi/>
         <w:spacing w:after="0"/>
         <w:rPr>
-          <w:rFonts w:asciiTheme="majorBidi" w:hAnsiTheme="majorBidi" w:cstheme="majorBidi" w:hint="cs"/>
+          <w:rFonts w:asciiTheme="majorBidi" w:hAnsiTheme="majorBidi" w:cstheme="majorBidi"/>
           <w:sz w:val="28"/>
           <w:szCs w:val="28"/>
           <w:u w:val="single"/>
@@ -15128,7 +15076,7 @@
       <w:pPr>
         <w:bidi/>
         <w:rPr>
-          <w:rFonts w:asciiTheme="majorBidi" w:eastAsia="Cambria Math" w:hAnsiTheme="majorBidi" w:cstheme="majorBidi" w:hint="cs"/>
+          <w:rFonts w:asciiTheme="majorBidi" w:eastAsia="Cambria Math" w:hAnsiTheme="majorBidi" w:cstheme="majorBidi"/>
           <w:i/>
           <w:sz w:val="28"/>
           <w:szCs w:val="28"/>
@@ -15314,23 +15262,7 @@
                     <w:sz w:val="24"/>
                     <w:szCs w:val="24"/>
                   </w:rPr>
-                  <m:t>1,</m:t>
-                </m:r>
-                <m:r>
-                  <w:rPr>
-                    <w:rFonts w:ascii="Cambria Math" w:eastAsia="Cambria Math" w:hAnsi="Cambria Math" w:cstheme="majorBidi"/>
-                    <w:sz w:val="24"/>
-                    <w:szCs w:val="24"/>
-                  </w:rPr>
-                  <m:t xml:space="preserve"> </m:t>
-                </m:r>
-                <m:r>
-                  <w:rPr>
-                    <w:rFonts w:ascii="Cambria Math" w:eastAsia="Cambria Math" w:hAnsi="Cambria Math" w:cstheme="majorBidi"/>
-                    <w:sz w:val="24"/>
-                    <w:szCs w:val="24"/>
-                  </w:rPr>
-                  <m:t xml:space="preserve"> i=j</m:t>
+                  <m:t>1,  i=j</m:t>
                 </m:r>
               </m:e>
               <m:e>
@@ -15340,23 +15272,7 @@
                     <w:sz w:val="24"/>
                     <w:szCs w:val="24"/>
                   </w:rPr>
-                  <m:t>0,</m:t>
-                </m:r>
-                <m:r>
-                  <w:rPr>
-                    <w:rFonts w:ascii="Cambria Math" w:eastAsia="Cambria Math" w:hAnsi="Cambria Math" w:cstheme="majorBidi"/>
-                    <w:sz w:val="24"/>
-                    <w:szCs w:val="24"/>
-                  </w:rPr>
-                  <m:t xml:space="preserve"> </m:t>
-                </m:r>
-                <m:r>
-                  <w:rPr>
-                    <w:rFonts w:ascii="Cambria Math" w:eastAsia="Cambria Math" w:hAnsi="Cambria Math" w:cstheme="majorBidi"/>
-                    <w:sz w:val="24"/>
-                    <w:szCs w:val="24"/>
-                  </w:rPr>
-                  <m:t xml:space="preserve"> j&gt;i</m:t>
+                  <m:t>0,  j&gt;i</m:t>
                 </m:r>
               </m:e>
             </m:eqArr>
@@ -15704,15 +15620,7 @@
             <w:sz w:val="24"/>
             <w:szCs w:val="24"/>
           </w:rPr>
-          <m:t>=0≤t=</m:t>
-        </m:r>
-        <m:r>
-          <w:rPr>
-            <w:rFonts w:ascii="Cambria Math" w:eastAsia="Cambria Math" w:hAnsi="Cambria Math" w:cstheme="majorBidi"/>
-            <w:sz w:val="24"/>
-            <w:szCs w:val="24"/>
-          </w:rPr>
-          <m:t xml:space="preserve"> 0 </m:t>
+          <m:t xml:space="preserve">=0≤t= 0 </m:t>
         </m:r>
       </m:oMath>
       <w:r>
@@ -15836,23 +15744,7 @@
             <w:sz w:val="24"/>
             <w:szCs w:val="24"/>
           </w:rPr>
-          <m:t>≤</m:t>
-        </m:r>
-        <m:r>
-          <w:rPr>
-            <w:rFonts w:ascii="Cambria Math" w:eastAsia="Cambria Math" w:hAnsi="Cambria Math" w:cstheme="majorBidi"/>
-            <w:sz w:val="24"/>
-            <w:szCs w:val="24"/>
-          </w:rPr>
-          <m:t>t-1</m:t>
-        </m:r>
-        <m:r>
-          <w:rPr>
-            <w:rFonts w:ascii="Cambria Math" w:eastAsia="Cambria Math" w:hAnsi="Cambria Math" w:cstheme="majorBidi"/>
-            <w:sz w:val="24"/>
-            <w:szCs w:val="24"/>
-          </w:rPr>
-          <m:t xml:space="preserve"> </m:t>
+          <m:t xml:space="preserve">≤t-1 </m:t>
         </m:r>
       </m:oMath>
       <w:r>
@@ -16302,15 +16194,7 @@
               <w:sz w:val="24"/>
               <w:szCs w:val="24"/>
             </w:rPr>
-            <m:t>≤t-1+1=</m:t>
-          </m:r>
-          <m:r>
-            <w:rPr>
-              <w:rFonts w:ascii="Cambria Math" w:eastAsia="Cambria Math" w:hAnsi="Cambria Math" w:cstheme="majorBidi"/>
-              <w:sz w:val="24"/>
-              <w:szCs w:val="24"/>
-            </w:rPr>
-            <m:t>t</m:t>
+            <m:t>≤t-1+1=t</m:t>
           </m:r>
         </m:oMath>
       </m:oMathPara>
@@ -16470,15 +16354,7 @@
                 <w:sz w:val="24"/>
                 <w:szCs w:val="24"/>
               </w:rPr>
-              <m:t>w=</m:t>
-            </m:r>
-            <m:r>
-              <w:rPr>
-                <w:rFonts w:ascii="Cambria Math" w:eastAsia="Cambria Math" w:hAnsi="Cambria Math" w:cstheme="majorBidi"/>
-                <w:sz w:val="24"/>
-                <w:szCs w:val="24"/>
-              </w:rPr>
-              <m:t>w</m:t>
+              <m:t>w=w</m:t>
             </m:r>
           </m:e>
           <m:sup>
@@ -17393,23 +17269,7 @@
             <w:sz w:val="24"/>
             <w:szCs w:val="24"/>
           </w:rPr>
-          <m:t>1</m:t>
-        </m:r>
-        <m:r>
-          <w:rPr>
-            <w:rFonts w:ascii="Cambria Math" w:eastAsia="Cambria Math" w:hAnsi="Cambria Math" w:cstheme="majorBidi"/>
-            <w:sz w:val="24"/>
-            <w:szCs w:val="24"/>
-          </w:rPr>
-          <m:t>&lt;</m:t>
-        </m:r>
-        <m:r>
-          <w:rPr>
-            <w:rFonts w:ascii="Cambria Math" w:eastAsia="Cambria Math" w:hAnsi="Cambria Math" w:cstheme="majorBidi"/>
-            <w:sz w:val="24"/>
-            <w:szCs w:val="24"/>
-          </w:rPr>
-          <m:t>i≤d</m:t>
+          <m:t>1&lt;i≤d</m:t>
         </m:r>
       </m:oMath>
       <w:r>
@@ -18115,7 +17975,7 @@
         <w:bidi/>
         <w:ind w:firstLine="720"/>
         <w:rPr>
-          <w:rFonts w:asciiTheme="majorBidi" w:eastAsia="Cambria Math" w:hAnsiTheme="majorBidi" w:cstheme="majorBidi" w:hint="cs"/>
+          <w:rFonts w:asciiTheme="majorBidi" w:eastAsia="Cambria Math" w:hAnsiTheme="majorBidi" w:cstheme="majorBidi"/>
           <w:i/>
           <w:sz w:val="24"/>
           <w:szCs w:val="24"/>
@@ -18498,15 +18358,7 @@
               <w:sz w:val="24"/>
               <w:szCs w:val="24"/>
             </w:rPr>
-            <m:t>-1</m:t>
-          </m:r>
-          <m:r>
-            <w:rPr>
-              <w:rFonts w:ascii="Cambria Math" w:eastAsia="Cambria Math" w:hAnsi="Cambria Math" w:cstheme="majorBidi"/>
-              <w:sz w:val="24"/>
-              <w:szCs w:val="24"/>
-            </w:rPr>
-            <m:t xml:space="preserve"> </m:t>
+            <m:t xml:space="preserve">-1 </m:t>
           </m:r>
         </m:oMath>
       </m:oMathPara>
@@ -19134,15 +18986,7 @@
             <w:sz w:val="24"/>
             <w:szCs w:val="24"/>
           </w:rPr>
-          <m:t>+1</m:t>
-        </m:r>
-        <m:r>
-          <w:rPr>
-            <w:rFonts w:ascii="Cambria Math" w:eastAsia="Cambria Math" w:hAnsi="Cambria Math" w:cstheme="majorBidi"/>
-            <w:sz w:val="24"/>
-            <w:szCs w:val="24"/>
-          </w:rPr>
-          <m:t>&gt;</m:t>
+          <m:t>+1&gt;</m:t>
         </m:r>
         <m:sSup>
           <m:sSupPr>
@@ -20528,15 +20372,7 @@
             <w:sz w:val="24"/>
             <w:szCs w:val="24"/>
           </w:rPr>
-          <m:t>-</m:t>
-        </m:r>
-        <m:r>
-          <w:rPr>
-            <w:rFonts w:ascii="Cambria Math" w:eastAsia="Cambria Math" w:hAnsi="Cambria Math" w:cstheme="majorBidi"/>
-            <w:sz w:val="24"/>
-            <w:szCs w:val="24"/>
-          </w:rPr>
-          <m:t>η</m:t>
+          <m:t>-η</m:t>
         </m:r>
         <m:r>
           <m:rPr>
@@ -21624,9 +21460,10 @@
                 </w:rPr>
                 <m:t>2</m:t>
               </m:r>
-              <m:rad>
-                <m:radPr>
-                  <m:degHide m:val="1"/>
+              <m:d>
+                <m:dPr>
+                  <m:begChr m:val="|"/>
+                  <m:endChr m:val="|"/>
                   <m:ctrlPr>
                     <w:rPr>
                       <w:rFonts w:ascii="Cambria Math" w:eastAsia="Cambria Math" w:hAnsi="Cambria Math" w:cstheme="majorBidi"/>
@@ -21635,22 +21472,12 @@
                       <w:szCs w:val="24"/>
                     </w:rPr>
                   </m:ctrlPr>
-                </m:radPr>
-                <m:deg>
-                  <m:ctrlPr>
-                    <w:rPr>
-                      <w:rFonts w:ascii="Cambria Math" w:eastAsia="Cambria Math" w:hAnsi="Cambria Math" w:cstheme="majorBidi"/>
-                      <w:i/>
-                      <w:sz w:val="24"/>
-                      <w:szCs w:val="24"/>
-                      <w:rtl/>
-                    </w:rPr>
-                  </m:ctrlPr>
-                </m:deg>
+                </m:dPr>
                 <m:e>
-                  <m:nary>
-                    <m:naryPr>
-                      <m:chr m:val="∑"/>
+                  <m:d>
+                    <m:dPr>
+                      <m:begChr m:val="|"/>
+                      <m:endChr m:val="|"/>
                       <m:ctrlPr>
                         <w:rPr>
                           <w:rFonts w:ascii="Cambria Math" w:eastAsia="Cambria Math" w:hAnsi="Cambria Math" w:cstheme="majorBidi"/>
@@ -21659,35 +21486,7 @@
                           <w:szCs w:val="24"/>
                         </w:rPr>
                       </m:ctrlPr>
-                    </m:naryPr>
-                    <m:sub>
-                      <m:r>
-                        <w:rPr>
-                          <w:rFonts w:ascii="Cambria Math" w:eastAsia="Cambria Math" w:hAnsi="Cambria Math" w:cstheme="majorBidi"/>
-                          <w:sz w:val="24"/>
-                          <w:szCs w:val="24"/>
-                        </w:rPr>
-                        <m:t>j</m:t>
-                      </m:r>
-                      <m:r>
-                        <w:rPr>
-                          <w:rFonts w:ascii="Cambria Math" w:eastAsia="Cambria Math" w:hAnsi="Cambria Math" w:cstheme="majorBidi"/>
-                          <w:sz w:val="24"/>
-                          <w:szCs w:val="24"/>
-                        </w:rPr>
-                        <m:t>=1</m:t>
-                      </m:r>
-                    </m:sub>
-                    <m:sup>
-                      <m:r>
-                        <w:rPr>
-                          <w:rFonts w:ascii="Cambria Math" w:eastAsia="Cambria Math" w:hAnsi="Cambria Math" w:cstheme="majorBidi"/>
-                          <w:sz w:val="24"/>
-                          <w:szCs w:val="24"/>
-                        </w:rPr>
-                        <m:t>d</m:t>
-                      </m:r>
-                    </m:sup>
+                    </m:dPr>
                     <m:e>
                       <m:sSup>
                         <m:sSupPr>
@@ -21701,62 +21500,14 @@
                           </m:ctrlPr>
                         </m:sSupPr>
                         <m:e>
-                          <m:d>
-                            <m:dPr>
-                              <m:ctrlPr>
-                                <w:rPr>
-                                  <w:rFonts w:ascii="Cambria Math" w:eastAsia="Cambria Math" w:hAnsi="Cambria Math" w:cstheme="majorBidi"/>
-                                  <w:i/>
-                                  <w:sz w:val="24"/>
-                                  <w:szCs w:val="24"/>
-                                </w:rPr>
-                              </m:ctrlPr>
-                            </m:dPr>
-                            <m:e>
-                              <m:sSubSup>
-                                <m:sSubSupPr>
-                                  <m:ctrlPr>
-                                    <w:rPr>
-                                      <w:rFonts w:ascii="Cambria Math" w:eastAsia="Cambria Math" w:hAnsi="Cambria Math" w:cstheme="majorBidi"/>
-                                      <w:i/>
-                                      <w:sz w:val="24"/>
-                                      <w:szCs w:val="24"/>
-                                    </w:rPr>
-                                  </m:ctrlPr>
-                                </m:sSubSupPr>
-                                <m:e>
-                                  <m:r>
-                                    <w:rPr>
-                                      <w:rFonts w:ascii="Cambria Math" w:eastAsia="Cambria Math" w:hAnsi="Cambria Math" w:cstheme="majorBidi"/>
-                                      <w:sz w:val="24"/>
-                                      <w:szCs w:val="24"/>
-                                    </w:rPr>
-                                    <m:t>w</m:t>
-                                  </m:r>
-                                </m:e>
-                                <m:sub>
-                                  <m:r>
-                                    <w:rPr>
-                                      <w:rFonts w:ascii="Cambria Math" w:eastAsia="Cambria Math" w:hAnsi="Cambria Math" w:cstheme="majorBidi"/>
-                                      <w:sz w:val="24"/>
-                                      <w:szCs w:val="24"/>
-                                    </w:rPr>
-                                    <m:t>j</m:t>
-                                  </m:r>
-                                </m:sub>
-                                <m:sup>
-                                  <m:r>
-                                    <w:rPr>
-                                      <w:rFonts w:ascii="Cambria Math" w:eastAsia="Cambria Math" w:hAnsi="Cambria Math" w:cstheme="majorBidi"/>
-                                      <w:sz w:val="24"/>
-                                      <w:szCs w:val="24"/>
-                                    </w:rPr>
-                                    <m:t>t</m:t>
-                                  </m:r>
-                                </m:sup>
-                              </m:sSubSup>
-                            </m:e>
-                          </m:d>
+                          <m:r>
+                            <w:rPr>
+                              <w:rFonts w:ascii="Cambria Math" w:eastAsia="Cambria Math" w:hAnsi="Cambria Math" w:cstheme="majorBidi"/>
+                              <w:sz w:val="24"/>
+                              <w:szCs w:val="24"/>
+                            </w:rPr>
+                            <m:t>w</m:t>
+                          </m:r>
                         </m:e>
                         <m:sup>
                           <m:r>
@@ -21765,14 +21516,14 @@
                               <w:sz w:val="24"/>
                               <w:szCs w:val="24"/>
                             </w:rPr>
-                            <m:t>2</m:t>
+                            <m:t>t</m:t>
                           </m:r>
                         </m:sup>
                       </m:sSup>
                     </m:e>
-                  </m:nary>
+                  </m:d>
                 </m:e>
-              </m:rad>
+              </m:d>
             </m:den>
           </m:f>
           <m:r>
@@ -21834,15 +21585,7 @@
                           <w:sz w:val="24"/>
                           <w:szCs w:val="24"/>
                         </w:rPr>
-                        <m:t>j</m:t>
-                      </m:r>
-                      <m:r>
-                        <w:rPr>
-                          <w:rFonts w:ascii="Cambria Math" w:eastAsia="Cambria Math" w:hAnsi="Cambria Math" w:cstheme="majorBidi"/>
-                          <w:sz w:val="24"/>
-                          <w:szCs w:val="24"/>
-                        </w:rPr>
-                        <m:t>=1</m:t>
+                        <m:t>j=1</m:t>
                       </m:r>
                     </m:sub>
                     <m:sup>
@@ -22003,29 +21746,7 @@
               <w:sz w:val="24"/>
               <w:szCs w:val="24"/>
             </w:rPr>
-            <m:t>=</m:t>
-          </m:r>
-          <m:r>
-            <m:rPr>
-              <m:sty m:val="p"/>
-            </m:rPr>
-            <w:rPr>
-              <w:rFonts w:ascii="Cambria Math" w:eastAsia="Cambria Math" w:hAnsi="Cambria Math" w:cstheme="majorBidi"/>
-              <w:sz w:val="24"/>
-              <w:szCs w:val="24"/>
-            </w:rPr>
-            <m:t xml:space="preserve"> </m:t>
-          </m:r>
-          <m:r>
-            <m:rPr>
-              <m:sty m:val="p"/>
-            </m:rPr>
-            <w:rPr>
-              <w:rFonts w:ascii="Cambria Math" w:eastAsia="Cambria Math" w:hAnsi="Cambria Math" w:cstheme="majorBidi"/>
-              <w:sz w:val="24"/>
-              <w:szCs w:val="24"/>
-            </w:rPr>
-            <m:t xml:space="preserve"> </m:t>
+            <m:t xml:space="preserve">=  </m:t>
           </m:r>
           <m:f>
             <m:fPr>
@@ -22101,9 +21822,10 @@
                 </w:rPr>
                 <m:t>2</m:t>
               </m:r>
-              <m:rad>
-                <m:radPr>
-                  <m:degHide m:val="1"/>
+              <m:d>
+                <m:dPr>
+                  <m:begChr m:val="|"/>
+                  <m:endChr m:val="|"/>
                   <m:ctrlPr>
                     <w:rPr>
                       <w:rFonts w:ascii="Cambria Math" w:eastAsia="Cambria Math" w:hAnsi="Cambria Math" w:cstheme="majorBidi"/>
@@ -22112,22 +21834,12 @@
                       <w:szCs w:val="24"/>
                     </w:rPr>
                   </m:ctrlPr>
-                </m:radPr>
-                <m:deg>
-                  <m:ctrlPr>
-                    <w:rPr>
-                      <w:rFonts w:ascii="Cambria Math" w:eastAsia="Cambria Math" w:hAnsi="Cambria Math" w:cstheme="majorBidi"/>
-                      <w:i/>
-                      <w:sz w:val="24"/>
-                      <w:szCs w:val="24"/>
-                      <w:rtl/>
-                    </w:rPr>
-                  </m:ctrlPr>
-                </m:deg>
+                </m:dPr>
                 <m:e>
-                  <m:nary>
-                    <m:naryPr>
-                      <m:chr m:val="∑"/>
+                  <m:d>
+                    <m:dPr>
+                      <m:begChr m:val="|"/>
+                      <m:endChr m:val="|"/>
                       <m:ctrlPr>
                         <w:rPr>
                           <w:rFonts w:ascii="Cambria Math" w:eastAsia="Cambria Math" w:hAnsi="Cambria Math" w:cstheme="majorBidi"/>
@@ -22136,35 +21848,7 @@
                           <w:szCs w:val="24"/>
                         </w:rPr>
                       </m:ctrlPr>
-                    </m:naryPr>
-                    <m:sub>
-                      <m:r>
-                        <w:rPr>
-                          <w:rFonts w:ascii="Cambria Math" w:eastAsia="Cambria Math" w:hAnsi="Cambria Math" w:cstheme="majorBidi"/>
-                          <w:sz w:val="24"/>
-                          <w:szCs w:val="24"/>
-                        </w:rPr>
-                        <m:t>j</m:t>
-                      </m:r>
-                      <m:r>
-                        <w:rPr>
-                          <w:rFonts w:ascii="Cambria Math" w:eastAsia="Cambria Math" w:hAnsi="Cambria Math" w:cstheme="majorBidi"/>
-                          <w:sz w:val="24"/>
-                          <w:szCs w:val="24"/>
-                        </w:rPr>
-                        <m:t>=1</m:t>
-                      </m:r>
-                    </m:sub>
-                    <m:sup>
-                      <m:r>
-                        <w:rPr>
-                          <w:rFonts w:ascii="Cambria Math" w:eastAsia="Cambria Math" w:hAnsi="Cambria Math" w:cstheme="majorBidi"/>
-                          <w:sz w:val="24"/>
-                          <w:szCs w:val="24"/>
-                        </w:rPr>
-                        <m:t>d</m:t>
-                      </m:r>
-                    </m:sup>
+                    </m:dPr>
                     <m:e>
                       <m:sSup>
                         <m:sSupPr>
@@ -22178,62 +21862,14 @@
                           </m:ctrlPr>
                         </m:sSupPr>
                         <m:e>
-                          <m:d>
-                            <m:dPr>
-                              <m:ctrlPr>
-                                <w:rPr>
-                                  <w:rFonts w:ascii="Cambria Math" w:eastAsia="Cambria Math" w:hAnsi="Cambria Math" w:cstheme="majorBidi"/>
-                                  <w:i/>
-                                  <w:sz w:val="24"/>
-                                  <w:szCs w:val="24"/>
-                                </w:rPr>
-                              </m:ctrlPr>
-                            </m:dPr>
-                            <m:e>
-                              <m:sSubSup>
-                                <m:sSubSupPr>
-                                  <m:ctrlPr>
-                                    <w:rPr>
-                                      <w:rFonts w:ascii="Cambria Math" w:eastAsia="Cambria Math" w:hAnsi="Cambria Math" w:cstheme="majorBidi"/>
-                                      <w:i/>
-                                      <w:sz w:val="24"/>
-                                      <w:szCs w:val="24"/>
-                                    </w:rPr>
-                                  </m:ctrlPr>
-                                </m:sSubSupPr>
-                                <m:e>
-                                  <m:r>
-                                    <w:rPr>
-                                      <w:rFonts w:ascii="Cambria Math" w:eastAsia="Cambria Math" w:hAnsi="Cambria Math" w:cstheme="majorBidi"/>
-                                      <w:sz w:val="24"/>
-                                      <w:szCs w:val="24"/>
-                                    </w:rPr>
-                                    <m:t>w</m:t>
-                                  </m:r>
-                                </m:e>
-                                <m:sub>
-                                  <m:r>
-                                    <w:rPr>
-                                      <w:rFonts w:ascii="Cambria Math" w:eastAsia="Cambria Math" w:hAnsi="Cambria Math" w:cstheme="majorBidi"/>
-                                      <w:sz w:val="24"/>
-                                      <w:szCs w:val="24"/>
-                                    </w:rPr>
-                                    <m:t>j</m:t>
-                                  </m:r>
-                                </m:sub>
-                                <m:sup>
-                                  <m:r>
-                                    <w:rPr>
-                                      <w:rFonts w:ascii="Cambria Math" w:eastAsia="Cambria Math" w:hAnsi="Cambria Math" w:cstheme="majorBidi"/>
-                                      <w:sz w:val="24"/>
-                                      <w:szCs w:val="24"/>
-                                    </w:rPr>
-                                    <m:t>t</m:t>
-                                  </m:r>
-                                </m:sup>
-                              </m:sSubSup>
-                            </m:e>
-                          </m:d>
+                          <m:r>
+                            <w:rPr>
+                              <w:rFonts w:ascii="Cambria Math" w:eastAsia="Cambria Math" w:hAnsi="Cambria Math" w:cstheme="majorBidi"/>
+                              <w:sz w:val="24"/>
+                              <w:szCs w:val="24"/>
+                            </w:rPr>
+                            <m:t>w</m:t>
+                          </m:r>
                         </m:e>
                         <m:sup>
                           <m:r>
@@ -22242,14 +21878,14 @@
                               <w:sz w:val="24"/>
                               <w:szCs w:val="24"/>
                             </w:rPr>
-                            <m:t>2</m:t>
+                            <m:t>t</m:t>
                           </m:r>
                         </m:sup>
                       </m:sSup>
                     </m:e>
-                  </m:nary>
+                  </m:d>
                 </m:e>
-              </m:rad>
+              </m:d>
             </m:den>
           </m:f>
           <m:r>
@@ -22329,9 +21965,10 @@
               </m:sSubSup>
             </m:num>
             <m:den>
-              <m:rad>
-                <m:radPr>
-                  <m:degHide m:val="1"/>
+              <m:d>
+                <m:dPr>
+                  <m:begChr m:val="|"/>
+                  <m:endChr m:val="|"/>
                   <m:ctrlPr>
                     <w:rPr>
                       <w:rFonts w:ascii="Cambria Math" w:eastAsia="Cambria Math" w:hAnsi="Cambria Math" w:cstheme="majorBidi"/>
@@ -22340,22 +21977,12 @@
                       <w:szCs w:val="24"/>
                     </w:rPr>
                   </m:ctrlPr>
-                </m:radPr>
-                <m:deg>
-                  <m:ctrlPr>
-                    <w:rPr>
-                      <w:rFonts w:ascii="Cambria Math" w:eastAsia="Cambria Math" w:hAnsi="Cambria Math" w:cstheme="majorBidi"/>
-                      <w:i/>
-                      <w:sz w:val="24"/>
-                      <w:szCs w:val="24"/>
-                      <w:rtl/>
-                    </w:rPr>
-                  </m:ctrlPr>
-                </m:deg>
+                </m:dPr>
                 <m:e>
-                  <m:nary>
-                    <m:naryPr>
-                      <m:chr m:val="∑"/>
+                  <m:d>
+                    <m:dPr>
+                      <m:begChr m:val="|"/>
+                      <m:endChr m:val="|"/>
                       <m:ctrlPr>
                         <w:rPr>
                           <w:rFonts w:ascii="Cambria Math" w:eastAsia="Cambria Math" w:hAnsi="Cambria Math" w:cstheme="majorBidi"/>
@@ -22364,35 +21991,7 @@
                           <w:szCs w:val="24"/>
                         </w:rPr>
                       </m:ctrlPr>
-                    </m:naryPr>
-                    <m:sub>
-                      <m:r>
-                        <w:rPr>
-                          <w:rFonts w:ascii="Cambria Math" w:eastAsia="Cambria Math" w:hAnsi="Cambria Math" w:cstheme="majorBidi"/>
-                          <w:sz w:val="24"/>
-                          <w:szCs w:val="24"/>
-                        </w:rPr>
-                        <m:t>j</m:t>
-                      </m:r>
-                      <m:r>
-                        <w:rPr>
-                          <w:rFonts w:ascii="Cambria Math" w:eastAsia="Cambria Math" w:hAnsi="Cambria Math" w:cstheme="majorBidi"/>
-                          <w:sz w:val="24"/>
-                          <w:szCs w:val="24"/>
-                        </w:rPr>
-                        <m:t>=1</m:t>
-                      </m:r>
-                    </m:sub>
-                    <m:sup>
-                      <m:r>
-                        <w:rPr>
-                          <w:rFonts w:ascii="Cambria Math" w:eastAsia="Cambria Math" w:hAnsi="Cambria Math" w:cstheme="majorBidi"/>
-                          <w:sz w:val="24"/>
-                          <w:szCs w:val="24"/>
-                        </w:rPr>
-                        <m:t>d</m:t>
-                      </m:r>
-                    </m:sup>
+                    </m:dPr>
                     <m:e>
                       <m:sSup>
                         <m:sSupPr>
@@ -22406,62 +22005,14 @@
                           </m:ctrlPr>
                         </m:sSupPr>
                         <m:e>
-                          <m:d>
-                            <m:dPr>
-                              <m:ctrlPr>
-                                <w:rPr>
-                                  <w:rFonts w:ascii="Cambria Math" w:eastAsia="Cambria Math" w:hAnsi="Cambria Math" w:cstheme="majorBidi"/>
-                                  <w:i/>
-                                  <w:sz w:val="24"/>
-                                  <w:szCs w:val="24"/>
-                                </w:rPr>
-                              </m:ctrlPr>
-                            </m:dPr>
-                            <m:e>
-                              <m:sSubSup>
-                                <m:sSubSupPr>
-                                  <m:ctrlPr>
-                                    <w:rPr>
-                                      <w:rFonts w:ascii="Cambria Math" w:eastAsia="Cambria Math" w:hAnsi="Cambria Math" w:cstheme="majorBidi"/>
-                                      <w:i/>
-                                      <w:sz w:val="24"/>
-                                      <w:szCs w:val="24"/>
-                                    </w:rPr>
-                                  </m:ctrlPr>
-                                </m:sSubSupPr>
-                                <m:e>
-                                  <m:r>
-                                    <w:rPr>
-                                      <w:rFonts w:ascii="Cambria Math" w:eastAsia="Cambria Math" w:hAnsi="Cambria Math" w:cstheme="majorBidi"/>
-                                      <w:sz w:val="24"/>
-                                      <w:szCs w:val="24"/>
-                                    </w:rPr>
-                                    <m:t>w</m:t>
-                                  </m:r>
-                                </m:e>
-                                <m:sub>
-                                  <m:r>
-                                    <w:rPr>
-                                      <w:rFonts w:ascii="Cambria Math" w:eastAsia="Cambria Math" w:hAnsi="Cambria Math" w:cstheme="majorBidi"/>
-                                      <w:sz w:val="24"/>
-                                      <w:szCs w:val="24"/>
-                                    </w:rPr>
-                                    <m:t>j</m:t>
-                                  </m:r>
-                                </m:sub>
-                                <m:sup>
-                                  <m:r>
-                                    <w:rPr>
-                                      <w:rFonts w:ascii="Cambria Math" w:eastAsia="Cambria Math" w:hAnsi="Cambria Math" w:cstheme="majorBidi"/>
-                                      <w:sz w:val="24"/>
-                                      <w:szCs w:val="24"/>
-                                    </w:rPr>
-                                    <m:t>t</m:t>
-                                  </m:r>
-                                </m:sup>
-                              </m:sSubSup>
-                            </m:e>
-                          </m:d>
+                          <m:r>
+                            <w:rPr>
+                              <w:rFonts w:ascii="Cambria Math" w:eastAsia="Cambria Math" w:hAnsi="Cambria Math" w:cstheme="majorBidi"/>
+                              <w:sz w:val="24"/>
+                              <w:szCs w:val="24"/>
+                            </w:rPr>
+                            <m:t>w</m:t>
+                          </m:r>
                         </m:e>
                         <m:sup>
                           <m:r>
@@ -22470,14 +22021,14 @@
                               <w:sz w:val="24"/>
                               <w:szCs w:val="24"/>
                             </w:rPr>
-                            <m:t>2</m:t>
+                            <m:t>t</m:t>
                           </m:r>
                         </m:sup>
                       </m:sSup>
                     </m:e>
-                  </m:nary>
+                  </m:d>
                 </m:e>
-              </m:rad>
+              </m:d>
             </m:den>
           </m:f>
           <m:r>
@@ -22720,15 +22271,7 @@
                           <w:sz w:val="24"/>
                           <w:szCs w:val="24"/>
                         </w:rPr>
-                        <m:t>j</m:t>
-                      </m:r>
-                      <m:r>
-                        <w:rPr>
-                          <w:rFonts w:ascii="Cambria Math" w:eastAsia="Cambria Math" w:hAnsi="Cambria Math" w:cstheme="majorBidi"/>
-                          <w:sz w:val="24"/>
-                          <w:szCs w:val="24"/>
-                        </w:rPr>
-                        <m:t>=1</m:t>
+                        <m:t>j=1</m:t>
                       </m:r>
                     </m:sub>
                     <m:sup>
@@ -25068,9 +24611,10 @@
               </m:sSubSup>
             </m:num>
             <m:den>
-              <m:rad>
-                <m:radPr>
-                  <m:degHide m:val="1"/>
+              <m:d>
+                <m:dPr>
+                  <m:begChr m:val="|"/>
+                  <m:endChr m:val="|"/>
                   <m:ctrlPr>
                     <w:rPr>
                       <w:rFonts w:ascii="Cambria Math" w:eastAsia="Cambria Math" w:hAnsi="Cambria Math" w:cstheme="majorBidi"/>
@@ -25079,22 +24623,12 @@
                       <w:szCs w:val="24"/>
                     </w:rPr>
                   </m:ctrlPr>
-                </m:radPr>
-                <m:deg>
-                  <m:ctrlPr>
-                    <w:rPr>
-                      <w:rFonts w:ascii="Cambria Math" w:eastAsia="Cambria Math" w:hAnsi="Cambria Math" w:cstheme="majorBidi"/>
-                      <w:i/>
-                      <w:sz w:val="24"/>
-                      <w:szCs w:val="24"/>
-                      <w:rtl/>
-                    </w:rPr>
-                  </m:ctrlPr>
-                </m:deg>
+                </m:dPr>
                 <m:e>
-                  <m:nary>
-                    <m:naryPr>
-                      <m:chr m:val="∑"/>
+                  <m:d>
+                    <m:dPr>
+                      <m:begChr m:val="|"/>
+                      <m:endChr m:val="|"/>
                       <m:ctrlPr>
                         <w:rPr>
                           <w:rFonts w:ascii="Cambria Math" w:eastAsia="Cambria Math" w:hAnsi="Cambria Math" w:cstheme="majorBidi"/>
@@ -25103,27 +24637,7 @@
                           <w:szCs w:val="24"/>
                         </w:rPr>
                       </m:ctrlPr>
-                    </m:naryPr>
-                    <m:sub>
-                      <m:r>
-                        <w:rPr>
-                          <w:rFonts w:ascii="Cambria Math" w:eastAsia="Cambria Math" w:hAnsi="Cambria Math" w:cstheme="majorBidi"/>
-                          <w:sz w:val="24"/>
-                          <w:szCs w:val="24"/>
-                        </w:rPr>
-                        <m:t>j=1</m:t>
-                      </m:r>
-                    </m:sub>
-                    <m:sup>
-                      <m:r>
-                        <w:rPr>
-                          <w:rFonts w:ascii="Cambria Math" w:eastAsia="Cambria Math" w:hAnsi="Cambria Math" w:cstheme="majorBidi"/>
-                          <w:sz w:val="24"/>
-                          <w:szCs w:val="24"/>
-                        </w:rPr>
-                        <m:t>d</m:t>
-                      </m:r>
-                    </m:sup>
+                    </m:dPr>
                     <m:e>
                       <m:sSup>
                         <m:sSupPr>
@@ -25137,62 +24651,14 @@
                           </m:ctrlPr>
                         </m:sSupPr>
                         <m:e>
-                          <m:d>
-                            <m:dPr>
-                              <m:ctrlPr>
-                                <w:rPr>
-                                  <w:rFonts w:ascii="Cambria Math" w:eastAsia="Cambria Math" w:hAnsi="Cambria Math" w:cstheme="majorBidi"/>
-                                  <w:i/>
-                                  <w:sz w:val="24"/>
-                                  <w:szCs w:val="24"/>
-                                </w:rPr>
-                              </m:ctrlPr>
-                            </m:dPr>
-                            <m:e>
-                              <m:sSubSup>
-                                <m:sSubSupPr>
-                                  <m:ctrlPr>
-                                    <w:rPr>
-                                      <w:rFonts w:ascii="Cambria Math" w:eastAsia="Cambria Math" w:hAnsi="Cambria Math" w:cstheme="majorBidi"/>
-                                      <w:i/>
-                                      <w:sz w:val="24"/>
-                                      <w:szCs w:val="24"/>
-                                    </w:rPr>
-                                  </m:ctrlPr>
-                                </m:sSubSupPr>
-                                <m:e>
-                                  <m:r>
-                                    <w:rPr>
-                                      <w:rFonts w:ascii="Cambria Math" w:eastAsia="Cambria Math" w:hAnsi="Cambria Math" w:cstheme="majorBidi"/>
-                                      <w:sz w:val="24"/>
-                                      <w:szCs w:val="24"/>
-                                    </w:rPr>
-                                    <m:t>w</m:t>
-                                  </m:r>
-                                </m:e>
-                                <m:sub>
-                                  <m:r>
-                                    <w:rPr>
-                                      <w:rFonts w:ascii="Cambria Math" w:eastAsia="Cambria Math" w:hAnsi="Cambria Math" w:cstheme="majorBidi"/>
-                                      <w:sz w:val="24"/>
-                                      <w:szCs w:val="24"/>
-                                    </w:rPr>
-                                    <m:t>j</m:t>
-                                  </m:r>
-                                </m:sub>
-                                <m:sup>
-                                  <m:r>
-                                    <w:rPr>
-                                      <w:rFonts w:ascii="Cambria Math" w:eastAsia="Cambria Math" w:hAnsi="Cambria Math" w:cstheme="majorBidi"/>
-                                      <w:sz w:val="24"/>
-                                      <w:szCs w:val="24"/>
-                                    </w:rPr>
-                                    <m:t>t</m:t>
-                                  </m:r>
-                                </m:sup>
-                              </m:sSubSup>
-                            </m:e>
-                          </m:d>
+                          <m:r>
+                            <w:rPr>
+                              <w:rFonts w:ascii="Cambria Math" w:eastAsia="Cambria Math" w:hAnsi="Cambria Math" w:cstheme="majorBidi"/>
+                              <w:sz w:val="24"/>
+                              <w:szCs w:val="24"/>
+                            </w:rPr>
+                            <m:t>w</m:t>
+                          </m:r>
                         </m:e>
                         <m:sup>
                           <m:r>
@@ -25201,14 +24667,14 @@
                               <w:sz w:val="24"/>
                               <w:szCs w:val="24"/>
                             </w:rPr>
-                            <m:t>2</m:t>
+                            <m:t>t</m:t>
                           </m:r>
                         </m:sup>
                       </m:sSup>
                     </m:e>
-                  </m:nary>
+                  </m:d>
                 </m:e>
-              </m:rad>
+              </m:d>
             </m:den>
           </m:f>
           <m:r>
@@ -25217,15 +24683,7 @@
               <w:sz w:val="24"/>
               <w:szCs w:val="24"/>
             </w:rPr>
-            <m:t>+</m:t>
-          </m:r>
-          <m:r>
-            <w:rPr>
-              <w:rFonts w:ascii="Cambria Math" w:eastAsia="Cambria Math" w:hAnsi="Cambria Math" w:cstheme="majorBidi"/>
-              <w:sz w:val="24"/>
-              <w:szCs w:val="24"/>
-            </w:rPr>
-            <m:t>2</m:t>
+            <m:t>+2</m:t>
           </m:r>
           <m:nary>
             <m:naryPr>
@@ -25473,7 +24931,7 @@
       <w:pPr>
         <w:bidi/>
         <w:rPr>
-          <w:rFonts w:asciiTheme="majorBidi" w:eastAsia="Cambria Math" w:hAnsiTheme="majorBidi" w:cstheme="majorBidi" w:hint="cs"/>
+          <w:rFonts w:asciiTheme="majorBidi" w:eastAsia="Cambria Math" w:hAnsiTheme="majorBidi" w:cstheme="majorBidi"/>
           <w:i/>
           <w:sz w:val="24"/>
           <w:szCs w:val="24"/>
@@ -26713,9 +26171,10 @@
               </m:sSubSup>
             </m:num>
             <m:den>
-              <m:rad>
-                <m:radPr>
-                  <m:degHide m:val="1"/>
+              <m:d>
+                <m:dPr>
+                  <m:begChr m:val="|"/>
+                  <m:endChr m:val="|"/>
                   <m:ctrlPr>
                     <w:rPr>
                       <w:rFonts w:ascii="Cambria Math" w:eastAsia="Cambria Math" w:hAnsi="Cambria Math" w:cstheme="majorBidi"/>
@@ -26724,22 +26183,12 @@
                       <w:szCs w:val="24"/>
                     </w:rPr>
                   </m:ctrlPr>
-                </m:radPr>
-                <m:deg>
-                  <m:ctrlPr>
-                    <w:rPr>
-                      <w:rFonts w:ascii="Cambria Math" w:eastAsia="Cambria Math" w:hAnsi="Cambria Math" w:cstheme="majorBidi"/>
-                      <w:i/>
-                      <w:sz w:val="24"/>
-                      <w:szCs w:val="24"/>
-                      <w:rtl/>
-                    </w:rPr>
-                  </m:ctrlPr>
-                </m:deg>
+                </m:dPr>
                 <m:e>
-                  <m:nary>
-                    <m:naryPr>
-                      <m:chr m:val="∑"/>
+                  <m:d>
+                    <m:dPr>
+                      <m:begChr m:val="|"/>
+                      <m:endChr m:val="|"/>
                       <m:ctrlPr>
                         <w:rPr>
                           <w:rFonts w:ascii="Cambria Math" w:eastAsia="Cambria Math" w:hAnsi="Cambria Math" w:cstheme="majorBidi"/>
@@ -26748,27 +26197,7 @@
                           <w:szCs w:val="24"/>
                         </w:rPr>
                       </m:ctrlPr>
-                    </m:naryPr>
-                    <m:sub>
-                      <m:r>
-                        <w:rPr>
-                          <w:rFonts w:ascii="Cambria Math" w:eastAsia="Cambria Math" w:hAnsi="Cambria Math" w:cstheme="majorBidi"/>
-                          <w:sz w:val="24"/>
-                          <w:szCs w:val="24"/>
-                        </w:rPr>
-                        <m:t>j=1</m:t>
-                      </m:r>
-                    </m:sub>
-                    <m:sup>
-                      <m:r>
-                        <w:rPr>
-                          <w:rFonts w:ascii="Cambria Math" w:eastAsia="Cambria Math" w:hAnsi="Cambria Math" w:cstheme="majorBidi"/>
-                          <w:sz w:val="24"/>
-                          <w:szCs w:val="24"/>
-                        </w:rPr>
-                        <m:t>d</m:t>
-                      </m:r>
-                    </m:sup>
+                    </m:dPr>
                     <m:e>
                       <m:sSup>
                         <m:sSupPr>
@@ -26782,62 +26211,14 @@
                           </m:ctrlPr>
                         </m:sSupPr>
                         <m:e>
-                          <m:d>
-                            <m:dPr>
-                              <m:ctrlPr>
-                                <w:rPr>
-                                  <w:rFonts w:ascii="Cambria Math" w:eastAsia="Cambria Math" w:hAnsi="Cambria Math" w:cstheme="majorBidi"/>
-                                  <w:i/>
-                                  <w:sz w:val="24"/>
-                                  <w:szCs w:val="24"/>
-                                </w:rPr>
-                              </m:ctrlPr>
-                            </m:dPr>
-                            <m:e>
-                              <m:sSubSup>
-                                <m:sSubSupPr>
-                                  <m:ctrlPr>
-                                    <w:rPr>
-                                      <w:rFonts w:ascii="Cambria Math" w:eastAsia="Cambria Math" w:hAnsi="Cambria Math" w:cstheme="majorBidi"/>
-                                      <w:i/>
-                                      <w:sz w:val="24"/>
-                                      <w:szCs w:val="24"/>
-                                    </w:rPr>
-                                  </m:ctrlPr>
-                                </m:sSubSupPr>
-                                <m:e>
-                                  <m:r>
-                                    <w:rPr>
-                                      <w:rFonts w:ascii="Cambria Math" w:eastAsia="Cambria Math" w:hAnsi="Cambria Math" w:cstheme="majorBidi"/>
-                                      <w:sz w:val="24"/>
-                                      <w:szCs w:val="24"/>
-                                    </w:rPr>
-                                    <m:t>w</m:t>
-                                  </m:r>
-                                </m:e>
-                                <m:sub>
-                                  <m:r>
-                                    <w:rPr>
-                                      <w:rFonts w:ascii="Cambria Math" w:eastAsia="Cambria Math" w:hAnsi="Cambria Math" w:cstheme="majorBidi"/>
-                                      <w:sz w:val="24"/>
-                                      <w:szCs w:val="24"/>
-                                    </w:rPr>
-                                    <m:t>j</m:t>
-                                  </m:r>
-                                </m:sub>
-                                <m:sup>
-                                  <m:r>
-                                    <w:rPr>
-                                      <w:rFonts w:ascii="Cambria Math" w:eastAsia="Cambria Math" w:hAnsi="Cambria Math" w:cstheme="majorBidi"/>
-                                      <w:sz w:val="24"/>
-                                      <w:szCs w:val="24"/>
-                                    </w:rPr>
-                                    <m:t>t</m:t>
-                                  </m:r>
-                                </m:sup>
-                              </m:sSubSup>
-                            </m:e>
-                          </m:d>
+                          <m:r>
+                            <w:rPr>
+                              <w:rFonts w:ascii="Cambria Math" w:eastAsia="Cambria Math" w:hAnsi="Cambria Math" w:cstheme="majorBidi"/>
+                              <w:sz w:val="24"/>
+                              <w:szCs w:val="24"/>
+                            </w:rPr>
+                            <m:t>w</m:t>
+                          </m:r>
                         </m:e>
                         <m:sup>
                           <m:r>
@@ -26846,14 +26227,14 @@
                               <w:sz w:val="24"/>
                               <w:szCs w:val="24"/>
                             </w:rPr>
-                            <m:t>2</m:t>
+                            <m:t>t</m:t>
                           </m:r>
                         </m:sup>
                       </m:sSup>
                     </m:e>
-                  </m:nary>
+                  </m:d>
                 </m:e>
-              </m:rad>
+              </m:d>
               <m:r>
                 <w:rPr>
                   <w:rFonts w:ascii="Cambria Math" w:eastAsia="Cambria Math" w:hAnsi="Cambria Math" w:cstheme="majorBidi"/>
@@ -27132,15 +26513,7 @@
               <w:sz w:val="24"/>
               <w:szCs w:val="24"/>
             </w:rPr>
-            <m:t>=</m:t>
-          </m:r>
-          <m:r>
-            <w:rPr>
-              <w:rFonts w:ascii="Cambria Math" w:eastAsia="Cambria Math" w:hAnsi="Cambria Math" w:cstheme="majorBidi"/>
-              <w:sz w:val="24"/>
-              <w:szCs w:val="24"/>
-            </w:rPr>
-            <m:t>2⋅</m:t>
+            <m:t>=2⋅</m:t>
           </m:r>
           <m:d>
             <m:dPr>
@@ -27355,7 +26728,7 @@
         <w:pStyle w:val="a5"/>
         <w:bidi/>
         <w:rPr>
-          <w:rFonts w:asciiTheme="majorBidi" w:eastAsia="Cambria Math" w:hAnsiTheme="majorBidi" w:cstheme="majorBidi" w:hint="cs"/>
+          <w:rFonts w:asciiTheme="majorBidi" w:eastAsia="Cambria Math" w:hAnsiTheme="majorBidi" w:cstheme="majorBidi"/>
           <w:i/>
           <w:sz w:val="24"/>
           <w:szCs w:val="24"/>
@@ -27444,15 +26817,7 @@
               <w:sz w:val="24"/>
               <w:szCs w:val="24"/>
             </w:rPr>
-            <m:t>-</m:t>
-          </m:r>
-          <m:r>
-            <w:rPr>
-              <w:rFonts w:ascii="Cambria Math" w:eastAsia="Cambria Math" w:hAnsi="Cambria Math" w:cstheme="majorBidi"/>
-              <w:sz w:val="24"/>
-              <w:szCs w:val="24"/>
-            </w:rPr>
-            <m:t>η</m:t>
+            <m:t>-η</m:t>
           </m:r>
           <m:d>
             <m:dPr>
@@ -27620,15 +26985,7 @@
                   <w:sz w:val="24"/>
                   <w:szCs w:val="24"/>
                 </w:rPr>
-                <m:t>+</m:t>
-              </m:r>
-              <m:r>
-                <w:rPr>
-                  <w:rFonts w:ascii="Cambria Math" w:eastAsia="Cambria Math" w:hAnsi="Cambria Math" w:cstheme="majorBidi"/>
-                  <w:sz w:val="24"/>
-                  <w:szCs w:val="24"/>
-                </w:rPr>
-                <m:t>2⋅</m:t>
+                <m:t>+2⋅</m:t>
               </m:r>
               <m:d>
                 <m:dPr>

</xml_diff>

<commit_message>
change ass2 structure and add files for q3
</commit_message>
<xml_diff>
--- a/ass2/Answers/answers.docx
+++ b/ass2/Answers/answers.docx
@@ -62,18 +62,740 @@
           <w:szCs w:val="28"/>
           <w:rtl/>
         </w:rPr>
-        <w:t>מגישים: רעי וייס-ליפשיץ ועומרי אטל</w:t>
-      </w:r>
+        <w:t xml:space="preserve">מגישים: רעי וייס-ליפשיץ ועומרי </w:t>
+      </w:r>
+      <w:proofErr w:type="spellStart"/>
+      <w:r>
+        <w:rPr>
+          <w:rFonts w:asciiTheme="majorBidi" w:hAnsiTheme="majorBidi" w:cstheme="majorBidi" w:hint="cs"/>
+          <w:b/>
+          <w:bCs/>
+          <w:sz w:val="28"/>
+          <w:szCs w:val="28"/>
+          <w:rtl/>
+        </w:rPr>
+        <w:t>אטל</w:t>
+      </w:r>
+      <w:proofErr w:type="spellEnd"/>
     </w:p>
     <w:p>
       <w:pPr>
         <w:bidi/>
-        <w:jc w:val="center"/>
+        <w:rPr>
+          <w:rFonts w:asciiTheme="majorBidi" w:hAnsiTheme="majorBidi" w:cstheme="majorBidi"/>
+          <w:sz w:val="28"/>
+          <w:szCs w:val="28"/>
+          <w:u w:val="single"/>
+          <w:rtl/>
+        </w:rPr>
+      </w:pPr>
+      <w:r>
+        <w:rPr>
+          <w:rFonts w:asciiTheme="majorBidi" w:hAnsiTheme="majorBidi" w:cstheme="majorBidi"/>
+          <w:sz w:val="28"/>
+          <w:szCs w:val="28"/>
+          <w:u w:val="single"/>
+          <w:rtl/>
+        </w:rPr>
+        <w:t xml:space="preserve">שאלה </w:t>
+      </w:r>
+      <w:r>
+        <w:rPr>
+          <w:rFonts w:asciiTheme="majorBidi" w:hAnsiTheme="majorBidi" w:cstheme="majorBidi"/>
+          <w:sz w:val="28"/>
+          <w:szCs w:val="28"/>
+          <w:u w:val="single"/>
+        </w:rPr>
+        <w:t>2</w:t>
+      </w:r>
+    </w:p>
+    <w:p>
+      <w:pPr>
+        <w:bidi/>
+        <w:rPr>
+          <w:rFonts w:asciiTheme="majorBidi" w:hAnsiTheme="majorBidi" w:cstheme="majorBidi"/>
+          <w:sz w:val="24"/>
+          <w:szCs w:val="24"/>
+        </w:rPr>
+      </w:pPr>
+      <w:r>
+        <w:rPr>
+          <w:noProof/>
+        </w:rPr>
+        <w:drawing>
+          <wp:inline distT="0" distB="0" distL="0" distR="0" wp14:anchorId="5A406FFC" wp14:editId="69428459">
+            <wp:extent cx="5486400" cy="4114165"/>
+            <wp:effectExtent l="0" t="0" r="0" b="635"/>
+            <wp:docPr id="3" name="תמונה 3"/>
+            <wp:cNvGraphicFramePr>
+              <a:graphicFrameLocks xmlns:a="http://schemas.openxmlformats.org/drawingml/2006/main" noChangeAspect="1"/>
+            </wp:cNvGraphicFramePr>
+            <a:graphic xmlns:a="http://schemas.openxmlformats.org/drawingml/2006/main">
+              <a:graphicData uri="http://schemas.openxmlformats.org/drawingml/2006/picture">
+                <pic:pic xmlns:pic="http://schemas.openxmlformats.org/drawingml/2006/picture">
+                  <pic:nvPicPr>
+                    <pic:cNvPr id="0" name="Picture 3"/>
+                    <pic:cNvPicPr>
+                      <a:picLocks noChangeAspect="1" noChangeArrowheads="1"/>
+                    </pic:cNvPicPr>
+                  </pic:nvPicPr>
+                  <pic:blipFill>
+                    <a:blip r:embed="rId6">
+                      <a:extLst>
+                        <a:ext uri="{28A0092B-C50C-407E-A947-70E740481C1C}">
+                          <a14:useLocalDpi xmlns:a14="http://schemas.microsoft.com/office/drawing/2010/main" val="0"/>
+                        </a:ext>
+                      </a:extLst>
+                    </a:blip>
+                    <a:srcRect/>
+                    <a:stretch>
+                      <a:fillRect/>
+                    </a:stretch>
+                  </pic:blipFill>
+                  <pic:spPr bwMode="auto">
+                    <a:xfrm>
+                      <a:off x="0" y="0"/>
+                      <a:ext cx="5486400" cy="4114165"/>
+                    </a:xfrm>
+                    <a:prstGeom prst="rect">
+                      <a:avLst/>
+                    </a:prstGeom>
+                    <a:noFill/>
+                    <a:ln>
+                      <a:noFill/>
+                    </a:ln>
+                  </pic:spPr>
+                </pic:pic>
+              </a:graphicData>
+            </a:graphic>
+          </wp:inline>
+        </w:drawing>
+      </w:r>
+    </w:p>
+    <w:p>
+      <w:pPr>
+        <w:pStyle w:val="a5"/>
+        <w:numPr>
+          <w:ilvl w:val="0"/>
+          <w:numId w:val="11"/>
+        </w:numPr>
+        <w:bidi/>
+        <w:rPr>
+          <w:rFonts w:asciiTheme="majorBidi" w:hAnsiTheme="majorBidi" w:cstheme="majorBidi"/>
+          <w:sz w:val="24"/>
+          <w:szCs w:val="24"/>
+        </w:rPr>
+      </w:pPr>
+      <w:r>
+        <w:rPr>
+          <w:rFonts w:asciiTheme="majorBidi" w:hAnsiTheme="majorBidi" w:cstheme="majorBidi" w:hint="cs"/>
+          <w:sz w:val="24"/>
+          <w:szCs w:val="24"/>
+          <w:rtl/>
+        </w:rPr>
+        <w:t xml:space="preserve">אנו מצפים שהניסוי </w:t>
+      </w:r>
+      <w:r>
+        <w:rPr>
+          <w:rFonts w:asciiTheme="majorBidi" w:hAnsiTheme="majorBidi" w:cstheme="majorBidi" w:hint="cs"/>
+          <w:sz w:val="24"/>
+          <w:szCs w:val="24"/>
+          <w:rtl/>
+        </w:rPr>
+        <w:t>הראשון (בעל המדגם הגדול יותר)</w:t>
+      </w:r>
+      <w:r>
+        <w:rPr>
+          <w:rFonts w:asciiTheme="majorBidi" w:hAnsiTheme="majorBidi" w:cstheme="majorBidi" w:hint="cs"/>
+          <w:sz w:val="24"/>
+          <w:szCs w:val="24"/>
+          <w:rtl/>
+        </w:rPr>
+        <w:t xml:space="preserve"> יהיה בעל </w:t>
+      </w:r>
+      <w:r>
+        <w:rPr>
+          <w:rFonts w:asciiTheme="majorBidi" w:hAnsiTheme="majorBidi" w:cstheme="majorBidi"/>
+          <w:sz w:val="24"/>
+          <w:szCs w:val="24"/>
+        </w:rPr>
+        <w:t>training error</w:t>
+      </w:r>
+      <w:r>
+        <w:rPr>
+          <w:rFonts w:asciiTheme="majorBidi" w:hAnsiTheme="majorBidi" w:cstheme="majorBidi" w:hint="cs"/>
+          <w:sz w:val="24"/>
+          <w:szCs w:val="24"/>
+          <w:rtl/>
+        </w:rPr>
+        <w:t xml:space="preserve"> וגם </w:t>
+      </w:r>
+      <w:r>
+        <w:rPr>
+          <w:rFonts w:asciiTheme="majorBidi" w:hAnsiTheme="majorBidi" w:cstheme="majorBidi"/>
+          <w:sz w:val="24"/>
+          <w:szCs w:val="24"/>
+        </w:rPr>
+        <w:t>test error</w:t>
+      </w:r>
+      <w:r>
+        <w:rPr>
+          <w:rFonts w:asciiTheme="majorBidi" w:hAnsiTheme="majorBidi" w:cstheme="majorBidi" w:hint="cs"/>
+          <w:sz w:val="24"/>
+          <w:szCs w:val="24"/>
+          <w:rtl/>
+        </w:rPr>
+        <w:t xml:space="preserve"> נמוכים יותר מאשר </w:t>
+      </w:r>
+      <w:r>
+        <w:rPr>
+          <w:rFonts w:asciiTheme="majorBidi" w:hAnsiTheme="majorBidi" w:cstheme="majorBidi" w:hint="cs"/>
+          <w:sz w:val="24"/>
+          <w:szCs w:val="24"/>
+          <w:rtl/>
+        </w:rPr>
+        <w:t>הניסוי השני (הניסוי בעלי המדגם הקטן)</w:t>
+      </w:r>
+      <w:r>
+        <w:rPr>
+          <w:rFonts w:asciiTheme="majorBidi" w:hAnsiTheme="majorBidi" w:cstheme="majorBidi" w:hint="cs"/>
+          <w:sz w:val="24"/>
+          <w:szCs w:val="24"/>
+          <w:rtl/>
+        </w:rPr>
+        <w:t>. התוצאות משקפות את ההפרש בין ה</w:t>
+      </w:r>
+      <w:r>
+        <w:rPr>
+          <w:rFonts w:asciiTheme="majorBidi" w:hAnsiTheme="majorBidi" w:cstheme="majorBidi" w:hint="cs"/>
+          <w:sz w:val="24"/>
+          <w:szCs w:val="24"/>
+          <w:rtl/>
+        </w:rPr>
+        <w:t>-</w:t>
+      </w:r>
+      <w:r>
+        <w:rPr>
+          <w:rFonts w:asciiTheme="majorBidi" w:hAnsiTheme="majorBidi" w:cstheme="majorBidi"/>
+          <w:sz w:val="24"/>
+          <w:szCs w:val="24"/>
+        </w:rPr>
+        <w:t>training error</w:t>
+      </w:r>
+      <w:r>
+        <w:rPr>
+          <w:rFonts w:asciiTheme="majorBidi" w:hAnsiTheme="majorBidi" w:cstheme="majorBidi" w:hint="cs"/>
+          <w:sz w:val="24"/>
+          <w:szCs w:val="24"/>
+          <w:rtl/>
+        </w:rPr>
+        <w:t xml:space="preserve">, </w:t>
+      </w:r>
+      <w:r>
+        <w:rPr>
+          <w:rFonts w:asciiTheme="majorBidi" w:hAnsiTheme="majorBidi" w:cstheme="majorBidi" w:hint="cs"/>
+          <w:sz w:val="24"/>
+          <w:szCs w:val="24"/>
+          <w:rtl/>
+        </w:rPr>
+        <w:t xml:space="preserve">אך </w:t>
+      </w:r>
+      <w:r>
+        <w:rPr>
+          <w:rFonts w:asciiTheme="majorBidi" w:hAnsiTheme="majorBidi" w:cstheme="majorBidi" w:hint="cs"/>
+          <w:sz w:val="24"/>
+          <w:szCs w:val="24"/>
+          <w:rtl/>
+        </w:rPr>
+        <w:t xml:space="preserve">לעומת זאת ב- </w:t>
+      </w:r>
+      <w:r>
+        <w:rPr>
+          <w:rFonts w:asciiTheme="majorBidi" w:hAnsiTheme="majorBidi" w:cstheme="majorBidi"/>
+          <w:sz w:val="24"/>
+          <w:szCs w:val="24"/>
+        </w:rPr>
+        <w:t>test error</w:t>
+      </w:r>
+      <w:r>
+        <w:rPr>
+          <w:rFonts w:asciiTheme="majorBidi" w:hAnsiTheme="majorBidi" w:cstheme="majorBidi" w:hint="cs"/>
+          <w:sz w:val="24"/>
+          <w:szCs w:val="24"/>
+          <w:rtl/>
+        </w:rPr>
+        <w:t xml:space="preserve"> אנו מקבלים הפרש שגיאות נמוך יותר בין הניסויים</w:t>
+      </w:r>
+      <w:r>
+        <w:rPr>
+          <w:rFonts w:asciiTheme="majorBidi" w:hAnsiTheme="majorBidi" w:cstheme="majorBidi" w:hint="cs"/>
+          <w:sz w:val="24"/>
+          <w:szCs w:val="24"/>
+          <w:rtl/>
+        </w:rPr>
+        <w:t>. יתרה מכך,</w:t>
+      </w:r>
+      <w:r>
+        <w:rPr>
+          <w:rFonts w:asciiTheme="majorBidi" w:hAnsiTheme="majorBidi" w:cstheme="majorBidi" w:hint="cs"/>
+          <w:sz w:val="24"/>
+          <w:szCs w:val="24"/>
+          <w:rtl/>
+        </w:rPr>
+        <w:t xml:space="preserve"> </w:t>
+      </w:r>
+      <w:r>
+        <w:rPr>
+          <w:rFonts w:asciiTheme="majorBidi" w:hAnsiTheme="majorBidi" w:cstheme="majorBidi" w:hint="cs"/>
+          <w:sz w:val="24"/>
+          <w:szCs w:val="24"/>
+          <w:rtl/>
+        </w:rPr>
+        <w:t>בניסוי הראשון</w:t>
+      </w:r>
+      <w:r>
+        <w:rPr>
+          <w:rFonts w:asciiTheme="majorBidi" w:hAnsiTheme="majorBidi" w:cstheme="majorBidi" w:hint="cs"/>
+          <w:sz w:val="24"/>
+          <w:szCs w:val="24"/>
+          <w:rtl/>
+        </w:rPr>
+        <w:t xml:space="preserve"> אנו מקבלים שגיאה גבוהה יותר בלמ</w:t>
+      </w:r>
+      <w:r>
+        <w:rPr>
+          <w:rFonts w:asciiTheme="majorBidi" w:hAnsiTheme="majorBidi" w:cstheme="majorBidi" w:hint="cs"/>
+          <w:sz w:val="24"/>
+          <w:szCs w:val="24"/>
+          <w:rtl/>
+        </w:rPr>
+        <w:t>ב</w:t>
+      </w:r>
+      <w:r>
+        <w:rPr>
+          <w:rFonts w:asciiTheme="majorBidi" w:hAnsiTheme="majorBidi" w:cstheme="majorBidi" w:hint="cs"/>
+          <w:sz w:val="24"/>
+          <w:szCs w:val="24"/>
+          <w:rtl/>
+        </w:rPr>
+        <w:t xml:space="preserve">דה </w:t>
+      </w:r>
+      <w:r>
+        <w:rPr>
+          <w:rFonts w:asciiTheme="majorBidi" w:hAnsiTheme="majorBidi" w:cstheme="majorBidi" w:hint="cs"/>
+          <w:sz w:val="24"/>
+          <w:szCs w:val="24"/>
+          <w:rtl/>
+        </w:rPr>
+        <w:t>ה</w:t>
+      </w:r>
+      <w:r>
+        <w:rPr>
+          <w:rFonts w:asciiTheme="majorBidi" w:hAnsiTheme="majorBidi" w:cstheme="majorBidi" w:hint="cs"/>
+          <w:sz w:val="24"/>
+          <w:szCs w:val="24"/>
+          <w:rtl/>
+        </w:rPr>
+        <w:t>נמוכה</w:t>
+      </w:r>
+      <w:r>
+        <w:rPr>
+          <w:rFonts w:asciiTheme="majorBidi" w:hAnsiTheme="majorBidi" w:cstheme="majorBidi" w:hint="cs"/>
+          <w:sz w:val="24"/>
+          <w:szCs w:val="24"/>
+          <w:rtl/>
+        </w:rPr>
+        <w:t>, בניגוד לציפיות.</w:t>
+      </w:r>
+    </w:p>
+    <w:p>
+      <w:pPr>
+        <w:pStyle w:val="a5"/>
+        <w:numPr>
+          <w:ilvl w:val="0"/>
+          <w:numId w:val="11"/>
+        </w:numPr>
+        <w:bidi/>
+        <w:rPr>
+          <w:rFonts w:asciiTheme="majorBidi" w:hAnsiTheme="majorBidi" w:cstheme="majorBidi"/>
+          <w:sz w:val="24"/>
+          <w:szCs w:val="24"/>
+          <w:rtl/>
+        </w:rPr>
+      </w:pPr>
+    </w:p>
+    <w:p>
+      <w:pPr>
+        <w:bidi/>
         <w:rPr>
           <w:rFonts w:asciiTheme="majorBidi" w:hAnsiTheme="majorBidi" w:cstheme="majorBidi"/>
           <w:b/>
-          <w:sz w:val="56"/>
-          <w:szCs w:val="56"/>
+          <w:sz w:val="28"/>
+          <w:szCs w:val="28"/>
+          <w:u w:val="single"/>
+          <w:rtl/>
+        </w:rPr>
+      </w:pPr>
+    </w:p>
+    <w:p>
+      <w:pPr>
+        <w:bidi/>
+        <w:rPr>
+          <w:rFonts w:asciiTheme="majorBidi" w:hAnsiTheme="majorBidi" w:cstheme="majorBidi"/>
+          <w:b/>
+          <w:sz w:val="28"/>
+          <w:szCs w:val="28"/>
+          <w:u w:val="single"/>
+          <w:rtl/>
+        </w:rPr>
+      </w:pPr>
+    </w:p>
+    <w:p>
+      <w:pPr>
+        <w:bidi/>
+        <w:rPr>
+          <w:rFonts w:asciiTheme="majorBidi" w:hAnsiTheme="majorBidi" w:cstheme="majorBidi"/>
+          <w:b/>
+          <w:sz w:val="28"/>
+          <w:szCs w:val="28"/>
+          <w:u w:val="single"/>
+          <w:rtl/>
+        </w:rPr>
+      </w:pPr>
+    </w:p>
+    <w:p>
+      <w:pPr>
+        <w:bidi/>
+        <w:rPr>
+          <w:rFonts w:asciiTheme="majorBidi" w:hAnsiTheme="majorBidi" w:cstheme="majorBidi"/>
+          <w:b/>
+          <w:sz w:val="28"/>
+          <w:szCs w:val="28"/>
+          <w:u w:val="single"/>
+          <w:rtl/>
+        </w:rPr>
+      </w:pPr>
+    </w:p>
+    <w:p>
+      <w:pPr>
+        <w:bidi/>
+        <w:rPr>
+          <w:rFonts w:asciiTheme="majorBidi" w:hAnsiTheme="majorBidi" w:cstheme="majorBidi"/>
+          <w:b/>
+          <w:sz w:val="28"/>
+          <w:szCs w:val="28"/>
+          <w:u w:val="single"/>
+          <w:rtl/>
+        </w:rPr>
+      </w:pPr>
+      <w:r>
+        <w:rPr>
+          <w:rFonts w:asciiTheme="majorBidi" w:hAnsiTheme="majorBidi" w:cstheme="majorBidi" w:hint="cs"/>
+          <w:b/>
+          <w:sz w:val="28"/>
+          <w:szCs w:val="28"/>
+          <w:u w:val="single"/>
+          <w:rtl/>
+        </w:rPr>
+        <w:lastRenderedPageBreak/>
+        <w:t>שאלה 4</w:t>
+      </w:r>
+    </w:p>
+    <w:p>
+      <w:pPr>
+        <w:pStyle w:val="a5"/>
+        <w:numPr>
+          <w:ilvl w:val="0"/>
+          <w:numId w:val="15"/>
+        </w:numPr>
+        <w:bidi/>
+        <w:rPr>
+          <w:rFonts w:asciiTheme="majorBidi" w:hAnsiTheme="majorBidi" w:cstheme="majorBidi" w:hint="cs"/>
+          <w:b/>
+          <w:sz w:val="24"/>
+          <w:szCs w:val="24"/>
+          <w:rtl/>
+        </w:rPr>
+      </w:pPr>
+      <w:r>
+        <w:rPr>
+          <w:rFonts w:hint="cs"/>
+          <w:noProof/>
+        </w:rPr>
+        <w:drawing>
+          <wp:anchor distT="0" distB="0" distL="114300" distR="114300" simplePos="0" relativeHeight="251658240" behindDoc="1" locked="0" layoutInCell="1" allowOverlap="1" wp14:anchorId="00274AA7" wp14:editId="4A1623AB">
+            <wp:simplePos x="0" y="0"/>
+            <wp:positionH relativeFrom="margin">
+              <wp:align>right</wp:align>
+            </wp:positionH>
+            <wp:positionV relativeFrom="paragraph">
+              <wp:posOffset>295000</wp:posOffset>
+            </wp:positionV>
+            <wp:extent cx="5486400" cy="4114800"/>
+            <wp:effectExtent l="0" t="0" r="0" b="0"/>
+            <wp:wrapTight wrapText="bothSides">
+              <wp:wrapPolygon edited="0">
+                <wp:start x="0" y="0"/>
+                <wp:lineTo x="0" y="21500"/>
+                <wp:lineTo x="21525" y="21500"/>
+                <wp:lineTo x="21525" y="0"/>
+                <wp:lineTo x="0" y="0"/>
+              </wp:wrapPolygon>
+            </wp:wrapTight>
+            <wp:docPr id="1" name="תמונה 1"/>
+            <wp:cNvGraphicFramePr>
+              <a:graphicFrameLocks xmlns:a="http://schemas.openxmlformats.org/drawingml/2006/main" noChangeAspect="1"/>
+            </wp:cNvGraphicFramePr>
+            <a:graphic xmlns:a="http://schemas.openxmlformats.org/drawingml/2006/main">
+              <a:graphicData uri="http://schemas.openxmlformats.org/drawingml/2006/picture">
+                <pic:pic xmlns:pic="http://schemas.openxmlformats.org/drawingml/2006/picture">
+                  <pic:nvPicPr>
+                    <pic:cNvPr id="0" name="Picture 1"/>
+                    <pic:cNvPicPr>
+                      <a:picLocks noChangeAspect="1" noChangeArrowheads="1"/>
+                    </pic:cNvPicPr>
+                  </pic:nvPicPr>
+                  <pic:blipFill>
+                    <a:blip r:embed="rId7">
+                      <a:extLst>
+                        <a:ext uri="{28A0092B-C50C-407E-A947-70E740481C1C}">
+                          <a14:useLocalDpi xmlns:a14="http://schemas.microsoft.com/office/drawing/2010/main" val="0"/>
+                        </a:ext>
+                      </a:extLst>
+                    </a:blip>
+                    <a:srcRect/>
+                    <a:stretch>
+                      <a:fillRect/>
+                    </a:stretch>
+                  </pic:blipFill>
+                  <pic:spPr bwMode="auto">
+                    <a:xfrm>
+                      <a:off x="0" y="0"/>
+                      <a:ext cx="5486400" cy="4114800"/>
+                    </a:xfrm>
+                    <a:prstGeom prst="rect">
+                      <a:avLst/>
+                    </a:prstGeom>
+                    <a:noFill/>
+                    <a:ln>
+                      <a:noFill/>
+                    </a:ln>
+                  </pic:spPr>
+                </pic:pic>
+              </a:graphicData>
+            </a:graphic>
+            <wp14:sizeRelH relativeFrom="page">
+              <wp14:pctWidth>0</wp14:pctWidth>
+            </wp14:sizeRelH>
+            <wp14:sizeRelV relativeFrom="page">
+              <wp14:pctHeight>0</wp14:pctHeight>
+            </wp14:sizeRelV>
+          </wp:anchor>
+        </w:drawing>
+      </w:r>
+    </w:p>
+    <w:p>
+      <w:pPr>
+        <w:bidi/>
+        <w:ind w:left="720"/>
+        <w:rPr>
+          <w:rFonts w:asciiTheme="majorBidi" w:hAnsiTheme="majorBidi" w:cstheme="majorBidi"/>
+          <w:sz w:val="24"/>
+          <w:szCs w:val="24"/>
+          <w:rtl/>
+        </w:rPr>
+      </w:pPr>
+      <w:r>
+        <w:rPr>
+          <w:rFonts w:asciiTheme="majorBidi" w:hAnsiTheme="majorBidi" w:cstheme="majorBidi" w:hint="cs"/>
+          <w:sz w:val="24"/>
+          <w:szCs w:val="24"/>
+          <w:rtl/>
+        </w:rPr>
+        <w:t>ניתן לראות שנקודות המדגם לא מותאמות להפרדה לינארית</w:t>
+      </w:r>
+      <w:r>
+        <w:rPr>
+          <w:rFonts w:asciiTheme="majorBidi" w:hAnsiTheme="majorBidi" w:cstheme="majorBidi" w:hint="cs"/>
+          <w:sz w:val="24"/>
+          <w:szCs w:val="24"/>
+          <w:rtl/>
+        </w:rPr>
+        <w:t xml:space="preserve"> על ידי </w:t>
+      </w:r>
+      <w:r>
+        <w:rPr>
+          <w:rFonts w:asciiTheme="majorBidi" w:hAnsiTheme="majorBidi" w:cstheme="majorBidi"/>
+          <w:sz w:val="24"/>
+          <w:szCs w:val="24"/>
+        </w:rPr>
+        <w:t>soft SVM</w:t>
+      </w:r>
+      <w:r>
+        <w:rPr>
+          <w:rFonts w:asciiTheme="majorBidi" w:hAnsiTheme="majorBidi" w:cstheme="majorBidi" w:hint="cs"/>
+          <w:sz w:val="24"/>
+          <w:szCs w:val="24"/>
+          <w:rtl/>
+        </w:rPr>
+        <w:t xml:space="preserve">. </w:t>
+      </w:r>
+      <w:r>
+        <w:rPr>
+          <w:rFonts w:asciiTheme="majorBidi" w:hAnsiTheme="majorBidi" w:cstheme="majorBidi" w:hint="cs"/>
+          <w:sz w:val="24"/>
+          <w:szCs w:val="24"/>
+          <w:rtl/>
+        </w:rPr>
+        <w:t xml:space="preserve">נרצה להעלות את </w:t>
+      </w:r>
+      <w:proofErr w:type="spellStart"/>
+      <w:r>
+        <w:rPr>
+          <w:rFonts w:asciiTheme="majorBidi" w:hAnsiTheme="majorBidi" w:cstheme="majorBidi" w:hint="cs"/>
+          <w:sz w:val="24"/>
+          <w:szCs w:val="24"/>
+          <w:rtl/>
+        </w:rPr>
+        <w:t>מימד</w:t>
+      </w:r>
+      <w:proofErr w:type="spellEnd"/>
+      <w:r>
+        <w:rPr>
+          <w:rFonts w:asciiTheme="majorBidi" w:hAnsiTheme="majorBidi" w:cstheme="majorBidi" w:hint="cs"/>
+          <w:sz w:val="24"/>
+          <w:szCs w:val="24"/>
+          <w:rtl/>
+        </w:rPr>
+        <w:t xml:space="preserve"> המדגם ובכך לקבל מפריד לינארי טוב יותר, ונשתמש ב </w:t>
+      </w:r>
+      <w:r>
+        <w:rPr>
+          <w:rFonts w:asciiTheme="majorBidi" w:hAnsiTheme="majorBidi" w:cstheme="majorBidi"/>
+          <w:sz w:val="24"/>
+          <w:szCs w:val="24"/>
+          <w:rtl/>
+        </w:rPr>
+        <w:t>–</w:t>
+      </w:r>
+      <w:r>
+        <w:rPr>
+          <w:rFonts w:asciiTheme="majorBidi" w:hAnsiTheme="majorBidi" w:cstheme="majorBidi" w:hint="cs"/>
+          <w:sz w:val="24"/>
+          <w:szCs w:val="24"/>
+          <w:rtl/>
+        </w:rPr>
+        <w:t xml:space="preserve"> </w:t>
+      </w:r>
+      <w:r>
+        <w:rPr>
+          <w:rFonts w:asciiTheme="majorBidi" w:hAnsiTheme="majorBidi" w:cstheme="majorBidi"/>
+          <w:sz w:val="24"/>
+          <w:szCs w:val="24"/>
+        </w:rPr>
+        <w:t>kernel soft SVM</w:t>
+      </w:r>
+      <w:r>
+        <w:rPr>
+          <w:rFonts w:asciiTheme="majorBidi" w:hAnsiTheme="majorBidi" w:cstheme="majorBidi" w:hint="cs"/>
+          <w:sz w:val="24"/>
+          <w:szCs w:val="24"/>
+          <w:rtl/>
+        </w:rPr>
+        <w:t xml:space="preserve"> בשביל להקטין את סיבוכיות החישוב.</w:t>
+      </w:r>
+    </w:p>
+    <w:p>
+      <w:pPr>
+        <w:bidi/>
+        <w:rPr>
+          <w:rFonts w:asciiTheme="majorBidi" w:hAnsiTheme="majorBidi" w:cstheme="majorBidi"/>
+          <w:sz w:val="24"/>
+          <w:szCs w:val="24"/>
+          <w:rtl/>
+        </w:rPr>
+      </w:pPr>
+    </w:p>
+    <w:p>
+      <w:pPr>
+        <w:bidi/>
+        <w:rPr>
+          <w:rFonts w:asciiTheme="majorBidi" w:hAnsiTheme="majorBidi" w:cstheme="majorBidi"/>
+          <w:sz w:val="24"/>
+          <w:szCs w:val="24"/>
+          <w:rtl/>
+        </w:rPr>
+      </w:pPr>
+    </w:p>
+    <w:p>
+      <w:pPr>
+        <w:bidi/>
+        <w:ind w:left="720"/>
+        <w:rPr>
+          <w:rFonts w:asciiTheme="majorBidi" w:hAnsiTheme="majorBidi" w:cstheme="majorBidi" w:hint="cs"/>
+          <w:sz w:val="24"/>
+          <w:szCs w:val="24"/>
+          <w:rtl/>
+        </w:rPr>
+      </w:pPr>
+    </w:p>
+    <w:p>
+      <w:pPr>
+        <w:bidi/>
+        <w:rPr>
+          <w:rFonts w:asciiTheme="majorBidi" w:hAnsiTheme="majorBidi" w:cstheme="majorBidi"/>
+          <w:sz w:val="28"/>
+          <w:szCs w:val="28"/>
+          <w:u w:val="single"/>
+          <w:rtl/>
+        </w:rPr>
+      </w:pPr>
+    </w:p>
+    <w:p>
+      <w:pPr>
+        <w:bidi/>
+        <w:rPr>
+          <w:rFonts w:asciiTheme="majorBidi" w:hAnsiTheme="majorBidi" w:cstheme="majorBidi"/>
+          <w:sz w:val="28"/>
+          <w:szCs w:val="28"/>
+          <w:u w:val="single"/>
+          <w:rtl/>
+        </w:rPr>
+      </w:pPr>
+    </w:p>
+    <w:p>
+      <w:pPr>
+        <w:bidi/>
+        <w:rPr>
+          <w:rFonts w:asciiTheme="majorBidi" w:hAnsiTheme="majorBidi" w:cstheme="majorBidi"/>
+          <w:sz w:val="28"/>
+          <w:szCs w:val="28"/>
+          <w:u w:val="single"/>
+          <w:rtl/>
+        </w:rPr>
+      </w:pPr>
+    </w:p>
+    <w:p>
+      <w:pPr>
+        <w:bidi/>
+        <w:rPr>
+          <w:rFonts w:asciiTheme="majorBidi" w:hAnsiTheme="majorBidi" w:cstheme="majorBidi"/>
+          <w:sz w:val="28"/>
+          <w:szCs w:val="28"/>
+          <w:u w:val="single"/>
+          <w:rtl/>
+        </w:rPr>
+      </w:pPr>
+    </w:p>
+    <w:p>
+      <w:pPr>
+        <w:bidi/>
+        <w:rPr>
+          <w:rFonts w:asciiTheme="majorBidi" w:hAnsiTheme="majorBidi" w:cstheme="majorBidi"/>
+          <w:sz w:val="28"/>
+          <w:szCs w:val="28"/>
+          <w:u w:val="single"/>
+          <w:rtl/>
         </w:rPr>
       </w:pPr>
     </w:p>
@@ -124,6 +846,7 @@
           <w:szCs w:val="24"/>
           <w:rtl/>
         </w:rPr>
+        <w:lastRenderedPageBreak/>
         <w:t>נ</w:t>
       </w:r>
       <w:r>
@@ -5028,7 +5751,18 @@
           <w:szCs w:val="24"/>
           <w:rtl/>
         </w:rPr>
-        <w:t>. לכן, במקרה זה, שגיאת ה-</w:t>
+        <w:t xml:space="preserve">. לכן, במקרה זה, </w:t>
+      </w:r>
+      <w:r>
+        <w:rPr>
+          <w:rFonts w:asciiTheme="majorBidi" w:hAnsiTheme="majorBidi" w:cstheme="majorBidi"/>
+          <w:color w:val="000000"/>
+          <w:sz w:val="24"/>
+          <w:szCs w:val="24"/>
+          <w:rtl/>
+        </w:rPr>
+        <w:lastRenderedPageBreak/>
+        <w:t>שגיאת ה-</w:t>
       </w:r>
       <w:r>
         <w:rPr>
@@ -9427,7 +10161,6 @@
               <w:sz w:val="24"/>
               <w:szCs w:val="24"/>
             </w:rPr>
-            <w:lastRenderedPageBreak/>
             <m:t>m≥</m:t>
           </m:r>
           <m:f>
@@ -10224,6 +10957,7 @@
           <w:szCs w:val="24"/>
           <w:rtl/>
         </w:rPr>
+        <w:lastRenderedPageBreak/>
         <w:t xml:space="preserve">נמצא תוכנית ריבועית המתאימה לבעיית ה- </w:t>
       </w:r>
       <w:r>
@@ -10232,8 +10966,18 @@
           <w:sz w:val="24"/>
           <w:szCs w:val="24"/>
         </w:rPr>
-        <w:t>soft-svm</w:t>
-      </w:r>
+        <w:t>soft-</w:t>
+      </w:r>
+      <w:proofErr w:type="spellStart"/>
+      <w:r>
+        <w:rPr>
+          <w:rFonts w:asciiTheme="majorBidi" w:hAnsiTheme="majorBidi" w:cstheme="majorBidi"/>
+          <w:sz w:val="24"/>
+          <w:szCs w:val="24"/>
+        </w:rPr>
+        <w:t>svm</w:t>
+      </w:r>
+      <w:proofErr w:type="spellEnd"/>
       <w:r>
         <w:rPr>
           <w:rFonts w:asciiTheme="majorBidi" w:hAnsiTheme="majorBidi" w:cstheme="majorBidi"/>
@@ -10285,6 +11029,7 @@
         </w:rPr>
         <w:t xml:space="preserve"> (שהיא בעיית המינימ</w:t>
       </w:r>
+      <w:proofErr w:type="spellStart"/>
       <w:r>
         <w:rPr>
           <w:rFonts w:asciiTheme="majorBidi" w:hAnsiTheme="majorBidi" w:cstheme="majorBidi" w:hint="cs"/>
@@ -10301,7 +11046,17 @@
           <w:szCs w:val="24"/>
           <w:rtl/>
         </w:rPr>
-        <w:t xml:space="preserve">זציה של </w:t>
+        <w:t>זציה</w:t>
+      </w:r>
+      <w:proofErr w:type="spellEnd"/>
+      <w:r>
+        <w:rPr>
+          <w:rFonts w:asciiTheme="majorBidi" w:hAnsiTheme="majorBidi" w:cstheme="majorBidi"/>
+          <w:sz w:val="24"/>
+          <w:szCs w:val="24"/>
+          <w:rtl/>
+        </w:rPr>
+        <w:t xml:space="preserve"> של </w:t>
       </w:r>
       <m:oMath>
         <m:r>
@@ -12941,7 +13696,6 @@
               <w:sz w:val="24"/>
               <w:szCs w:val="24"/>
             </w:rPr>
-            <w:lastRenderedPageBreak/>
             <m:t>z=</m:t>
           </m:r>
           <m:sSup>
@@ -14497,6 +15251,7 @@
             <w:sz w:val="24"/>
             <w:szCs w:val="24"/>
           </w:rPr>
+          <w:lastRenderedPageBreak/>
           <m:t>v=</m:t>
         </m:r>
         <m:d>
@@ -15341,7 +16096,27 @@
           <w:szCs w:val="24"/>
           <w:rtl/>
         </w:rPr>
-        <w:t xml:space="preserve">נוכיח שלכל איטרציה </w:t>
+        <w:t xml:space="preserve">נוכיח שלכל </w:t>
+      </w:r>
+      <w:proofErr w:type="spellStart"/>
+      <w:r>
+        <w:rPr>
+          <w:rFonts w:asciiTheme="majorBidi" w:eastAsia="Cambria Math" w:hAnsiTheme="majorBidi" w:cstheme="majorBidi" w:hint="cs"/>
+          <w:sz w:val="24"/>
+          <w:szCs w:val="24"/>
+          <w:rtl/>
+        </w:rPr>
+        <w:t>איטרציה</w:t>
+      </w:r>
+      <w:proofErr w:type="spellEnd"/>
+      <w:r>
+        <w:rPr>
+          <w:rFonts w:asciiTheme="majorBidi" w:eastAsia="Cambria Math" w:hAnsiTheme="majorBidi" w:cstheme="majorBidi" w:hint="cs"/>
+          <w:sz w:val="24"/>
+          <w:szCs w:val="24"/>
+          <w:rtl/>
+        </w:rPr>
+        <w:t xml:space="preserve"> </w:t>
       </w:r>
       <m:oMath>
         <m:r>
@@ -16408,6 +17183,7 @@
         </w:rPr>
         <w:t xml:space="preserve">נוכיח שלכל </w:t>
       </w:r>
+      <w:proofErr w:type="spellStart"/>
       <w:r>
         <w:rPr>
           <w:rFonts w:asciiTheme="majorBidi" w:eastAsia="Cambria Math" w:hAnsiTheme="majorBidi" w:cstheme="majorBidi"/>
@@ -16417,6 +17193,7 @@
         </w:rPr>
         <w:t>i</w:t>
       </w:r>
+      <w:proofErr w:type="spellEnd"/>
       <w:r>
         <w:rPr>
           <w:rFonts w:asciiTheme="majorBidi" w:eastAsia="Cambria Math" w:hAnsiTheme="majorBidi" w:cstheme="majorBidi" w:hint="cs"/>
@@ -16511,6 +17288,7 @@
         </w:rPr>
         <w:t xml:space="preserve"> באינדוקציה על </w:t>
       </w:r>
+      <w:proofErr w:type="spellStart"/>
       <w:r>
         <w:rPr>
           <w:rFonts w:asciiTheme="majorBidi" w:eastAsia="Cambria Math" w:hAnsiTheme="majorBidi" w:cstheme="majorBidi"/>
@@ -16520,6 +17298,7 @@
         </w:rPr>
         <w:t>i</w:t>
       </w:r>
+      <w:proofErr w:type="spellEnd"/>
       <w:r>
         <w:rPr>
           <w:rFonts w:asciiTheme="majorBidi" w:eastAsia="Cambria Math" w:hAnsiTheme="majorBidi" w:cstheme="majorBidi" w:hint="cs"/>
@@ -18382,6 +19161,7 @@
               <w:sz w:val="24"/>
               <w:szCs w:val="24"/>
             </w:rPr>
+            <w:lastRenderedPageBreak/>
             <m:t>⇒</m:t>
           </m:r>
           <m:sSub>
@@ -27195,6 +27975,184 @@
 <file path=word/numbering.xml><?xml version="1.0" encoding="utf-8"?>
 <w:numbering xmlns:wpc="http://schemas.microsoft.com/office/word/2010/wordprocessingCanvas" xmlns:cx="http://schemas.microsoft.com/office/drawing/2014/chartex" xmlns:cx1="http://schemas.microsoft.com/office/drawing/2015/9/8/chartex" xmlns:cx2="http://schemas.microsoft.com/office/drawing/2015/10/21/chartex" xmlns:cx3="http://schemas.microsoft.com/office/drawing/2016/5/9/chartex" xmlns:cx4="http://schemas.microsoft.com/office/drawing/2016/5/10/chartex" xmlns:cx5="http://schemas.microsoft.com/office/drawing/2016/5/11/chartex" xmlns:cx6="http://schemas.microsoft.com/office/drawing/2016/5/12/chartex" xmlns:cx7="http://schemas.microsoft.com/office/drawing/2016/5/13/chartex" xmlns:cx8="http://schemas.microsoft.com/office/drawing/2016/5/14/chartex" xmlns:mc="http://schemas.openxmlformats.org/markup-compatibility/2006" xmlns:aink="http://schemas.microsoft.com/office/drawing/2016/ink" xmlns:am3d="http://schemas.microsoft.com/office/drawing/2017/model3d" xmlns:o="urn:schemas-microsoft-com:office:office" xmlns:r="http://schemas.openxmlformats.org/officeDocument/2006/relationships" xmlns:m="http://schemas.openxmlformats.org/officeDocument/2006/math" xmlns:v="urn:schemas-microsoft-com:vml" xmlns:wp14="http://schemas.microsoft.com/office/word/2010/wordprocessingDrawing" xmlns:wp="http://schemas.openxmlformats.org/drawingml/2006/wordprocessingDrawing" xmlns:w10="urn:schemas-microsoft-com:office:word" xmlns:w="http://schemas.openxmlformats.org/wordprocessingml/2006/main" xmlns:w14="http://schemas.microsoft.com/office/word/2010/wordml" xmlns:w15="http://schemas.microsoft.com/office/word/2012/wordml" xmlns:w16cex="http://schemas.microsoft.com/office/word/2018/wordml/cex" xmlns:w16cid="http://schemas.microsoft.com/office/word/2016/wordml/cid" xmlns:w16="http://schemas.microsoft.com/office/word/2018/wordml" xmlns:w16se="http://schemas.microsoft.com/office/word/2015/wordml/symex" xmlns:wpg="http://schemas.microsoft.com/office/word/2010/wordprocessingGroup" xmlns:wpi="http://schemas.microsoft.com/office/word/2010/wordprocessingInk" xmlns:wne="http://schemas.microsoft.com/office/word/2006/wordml" xmlns:wps="http://schemas.microsoft.com/office/word/2010/wordprocessingShape" mc:Ignorable="w14 w15 w16se w16cid w16 w16cex wp14">
   <w:abstractNum w:abstractNumId="0" w15:restartNumberingAfterBreak="0">
+    <w:nsid w:val="04D62FAE"/>
+    <w:multiLevelType w:val="hybridMultilevel"/>
+    <w:tmpl w:val="5B2C42AE"/>
+    <w:lvl w:ilvl="0" w:tplc="39C6E55A">
+      <w:start w:val="1"/>
+      <w:numFmt w:val="hebrew1"/>
+      <w:lvlText w:val="%1."/>
+      <w:lvlJc w:val="left"/>
+      <w:pPr>
+        <w:ind w:left="720" w:hanging="360"/>
+      </w:pPr>
+      <w:rPr>
+        <w:rFonts w:hint="default"/>
+      </w:rPr>
+    </w:lvl>
+    <w:lvl w:ilvl="1" w:tplc="04090019" w:tentative="1">
+      <w:start w:val="1"/>
+      <w:numFmt w:val="lowerLetter"/>
+      <w:lvlText w:val="%2."/>
+      <w:lvlJc w:val="left"/>
+      <w:pPr>
+        <w:ind w:left="1440" w:hanging="360"/>
+      </w:pPr>
+    </w:lvl>
+    <w:lvl w:ilvl="2" w:tplc="0409001B" w:tentative="1">
+      <w:start w:val="1"/>
+      <w:numFmt w:val="lowerRoman"/>
+      <w:lvlText w:val="%3."/>
+      <w:lvlJc w:val="right"/>
+      <w:pPr>
+        <w:ind w:left="2160" w:hanging="180"/>
+      </w:pPr>
+    </w:lvl>
+    <w:lvl w:ilvl="3" w:tplc="0409000F" w:tentative="1">
+      <w:start w:val="1"/>
+      <w:numFmt w:val="decimal"/>
+      <w:lvlText w:val="%4."/>
+      <w:lvlJc w:val="left"/>
+      <w:pPr>
+        <w:ind w:left="2880" w:hanging="360"/>
+      </w:pPr>
+    </w:lvl>
+    <w:lvl w:ilvl="4" w:tplc="04090019" w:tentative="1">
+      <w:start w:val="1"/>
+      <w:numFmt w:val="lowerLetter"/>
+      <w:lvlText w:val="%5."/>
+      <w:lvlJc w:val="left"/>
+      <w:pPr>
+        <w:ind w:left="3600" w:hanging="360"/>
+      </w:pPr>
+    </w:lvl>
+    <w:lvl w:ilvl="5" w:tplc="0409001B" w:tentative="1">
+      <w:start w:val="1"/>
+      <w:numFmt w:val="lowerRoman"/>
+      <w:lvlText w:val="%6."/>
+      <w:lvlJc w:val="right"/>
+      <w:pPr>
+        <w:ind w:left="4320" w:hanging="180"/>
+      </w:pPr>
+    </w:lvl>
+    <w:lvl w:ilvl="6" w:tplc="0409000F" w:tentative="1">
+      <w:start w:val="1"/>
+      <w:numFmt w:val="decimal"/>
+      <w:lvlText w:val="%7."/>
+      <w:lvlJc w:val="left"/>
+      <w:pPr>
+        <w:ind w:left="5040" w:hanging="360"/>
+      </w:pPr>
+    </w:lvl>
+    <w:lvl w:ilvl="7" w:tplc="04090019" w:tentative="1">
+      <w:start w:val="1"/>
+      <w:numFmt w:val="lowerLetter"/>
+      <w:lvlText w:val="%8."/>
+      <w:lvlJc w:val="left"/>
+      <w:pPr>
+        <w:ind w:left="5760" w:hanging="360"/>
+      </w:pPr>
+    </w:lvl>
+    <w:lvl w:ilvl="8" w:tplc="0409001B" w:tentative="1">
+      <w:start w:val="1"/>
+      <w:numFmt w:val="lowerRoman"/>
+      <w:lvlText w:val="%9."/>
+      <w:lvlJc w:val="right"/>
+      <w:pPr>
+        <w:ind w:left="6480" w:hanging="180"/>
+      </w:pPr>
+    </w:lvl>
+  </w:abstractNum>
+  <w:abstractNum w:abstractNumId="1" w15:restartNumberingAfterBreak="0">
+    <w:nsid w:val="0C827972"/>
+    <w:multiLevelType w:val="hybridMultilevel"/>
+    <w:tmpl w:val="F48E9CCA"/>
+    <w:lvl w:ilvl="0" w:tplc="A1BC2326">
+      <w:start w:val="1"/>
+      <w:numFmt w:val="hebrew1"/>
+      <w:lvlText w:val="%1."/>
+      <w:lvlJc w:val="left"/>
+      <w:pPr>
+        <w:ind w:left="720" w:hanging="360"/>
+      </w:pPr>
+      <w:rPr>
+        <w:rFonts w:hint="default"/>
+      </w:rPr>
+    </w:lvl>
+    <w:lvl w:ilvl="1" w:tplc="04090019" w:tentative="1">
+      <w:start w:val="1"/>
+      <w:numFmt w:val="lowerLetter"/>
+      <w:lvlText w:val="%2."/>
+      <w:lvlJc w:val="left"/>
+      <w:pPr>
+        <w:ind w:left="1440" w:hanging="360"/>
+      </w:pPr>
+    </w:lvl>
+    <w:lvl w:ilvl="2" w:tplc="0409001B" w:tentative="1">
+      <w:start w:val="1"/>
+      <w:numFmt w:val="lowerRoman"/>
+      <w:lvlText w:val="%3."/>
+      <w:lvlJc w:val="right"/>
+      <w:pPr>
+        <w:ind w:left="2160" w:hanging="180"/>
+      </w:pPr>
+    </w:lvl>
+    <w:lvl w:ilvl="3" w:tplc="0409000F" w:tentative="1">
+      <w:start w:val="1"/>
+      <w:numFmt w:val="decimal"/>
+      <w:lvlText w:val="%4."/>
+      <w:lvlJc w:val="left"/>
+      <w:pPr>
+        <w:ind w:left="2880" w:hanging="360"/>
+      </w:pPr>
+    </w:lvl>
+    <w:lvl w:ilvl="4" w:tplc="04090019" w:tentative="1">
+      <w:start w:val="1"/>
+      <w:numFmt w:val="lowerLetter"/>
+      <w:lvlText w:val="%5."/>
+      <w:lvlJc w:val="left"/>
+      <w:pPr>
+        <w:ind w:left="3600" w:hanging="360"/>
+      </w:pPr>
+    </w:lvl>
+    <w:lvl w:ilvl="5" w:tplc="0409001B" w:tentative="1">
+      <w:start w:val="1"/>
+      <w:numFmt w:val="lowerRoman"/>
+      <w:lvlText w:val="%6."/>
+      <w:lvlJc w:val="right"/>
+      <w:pPr>
+        <w:ind w:left="4320" w:hanging="180"/>
+      </w:pPr>
+    </w:lvl>
+    <w:lvl w:ilvl="6" w:tplc="0409000F" w:tentative="1">
+      <w:start w:val="1"/>
+      <w:numFmt w:val="decimal"/>
+      <w:lvlText w:val="%7."/>
+      <w:lvlJc w:val="left"/>
+      <w:pPr>
+        <w:ind w:left="5040" w:hanging="360"/>
+      </w:pPr>
+    </w:lvl>
+    <w:lvl w:ilvl="7" w:tplc="04090019" w:tentative="1">
+      <w:start w:val="1"/>
+      <w:numFmt w:val="lowerLetter"/>
+      <w:lvlText w:val="%8."/>
+      <w:lvlJc w:val="left"/>
+      <w:pPr>
+        <w:ind w:left="5760" w:hanging="360"/>
+      </w:pPr>
+    </w:lvl>
+    <w:lvl w:ilvl="8" w:tplc="0409001B" w:tentative="1">
+      <w:start w:val="1"/>
+      <w:numFmt w:val="lowerRoman"/>
+      <w:lvlText w:val="%9."/>
+      <w:lvlJc w:val="right"/>
+      <w:pPr>
+        <w:ind w:left="6480" w:hanging="180"/>
+      </w:pPr>
+    </w:lvl>
+  </w:abstractNum>
+  <w:abstractNum w:abstractNumId="2" w15:restartNumberingAfterBreak="0">
     <w:nsid w:val="19F27E5B"/>
     <w:multiLevelType w:val="hybridMultilevel"/>
     <w:tmpl w:val="734462BA"/>
@@ -27283,7 +28241,7 @@
       </w:pPr>
     </w:lvl>
   </w:abstractNum>
-  <w:abstractNum w:abstractNumId="1" w15:restartNumberingAfterBreak="0">
+  <w:abstractNum w:abstractNumId="3" w15:restartNumberingAfterBreak="0">
     <w:nsid w:val="1C5D4873"/>
     <w:multiLevelType w:val="hybridMultilevel"/>
     <w:tmpl w:val="D696C8CE"/>
@@ -27396,7 +28354,96 @@
       </w:rPr>
     </w:lvl>
   </w:abstractNum>
-  <w:abstractNum w:abstractNumId="2" w15:restartNumberingAfterBreak="0">
+  <w:abstractNum w:abstractNumId="4" w15:restartNumberingAfterBreak="0">
+    <w:nsid w:val="1FC61CBE"/>
+    <w:multiLevelType w:val="hybridMultilevel"/>
+    <w:tmpl w:val="717C404A"/>
+    <w:lvl w:ilvl="0" w:tplc="59428B8E">
+      <w:start w:val="1"/>
+      <w:numFmt w:val="hebrew1"/>
+      <w:lvlText w:val="%1."/>
+      <w:lvlJc w:val="left"/>
+      <w:pPr>
+        <w:ind w:left="720" w:hanging="360"/>
+      </w:pPr>
+      <w:rPr>
+        <w:rFonts w:hint="default"/>
+      </w:rPr>
+    </w:lvl>
+    <w:lvl w:ilvl="1" w:tplc="04090019" w:tentative="1">
+      <w:start w:val="1"/>
+      <w:numFmt w:val="lowerLetter"/>
+      <w:lvlText w:val="%2."/>
+      <w:lvlJc w:val="left"/>
+      <w:pPr>
+        <w:ind w:left="1440" w:hanging="360"/>
+      </w:pPr>
+    </w:lvl>
+    <w:lvl w:ilvl="2" w:tplc="0409001B" w:tentative="1">
+      <w:start w:val="1"/>
+      <w:numFmt w:val="lowerRoman"/>
+      <w:lvlText w:val="%3."/>
+      <w:lvlJc w:val="right"/>
+      <w:pPr>
+        <w:ind w:left="2160" w:hanging="180"/>
+      </w:pPr>
+    </w:lvl>
+    <w:lvl w:ilvl="3" w:tplc="0409000F" w:tentative="1">
+      <w:start w:val="1"/>
+      <w:numFmt w:val="decimal"/>
+      <w:lvlText w:val="%4."/>
+      <w:lvlJc w:val="left"/>
+      <w:pPr>
+        <w:ind w:left="2880" w:hanging="360"/>
+      </w:pPr>
+    </w:lvl>
+    <w:lvl w:ilvl="4" w:tplc="04090019" w:tentative="1">
+      <w:start w:val="1"/>
+      <w:numFmt w:val="lowerLetter"/>
+      <w:lvlText w:val="%5."/>
+      <w:lvlJc w:val="left"/>
+      <w:pPr>
+        <w:ind w:left="3600" w:hanging="360"/>
+      </w:pPr>
+    </w:lvl>
+    <w:lvl w:ilvl="5" w:tplc="0409001B" w:tentative="1">
+      <w:start w:val="1"/>
+      <w:numFmt w:val="lowerRoman"/>
+      <w:lvlText w:val="%6."/>
+      <w:lvlJc w:val="right"/>
+      <w:pPr>
+        <w:ind w:left="4320" w:hanging="180"/>
+      </w:pPr>
+    </w:lvl>
+    <w:lvl w:ilvl="6" w:tplc="0409000F" w:tentative="1">
+      <w:start w:val="1"/>
+      <w:numFmt w:val="decimal"/>
+      <w:lvlText w:val="%7."/>
+      <w:lvlJc w:val="left"/>
+      <w:pPr>
+        <w:ind w:left="5040" w:hanging="360"/>
+      </w:pPr>
+    </w:lvl>
+    <w:lvl w:ilvl="7" w:tplc="04090019" w:tentative="1">
+      <w:start w:val="1"/>
+      <w:numFmt w:val="lowerLetter"/>
+      <w:lvlText w:val="%8."/>
+      <w:lvlJc w:val="left"/>
+      <w:pPr>
+        <w:ind w:left="5760" w:hanging="360"/>
+      </w:pPr>
+    </w:lvl>
+    <w:lvl w:ilvl="8" w:tplc="0409001B" w:tentative="1">
+      <w:start w:val="1"/>
+      <w:numFmt w:val="lowerRoman"/>
+      <w:lvlText w:val="%9."/>
+      <w:lvlJc w:val="right"/>
+      <w:pPr>
+        <w:ind w:left="6480" w:hanging="180"/>
+      </w:pPr>
+    </w:lvl>
+  </w:abstractNum>
+  <w:abstractNum w:abstractNumId="5" w15:restartNumberingAfterBreak="0">
     <w:nsid w:val="2EF17F5F"/>
     <w:multiLevelType w:val="hybridMultilevel"/>
     <w:tmpl w:val="7B307152"/>
@@ -27485,7 +28532,7 @@
       </w:pPr>
     </w:lvl>
   </w:abstractNum>
-  <w:abstractNum w:abstractNumId="3" w15:restartNumberingAfterBreak="0">
+  <w:abstractNum w:abstractNumId="6" w15:restartNumberingAfterBreak="0">
     <w:nsid w:val="32EC44EA"/>
     <w:multiLevelType w:val="hybridMultilevel"/>
     <w:tmpl w:val="5C7EB976"/>
@@ -27574,7 +28621,7 @@
       </w:pPr>
     </w:lvl>
   </w:abstractNum>
-  <w:abstractNum w:abstractNumId="4" w15:restartNumberingAfterBreak="0">
+  <w:abstractNum w:abstractNumId="7" w15:restartNumberingAfterBreak="0">
     <w:nsid w:val="399E10FB"/>
     <w:multiLevelType w:val="multilevel"/>
     <w:tmpl w:val="8E84D16A"/>
@@ -27663,7 +28710,7 @@
       </w:pPr>
     </w:lvl>
   </w:abstractNum>
-  <w:abstractNum w:abstractNumId="5" w15:restartNumberingAfterBreak="0">
+  <w:abstractNum w:abstractNumId="8" w15:restartNumberingAfterBreak="0">
     <w:nsid w:val="39E96FFD"/>
     <w:multiLevelType w:val="hybridMultilevel"/>
     <w:tmpl w:val="A816C786"/>
@@ -27776,7 +28823,7 @@
       </w:rPr>
     </w:lvl>
   </w:abstractNum>
-  <w:abstractNum w:abstractNumId="6" w15:restartNumberingAfterBreak="0">
+  <w:abstractNum w:abstractNumId="9" w15:restartNumberingAfterBreak="0">
     <w:nsid w:val="3CEA1809"/>
     <w:multiLevelType w:val="hybridMultilevel"/>
     <w:tmpl w:val="A03805F4"/>
@@ -27865,7 +28912,7 @@
       </w:pPr>
     </w:lvl>
   </w:abstractNum>
-  <w:abstractNum w:abstractNumId="7" w15:restartNumberingAfterBreak="0">
+  <w:abstractNum w:abstractNumId="10" w15:restartNumberingAfterBreak="0">
     <w:nsid w:val="3DDF5576"/>
     <w:multiLevelType w:val="hybridMultilevel"/>
     <w:tmpl w:val="8C5AF8DE"/>
@@ -27954,7 +29001,96 @@
       </w:pPr>
     </w:lvl>
   </w:abstractNum>
-  <w:abstractNum w:abstractNumId="8" w15:restartNumberingAfterBreak="0">
+  <w:abstractNum w:abstractNumId="11" w15:restartNumberingAfterBreak="0">
+    <w:nsid w:val="500765D4"/>
+    <w:multiLevelType w:val="hybridMultilevel"/>
+    <w:tmpl w:val="21C02E1E"/>
+    <w:lvl w:ilvl="0" w:tplc="6A48BF52">
+      <w:start w:val="1"/>
+      <w:numFmt w:val="hebrew1"/>
+      <w:lvlText w:val="%1."/>
+      <w:lvlJc w:val="left"/>
+      <w:pPr>
+        <w:ind w:left="720" w:hanging="360"/>
+      </w:pPr>
+      <w:rPr>
+        <w:rFonts w:hint="default"/>
+      </w:rPr>
+    </w:lvl>
+    <w:lvl w:ilvl="1" w:tplc="04090019" w:tentative="1">
+      <w:start w:val="1"/>
+      <w:numFmt w:val="lowerLetter"/>
+      <w:lvlText w:val="%2."/>
+      <w:lvlJc w:val="left"/>
+      <w:pPr>
+        <w:ind w:left="1440" w:hanging="360"/>
+      </w:pPr>
+    </w:lvl>
+    <w:lvl w:ilvl="2" w:tplc="0409001B" w:tentative="1">
+      <w:start w:val="1"/>
+      <w:numFmt w:val="lowerRoman"/>
+      <w:lvlText w:val="%3."/>
+      <w:lvlJc w:val="right"/>
+      <w:pPr>
+        <w:ind w:left="2160" w:hanging="180"/>
+      </w:pPr>
+    </w:lvl>
+    <w:lvl w:ilvl="3" w:tplc="0409000F" w:tentative="1">
+      <w:start w:val="1"/>
+      <w:numFmt w:val="decimal"/>
+      <w:lvlText w:val="%4."/>
+      <w:lvlJc w:val="left"/>
+      <w:pPr>
+        <w:ind w:left="2880" w:hanging="360"/>
+      </w:pPr>
+    </w:lvl>
+    <w:lvl w:ilvl="4" w:tplc="04090019" w:tentative="1">
+      <w:start w:val="1"/>
+      <w:numFmt w:val="lowerLetter"/>
+      <w:lvlText w:val="%5."/>
+      <w:lvlJc w:val="left"/>
+      <w:pPr>
+        <w:ind w:left="3600" w:hanging="360"/>
+      </w:pPr>
+    </w:lvl>
+    <w:lvl w:ilvl="5" w:tplc="0409001B" w:tentative="1">
+      <w:start w:val="1"/>
+      <w:numFmt w:val="lowerRoman"/>
+      <w:lvlText w:val="%6."/>
+      <w:lvlJc w:val="right"/>
+      <w:pPr>
+        <w:ind w:left="4320" w:hanging="180"/>
+      </w:pPr>
+    </w:lvl>
+    <w:lvl w:ilvl="6" w:tplc="0409000F" w:tentative="1">
+      <w:start w:val="1"/>
+      <w:numFmt w:val="decimal"/>
+      <w:lvlText w:val="%7."/>
+      <w:lvlJc w:val="left"/>
+      <w:pPr>
+        <w:ind w:left="5040" w:hanging="360"/>
+      </w:pPr>
+    </w:lvl>
+    <w:lvl w:ilvl="7" w:tplc="04090019" w:tentative="1">
+      <w:start w:val="1"/>
+      <w:numFmt w:val="lowerLetter"/>
+      <w:lvlText w:val="%8."/>
+      <w:lvlJc w:val="left"/>
+      <w:pPr>
+        <w:ind w:left="5760" w:hanging="360"/>
+      </w:pPr>
+    </w:lvl>
+    <w:lvl w:ilvl="8" w:tplc="0409001B" w:tentative="1">
+      <w:start w:val="1"/>
+      <w:numFmt w:val="lowerRoman"/>
+      <w:lvlText w:val="%9."/>
+      <w:lvlJc w:val="right"/>
+      <w:pPr>
+        <w:ind w:left="6480" w:hanging="180"/>
+      </w:pPr>
+    </w:lvl>
+  </w:abstractNum>
+  <w:abstractNum w:abstractNumId="12" w15:restartNumberingAfterBreak="0">
     <w:nsid w:val="61D5768B"/>
     <w:multiLevelType w:val="multilevel"/>
     <w:tmpl w:val="21C4C6D2"/>
@@ -28040,7 +29176,96 @@
       </w:pPr>
     </w:lvl>
   </w:abstractNum>
-  <w:abstractNum w:abstractNumId="9" w15:restartNumberingAfterBreak="0">
+  <w:abstractNum w:abstractNumId="13" w15:restartNumberingAfterBreak="0">
+    <w:nsid w:val="63BA3204"/>
+    <w:multiLevelType w:val="hybridMultilevel"/>
+    <w:tmpl w:val="40741EC2"/>
+    <w:lvl w:ilvl="0" w:tplc="127ED7E0">
+      <w:start w:val="1"/>
+      <w:numFmt w:val="hebrew1"/>
+      <w:lvlText w:val="%1."/>
+      <w:lvlJc w:val="left"/>
+      <w:pPr>
+        <w:ind w:left="720" w:hanging="360"/>
+      </w:pPr>
+      <w:rPr>
+        <w:rFonts w:hint="default"/>
+      </w:rPr>
+    </w:lvl>
+    <w:lvl w:ilvl="1" w:tplc="04090019" w:tentative="1">
+      <w:start w:val="1"/>
+      <w:numFmt w:val="lowerLetter"/>
+      <w:lvlText w:val="%2."/>
+      <w:lvlJc w:val="left"/>
+      <w:pPr>
+        <w:ind w:left="1440" w:hanging="360"/>
+      </w:pPr>
+    </w:lvl>
+    <w:lvl w:ilvl="2" w:tplc="0409001B" w:tentative="1">
+      <w:start w:val="1"/>
+      <w:numFmt w:val="lowerRoman"/>
+      <w:lvlText w:val="%3."/>
+      <w:lvlJc w:val="right"/>
+      <w:pPr>
+        <w:ind w:left="2160" w:hanging="180"/>
+      </w:pPr>
+    </w:lvl>
+    <w:lvl w:ilvl="3" w:tplc="0409000F" w:tentative="1">
+      <w:start w:val="1"/>
+      <w:numFmt w:val="decimal"/>
+      <w:lvlText w:val="%4."/>
+      <w:lvlJc w:val="left"/>
+      <w:pPr>
+        <w:ind w:left="2880" w:hanging="360"/>
+      </w:pPr>
+    </w:lvl>
+    <w:lvl w:ilvl="4" w:tplc="04090019" w:tentative="1">
+      <w:start w:val="1"/>
+      <w:numFmt w:val="lowerLetter"/>
+      <w:lvlText w:val="%5."/>
+      <w:lvlJc w:val="left"/>
+      <w:pPr>
+        <w:ind w:left="3600" w:hanging="360"/>
+      </w:pPr>
+    </w:lvl>
+    <w:lvl w:ilvl="5" w:tplc="0409001B" w:tentative="1">
+      <w:start w:val="1"/>
+      <w:numFmt w:val="lowerRoman"/>
+      <w:lvlText w:val="%6."/>
+      <w:lvlJc w:val="right"/>
+      <w:pPr>
+        <w:ind w:left="4320" w:hanging="180"/>
+      </w:pPr>
+    </w:lvl>
+    <w:lvl w:ilvl="6" w:tplc="0409000F" w:tentative="1">
+      <w:start w:val="1"/>
+      <w:numFmt w:val="decimal"/>
+      <w:lvlText w:val="%7."/>
+      <w:lvlJc w:val="left"/>
+      <w:pPr>
+        <w:ind w:left="5040" w:hanging="360"/>
+      </w:pPr>
+    </w:lvl>
+    <w:lvl w:ilvl="7" w:tplc="04090019" w:tentative="1">
+      <w:start w:val="1"/>
+      <w:numFmt w:val="lowerLetter"/>
+      <w:lvlText w:val="%8."/>
+      <w:lvlJc w:val="left"/>
+      <w:pPr>
+        <w:ind w:left="5760" w:hanging="360"/>
+      </w:pPr>
+    </w:lvl>
+    <w:lvl w:ilvl="8" w:tplc="0409001B" w:tentative="1">
+      <w:start w:val="1"/>
+      <w:numFmt w:val="lowerRoman"/>
+      <w:lvlText w:val="%9."/>
+      <w:lvlJc w:val="right"/>
+      <w:pPr>
+        <w:ind w:left="6480" w:hanging="180"/>
+      </w:pPr>
+    </w:lvl>
+  </w:abstractNum>
+  <w:abstractNum w:abstractNumId="14" w15:restartNumberingAfterBreak="0">
     <w:nsid w:val="7C5407B3"/>
     <w:multiLevelType w:val="hybridMultilevel"/>
     <w:tmpl w:val="DD48A778"/>
@@ -28154,33 +29379,48 @@
     </w:lvl>
   </w:abstractNum>
   <w:num w:numId="1">
+    <w:abstractNumId w:val="7"/>
+  </w:num>
+  <w:num w:numId="2">
+    <w:abstractNumId w:val="12"/>
+  </w:num>
+  <w:num w:numId="3">
+    <w:abstractNumId w:val="10"/>
+  </w:num>
+  <w:num w:numId="4">
+    <w:abstractNumId w:val="9"/>
+  </w:num>
+  <w:num w:numId="5">
+    <w:abstractNumId w:val="8"/>
+  </w:num>
+  <w:num w:numId="6">
+    <w:abstractNumId w:val="14"/>
+  </w:num>
+  <w:num w:numId="7">
+    <w:abstractNumId w:val="3"/>
+  </w:num>
+  <w:num w:numId="8">
+    <w:abstractNumId w:val="6"/>
+  </w:num>
+  <w:num w:numId="9">
+    <w:abstractNumId w:val="5"/>
+  </w:num>
+  <w:num w:numId="10">
+    <w:abstractNumId w:val="2"/>
+  </w:num>
+  <w:num w:numId="11">
+    <w:abstractNumId w:val="13"/>
+  </w:num>
+  <w:num w:numId="12">
+    <w:abstractNumId w:val="1"/>
+  </w:num>
+  <w:num w:numId="13">
     <w:abstractNumId w:val="4"/>
   </w:num>
-  <w:num w:numId="2">
-    <w:abstractNumId w:val="8"/>
+  <w:num w:numId="14">
+    <w:abstractNumId w:val="11"/>
   </w:num>
-  <w:num w:numId="3">
-    <w:abstractNumId w:val="7"/>
-  </w:num>
-  <w:num w:numId="4">
-    <w:abstractNumId w:val="6"/>
-  </w:num>
-  <w:num w:numId="5">
-    <w:abstractNumId w:val="5"/>
-  </w:num>
-  <w:num w:numId="6">
-    <w:abstractNumId w:val="9"/>
-  </w:num>
-  <w:num w:numId="7">
-    <w:abstractNumId w:val="1"/>
-  </w:num>
-  <w:num w:numId="8">
-    <w:abstractNumId w:val="3"/>
-  </w:num>
-  <w:num w:numId="9">
-    <w:abstractNumId w:val="2"/>
-  </w:num>
-  <w:num w:numId="10">
+  <w:num w:numId="15">
     <w:abstractNumId w:val="0"/>
   </w:num>
 </w:numbering>
@@ -28584,7 +29824,7 @@
   <w:style w:type="paragraph" w:default="1" w:styleId="a">
     <w:name w:val="Normal"/>
     <w:qFormat/>
-    <w:rsid w:val="0075007E"/>
+    <w:rsid w:val="00A66ADF"/>
   </w:style>
   <w:style w:type="paragraph" w:styleId="1">
     <w:name w:val="heading 1"/>

</xml_diff>

<commit_message>
Add code for potentailly Q4, also fix a mistake in the answers, and add answer for q2b
</commit_message>
<xml_diff>
--- a/ass2/Answers/answers.docx
+++ b/ass2/Answers/answers.docx
@@ -4,7 +4,7 @@
   <w:body>
     <w:p>
       <w:pPr>
-        <w:pStyle w:val="a3"/>
+        <w:pStyle w:val="Title"/>
         <w:bidi/>
         <w:jc w:val="center"/>
         <w:rPr>
@@ -15,7 +15,7 @@
     </w:p>
     <w:p>
       <w:pPr>
-        <w:pStyle w:val="a3"/>
+        <w:pStyle w:val="Title"/>
         <w:bidi/>
         <w:jc w:val="center"/>
         <w:rPr>
@@ -123,9 +123,25 @@
           <w:noProof/>
         </w:rPr>
         <w:drawing>
-          <wp:inline distT="0" distB="0" distL="0" distR="0" wp14:anchorId="5A406FFC" wp14:editId="69428459">
+          <wp:anchor distT="0" distB="0" distL="114300" distR="114300" simplePos="0" relativeHeight="251660288" behindDoc="1" locked="0" layoutInCell="1" allowOverlap="1" wp14:anchorId="5A406FFC" wp14:editId="7C798E46">
+            <wp:simplePos x="0" y="0"/>
+            <wp:positionH relativeFrom="column">
+              <wp:posOffset>1988</wp:posOffset>
+            </wp:positionH>
+            <wp:positionV relativeFrom="paragraph">
+              <wp:posOffset>635</wp:posOffset>
+            </wp:positionV>
             <wp:extent cx="5486400" cy="4114165"/>
             <wp:effectExtent l="0" t="0" r="0" b="635"/>
+            <wp:wrapTight wrapText="bothSides">
+              <wp:wrapPolygon edited="0">
+                <wp:start x="0" y="0"/>
+                <wp:lineTo x="0" y="21503"/>
+                <wp:lineTo x="21525" y="21503"/>
+                <wp:lineTo x="21525" y="0"/>
+                <wp:lineTo x="0" y="0"/>
+              </wp:wrapPolygon>
+            </wp:wrapTight>
             <wp:docPr id="3" name="תמונה 3"/>
             <wp:cNvGraphicFramePr>
               <a:graphicFrameLocks xmlns:a="http://schemas.openxmlformats.org/drawingml/2006/main" noChangeAspect="1"/>
@@ -168,13 +184,13 @@
                 </pic:pic>
               </a:graphicData>
             </a:graphic>
-          </wp:inline>
+          </wp:anchor>
         </w:drawing>
       </w:r>
     </w:p>
     <w:p>
       <w:pPr>
-        <w:pStyle w:val="a5"/>
+        <w:pStyle w:val="ListParagraph"/>
         <w:numPr>
           <w:ilvl w:val="0"/>
           <w:numId w:val="11"/>
@@ -410,7 +426,7 @@
     </w:p>
     <w:p>
       <w:pPr>
-        <w:pStyle w:val="a5"/>
+        <w:pStyle w:val="ListParagraph"/>
         <w:numPr>
           <w:ilvl w:val="0"/>
           <w:numId w:val="11"/>
@@ -420,6 +436,325 @@
           <w:rFonts w:asciiTheme="majorBidi" w:hAnsiTheme="majorBidi" w:cstheme="majorBidi"/>
           <w:sz w:val="24"/>
           <w:szCs w:val="24"/>
+        </w:rPr>
+      </w:pPr>
+      <w:r>
+        <w:rPr>
+          <w:rFonts w:asciiTheme="majorBidi" w:hAnsiTheme="majorBidi" w:cstheme="majorBidi" w:hint="cs"/>
+          <w:sz w:val="24"/>
+          <w:szCs w:val="24"/>
+          <w:rtl/>
+        </w:rPr>
+        <w:t xml:space="preserve">המגמה שאנו צופים, היא עליה כללית כפונקציה של </w:t>
+      </w:r>
+      <m:oMath>
+        <m:r>
+          <w:rPr>
+            <w:rFonts w:ascii="Cambria Math" w:hAnsi="Cambria Math" w:cstheme="majorBidi"/>
+            <w:sz w:val="24"/>
+            <w:szCs w:val="24"/>
+          </w:rPr>
+          <m:t>λ</m:t>
+        </m:r>
+      </m:oMath>
+      <w:r>
+        <w:rPr>
+          <w:rFonts w:asciiTheme="majorBidi" w:hAnsiTheme="majorBidi" w:cstheme="majorBidi" w:hint="cs"/>
+          <w:sz w:val="24"/>
+          <w:szCs w:val="24"/>
+          <w:rtl/>
+        </w:rPr>
+        <w:t>, עם רעשים תוך כדי (עליות וירידות).</w:t>
+      </w:r>
+    </w:p>
+    <w:p>
+      <w:pPr>
+        <w:pStyle w:val="ListParagraph"/>
+        <w:numPr>
+          <w:ilvl w:val="0"/>
+          <w:numId w:val="16"/>
+        </w:numPr>
+        <w:bidi/>
+        <w:rPr>
+          <w:rFonts w:asciiTheme="majorBidi" w:hAnsiTheme="majorBidi" w:cstheme="majorBidi"/>
+          <w:sz w:val="24"/>
+          <w:szCs w:val="24"/>
+        </w:rPr>
+      </w:pPr>
+      <w:r>
+        <w:rPr>
+          <w:rFonts w:asciiTheme="majorBidi" w:hAnsiTheme="majorBidi" w:cstheme="majorBidi" w:hint="cs"/>
+          <w:sz w:val="24"/>
+          <w:szCs w:val="24"/>
+          <w:rtl/>
+        </w:rPr>
+        <w:t>גודל המדגם שצפוי לתת שגיאה קטנה יותר, גם באימון וגם בבדיקה הוא 1000</w:t>
+      </w:r>
+      <w:r>
+        <w:rPr>
+          <w:rFonts w:asciiTheme="majorBidi" w:hAnsiTheme="majorBidi" w:cstheme="majorBidi" w:hint="cs"/>
+          <w:sz w:val="24"/>
+          <w:szCs w:val="24"/>
+          <w:rtl/>
+        </w:rPr>
+        <w:t>. התוצאות מתאימות בשגיאה על מדגם האימון, ואמנם ברובן מתאימות גם בשגיאה על מדגם הבדיקה, אך בסדר גודל לא משמעותי כפי שציפינו.</w:t>
+      </w:r>
+    </w:p>
+    <w:p>
+      <w:pPr>
+        <w:pStyle w:val="ListParagraph"/>
+        <w:numPr>
+          <w:ilvl w:val="0"/>
+          <w:numId w:val="16"/>
+        </w:numPr>
+        <w:bidi/>
+        <w:rPr>
+          <w:rFonts w:asciiTheme="majorBidi" w:hAnsiTheme="majorBidi" w:cstheme="majorBidi"/>
+          <w:sz w:val="24"/>
+          <w:szCs w:val="24"/>
+        </w:rPr>
+      </w:pPr>
+      <w:r>
+        <w:rPr>
+          <w:rFonts w:asciiTheme="majorBidi" w:hAnsiTheme="majorBidi" w:cstheme="majorBidi" w:hint="cs"/>
+          <w:sz w:val="24"/>
+          <w:szCs w:val="24"/>
+          <w:rtl/>
+        </w:rPr>
+        <w:t xml:space="preserve">עבור שגיאת האימון, </w:t>
+      </w:r>
+      <w:r>
+        <w:rPr>
+          <w:rFonts w:asciiTheme="majorBidi" w:hAnsiTheme="majorBidi" w:cstheme="majorBidi" w:hint="cs"/>
+          <w:sz w:val="24"/>
+          <w:szCs w:val="24"/>
+          <w:rtl/>
+        </w:rPr>
+        <w:t xml:space="preserve">המגמה שאנו צופים, היא עליה כללית כפונקציה של </w:t>
+      </w:r>
+      <m:oMath>
+        <m:r>
+          <w:rPr>
+            <w:rFonts w:ascii="Cambria Math" w:hAnsi="Cambria Math" w:cstheme="majorBidi"/>
+            <w:sz w:val="24"/>
+            <w:szCs w:val="24"/>
+          </w:rPr>
+          <m:t>λ</m:t>
+        </m:r>
+      </m:oMath>
+      <w:r>
+        <w:rPr>
+          <w:rFonts w:asciiTheme="majorBidi" w:hAnsiTheme="majorBidi" w:cstheme="majorBidi" w:hint="cs"/>
+          <w:sz w:val="24"/>
+          <w:szCs w:val="24"/>
+          <w:rtl/>
+        </w:rPr>
+        <w:t>, עם רעשים תוך כדי (עליות וירידות).</w:t>
+      </w:r>
+      <w:r>
+        <w:rPr>
+          <w:rFonts w:asciiTheme="majorBidi" w:hAnsiTheme="majorBidi" w:cstheme="majorBidi" w:hint="cs"/>
+          <w:sz w:val="24"/>
+          <w:szCs w:val="24"/>
+          <w:rtl/>
+        </w:rPr>
+        <w:t xml:space="preserve"> </w:t>
+      </w:r>
+      <w:proofErr w:type="spellStart"/>
+      <w:r>
+        <w:rPr>
+          <w:rFonts w:asciiTheme="majorBidi" w:hAnsiTheme="majorBidi" w:cstheme="majorBidi" w:hint="cs"/>
+          <w:sz w:val="24"/>
+          <w:szCs w:val="24"/>
+          <w:rtl/>
+        </w:rPr>
+        <w:t>העליה</w:t>
+      </w:r>
+      <w:proofErr w:type="spellEnd"/>
+      <w:r>
+        <w:rPr>
+          <w:rFonts w:asciiTheme="majorBidi" w:hAnsiTheme="majorBidi" w:cstheme="majorBidi" w:hint="cs"/>
+          <w:sz w:val="24"/>
+          <w:szCs w:val="24"/>
+          <w:rtl/>
+        </w:rPr>
+        <w:t xml:space="preserve"> בשגיאה תקרה מכיוון שככל שאני מגדילים את </w:t>
+      </w:r>
+      <m:oMath>
+        <m:r>
+          <w:rPr>
+            <w:rFonts w:ascii="Cambria Math" w:hAnsi="Cambria Math" w:cstheme="majorBidi"/>
+            <w:sz w:val="24"/>
+            <w:szCs w:val="24"/>
+          </w:rPr>
+          <m:t>λ</m:t>
+        </m:r>
+      </m:oMath>
+      <w:r>
+        <w:rPr>
+          <w:rFonts w:asciiTheme="majorBidi" w:hAnsiTheme="majorBidi" w:cstheme="majorBidi" w:hint="cs"/>
+          <w:sz w:val="24"/>
+          <w:szCs w:val="24"/>
+          <w:rtl/>
+        </w:rPr>
+        <w:t xml:space="preserve"> האלגוריתם נדרש להחזיר וקטור עם נורמה קטנה יותר, ולכן עם </w:t>
+      </w:r>
+      <w:r>
+        <w:rPr>
+          <w:rFonts w:asciiTheme="majorBidi" w:hAnsiTheme="majorBidi" w:cstheme="majorBidi"/>
+          <w:sz w:val="24"/>
+          <w:szCs w:val="24"/>
+        </w:rPr>
+        <w:t>margin</w:t>
+      </w:r>
+      <w:r>
+        <w:rPr>
+          <w:rFonts w:asciiTheme="majorBidi" w:hAnsiTheme="majorBidi" w:cstheme="majorBidi" w:hint="cs"/>
+          <w:sz w:val="24"/>
+          <w:szCs w:val="24"/>
+          <w:rtl/>
+        </w:rPr>
+        <w:t xml:space="preserve"> גדול יותר. </w:t>
+      </w:r>
+      <w:r>
+        <w:rPr>
+          <w:rFonts w:asciiTheme="majorBidi" w:hAnsiTheme="majorBidi" w:cstheme="majorBidi" w:hint="cs"/>
+          <w:sz w:val="24"/>
+          <w:szCs w:val="24"/>
+          <w:rtl/>
+        </w:rPr>
+        <w:lastRenderedPageBreak/>
+        <w:t>הגדלה של ה-</w:t>
+      </w:r>
+      <w:r>
+        <w:rPr>
+          <w:rFonts w:asciiTheme="majorBidi" w:hAnsiTheme="majorBidi" w:cstheme="majorBidi"/>
+          <w:sz w:val="24"/>
+          <w:szCs w:val="24"/>
+        </w:rPr>
+        <w:t>margin</w:t>
+      </w:r>
+      <w:r>
+        <w:rPr>
+          <w:rFonts w:asciiTheme="majorBidi" w:hAnsiTheme="majorBidi" w:cstheme="majorBidi" w:hint="cs"/>
+          <w:sz w:val="24"/>
+          <w:szCs w:val="24"/>
+          <w:rtl/>
+        </w:rPr>
+        <w:t xml:space="preserve"> מגדילה את ה-</w:t>
+      </w:r>
+      <w:r>
+        <w:rPr>
+          <w:rFonts w:asciiTheme="majorBidi" w:hAnsiTheme="majorBidi" w:cstheme="majorBidi"/>
+          <w:sz w:val="24"/>
+          <w:szCs w:val="24"/>
+        </w:rPr>
+        <w:t>loss</w:t>
+      </w:r>
+      <w:r>
+        <w:rPr>
+          <w:rFonts w:asciiTheme="majorBidi" w:hAnsiTheme="majorBidi" w:cstheme="majorBidi" w:hint="cs"/>
+          <w:sz w:val="24"/>
+          <w:szCs w:val="24"/>
+          <w:rtl/>
+        </w:rPr>
+        <w:t xml:space="preserve"> ולכן את השגיאה.</w:t>
+      </w:r>
+      <w:r>
+        <w:rPr>
+          <w:rFonts w:asciiTheme="majorBidi" w:hAnsiTheme="majorBidi" w:cstheme="majorBidi" w:hint="cs"/>
+          <w:sz w:val="24"/>
+          <w:szCs w:val="24"/>
+          <w:rtl/>
+        </w:rPr>
+        <w:t xml:space="preserve"> את הרעשים אנו מקבלים בגלל </w:t>
+      </w:r>
+      <w:r>
+        <w:rPr>
+          <w:rFonts w:asciiTheme="majorBidi" w:hAnsiTheme="majorBidi" w:cstheme="majorBidi"/>
+          <w:sz w:val="24"/>
+          <w:szCs w:val="24"/>
+        </w:rPr>
+        <w:t>tradeoff</w:t>
+      </w:r>
+      <w:r>
+        <w:rPr>
+          <w:rFonts w:asciiTheme="majorBidi" w:hAnsiTheme="majorBidi" w:cstheme="majorBidi" w:hint="cs"/>
+          <w:sz w:val="24"/>
+          <w:szCs w:val="24"/>
+          <w:rtl/>
+        </w:rPr>
+        <w:t xml:space="preserve"> בין ה-</w:t>
+      </w:r>
+      <w:r>
+        <w:rPr>
+          <w:rFonts w:asciiTheme="majorBidi" w:hAnsiTheme="majorBidi" w:cstheme="majorBidi"/>
+          <w:sz w:val="24"/>
+          <w:szCs w:val="24"/>
+        </w:rPr>
+        <w:t>loss</w:t>
+      </w:r>
+      <w:r>
+        <w:rPr>
+          <w:rFonts w:asciiTheme="majorBidi" w:hAnsiTheme="majorBidi" w:cstheme="majorBidi" w:hint="cs"/>
+          <w:sz w:val="24"/>
+          <w:szCs w:val="24"/>
+          <w:rtl/>
+        </w:rPr>
+        <w:t xml:space="preserve"> ל-</w:t>
+      </w:r>
+      <w:r>
+        <w:rPr>
+          <w:rFonts w:asciiTheme="majorBidi" w:hAnsiTheme="majorBidi" w:cstheme="majorBidi"/>
+          <w:sz w:val="24"/>
+          <w:szCs w:val="24"/>
+        </w:rPr>
+        <w:t>margin</w:t>
+      </w:r>
+      <w:r>
+        <w:rPr>
+          <w:rFonts w:asciiTheme="majorBidi" w:hAnsiTheme="majorBidi" w:cstheme="majorBidi" w:hint="cs"/>
+          <w:sz w:val="24"/>
+          <w:szCs w:val="24"/>
+          <w:rtl/>
+        </w:rPr>
+        <w:t>.</w:t>
+      </w:r>
+    </w:p>
+    <w:p>
+      <w:pPr>
+        <w:pStyle w:val="ListParagraph"/>
+        <w:numPr>
+          <w:ilvl w:val="0"/>
+          <w:numId w:val="16"/>
+        </w:numPr>
+        <w:bidi/>
+        <w:rPr>
+          <w:rFonts w:asciiTheme="majorBidi" w:hAnsiTheme="majorBidi" w:cstheme="majorBidi"/>
+          <w:sz w:val="24"/>
+          <w:szCs w:val="24"/>
+          <w:rtl/>
+        </w:rPr>
+      </w:pPr>
+      <w:r>
+        <w:rPr>
+          <w:rFonts w:asciiTheme="majorBidi" w:hAnsiTheme="majorBidi" w:cstheme="majorBidi" w:hint="cs"/>
+          <w:sz w:val="24"/>
+          <w:szCs w:val="24"/>
+          <w:rtl/>
+        </w:rPr>
+        <w:t>שגיאת הבדיקה תתנהג באופן דומה לשגיאת האימון, מאותן סיבות, אך תהיה גבוהה יותר מזו של האימון בשל התאמה גדולה יותר של המפריד למדגם האימון מאשר למדגם הבדיקה.</w:t>
+      </w:r>
+    </w:p>
+    <w:p>
+      <w:pPr>
+        <w:bidi/>
+        <w:rPr>
+          <w:rFonts w:asciiTheme="majorBidi" w:hAnsiTheme="majorBidi" w:cstheme="majorBidi"/>
+          <w:b/>
+          <w:sz w:val="28"/>
+          <w:szCs w:val="28"/>
+          <w:u w:val="single"/>
           <w:rtl/>
         </w:rPr>
       </w:pPr>
@@ -475,19 +810,6 @@
           <w:rtl/>
         </w:rPr>
       </w:pPr>
-    </w:p>
-    <w:p>
-      <w:pPr>
-        <w:bidi/>
-        <w:rPr>
-          <w:rFonts w:asciiTheme="majorBidi" w:hAnsiTheme="majorBidi" w:cstheme="majorBidi"/>
-          <w:b/>
-          <w:sz w:val="28"/>
-          <w:szCs w:val="28"/>
-          <w:u w:val="single"/>
-          <w:rtl/>
-        </w:rPr>
-      </w:pPr>
       <w:r>
         <w:rPr>
           <w:rFonts w:asciiTheme="majorBidi" w:hAnsiTheme="majorBidi" w:cstheme="majorBidi" w:hint="cs"/>
@@ -497,20 +819,19 @@
           <w:u w:val="single"/>
           <w:rtl/>
         </w:rPr>
-        <w:lastRenderedPageBreak/>
         <w:t>שאלה 4</w:t>
       </w:r>
     </w:p>
     <w:p>
       <w:pPr>
-        <w:pStyle w:val="a5"/>
+        <w:pStyle w:val="ListParagraph"/>
         <w:numPr>
           <w:ilvl w:val="0"/>
           <w:numId w:val="15"/>
         </w:numPr>
         <w:bidi/>
         <w:rPr>
-          <w:rFonts w:asciiTheme="majorBidi" w:hAnsiTheme="majorBidi" w:cstheme="majorBidi" w:hint="cs"/>
+          <w:rFonts w:asciiTheme="majorBidi" w:hAnsiTheme="majorBidi" w:cstheme="majorBidi"/>
           <w:b/>
           <w:sz w:val="24"/>
           <w:szCs w:val="24"/>
@@ -707,6 +1028,527 @@
     </w:p>
     <w:p>
       <w:pPr>
+        <w:pStyle w:val="ListParagraph"/>
+        <w:numPr>
+          <w:ilvl w:val="0"/>
+          <w:numId w:val="15"/>
+        </w:numPr>
+        <w:bidi/>
+        <w:rPr>
+          <w:rFonts w:asciiTheme="majorBidi" w:hAnsiTheme="majorBidi" w:cstheme="majorBidi" w:hint="cs"/>
+          <w:sz w:val="24"/>
+          <w:szCs w:val="24"/>
+          <w:rtl/>
+        </w:rPr>
+      </w:pPr>
+      <w:r>
+        <w:rPr>
+          <w:rFonts w:asciiTheme="majorBidi" w:hAnsiTheme="majorBidi" w:cstheme="majorBidi" w:hint="cs"/>
+          <w:sz w:val="24"/>
+          <w:szCs w:val="24"/>
+          <w:rtl/>
+        </w:rPr>
+        <w:t xml:space="preserve">הטבלה הנ"ל מייצגת את שגיאת האלגוריתם כפונקציה של </w:t>
+      </w:r>
+      <m:oMath>
+        <m:r>
+          <w:rPr>
+            <w:rFonts w:ascii="Cambria Math" w:hAnsi="Cambria Math" w:cstheme="majorBidi"/>
+            <w:sz w:val="24"/>
+            <w:szCs w:val="24"/>
+          </w:rPr>
+          <m:t>λ</m:t>
+        </m:r>
+      </m:oMath>
+      <w:r>
+        <w:rPr>
+          <w:rFonts w:asciiTheme="majorBidi" w:hAnsiTheme="majorBidi" w:cstheme="majorBidi" w:hint="cs"/>
+          <w:sz w:val="24"/>
+          <w:szCs w:val="24"/>
+          <w:rtl/>
+        </w:rPr>
+        <w:t xml:space="preserve"> ו-</w:t>
+      </w:r>
+      <m:oMath>
+        <m:r>
+          <w:rPr>
+            <w:rFonts w:ascii="Cambria Math" w:hAnsi="Cambria Math" w:cstheme="majorBidi"/>
+            <w:sz w:val="24"/>
+            <w:szCs w:val="24"/>
+          </w:rPr>
+          <m:t>σ</m:t>
+        </m:r>
+      </m:oMath>
+      <w:r>
+        <w:rPr>
+          <w:rFonts w:asciiTheme="majorBidi" w:hAnsiTheme="majorBidi" w:cstheme="majorBidi" w:hint="cs"/>
+          <w:sz w:val="24"/>
+          <w:szCs w:val="24"/>
+          <w:rtl/>
+        </w:rPr>
+        <w:t>.</w:t>
+      </w:r>
+    </w:p>
+    <w:tbl>
+      <w:tblPr>
+        <w:tblStyle w:val="TableGrid"/>
+        <w:tblpPr w:leftFromText="180" w:rightFromText="180" w:vertAnchor="text" w:horzAnchor="margin" w:tblpY="185"/>
+        <w:bidiVisual/>
+        <w:tblW w:w="0" w:type="auto"/>
+        <w:tblLook w:val="04A0" w:firstRow="1" w:lastRow="0" w:firstColumn="1" w:lastColumn="0" w:noHBand="0" w:noVBand="1"/>
+      </w:tblPr>
+      <w:tblGrid>
+        <w:gridCol w:w="1977"/>
+        <w:gridCol w:w="1977"/>
+        <w:gridCol w:w="2088"/>
+        <w:gridCol w:w="1978"/>
+      </w:tblGrid>
+      <w:tr>
+        <w:tc>
+          <w:tcPr>
+            <w:tcW w:w="1977" w:type="dxa"/>
+            <w:vAlign w:val="center"/>
+          </w:tcPr>
+          <w:p>
+            <w:pPr>
+              <w:pStyle w:val="ListParagraph"/>
+              <w:ind w:left="0"/>
+              <w:jc w:val="center"/>
+              <w:rPr>
+                <w:rFonts w:asciiTheme="majorBidi" w:hAnsiTheme="majorBidi" w:cstheme="majorBidi" w:hint="cs"/>
+                <w:sz w:val="24"/>
+                <w:szCs w:val="24"/>
+              </w:rPr>
+            </w:pPr>
+            <m:oMathPara>
+              <m:oMath>
+                <m:r>
+                  <w:rPr>
+                    <w:rFonts w:ascii="Cambria Math" w:hAnsi="Cambria Math" w:cstheme="majorBidi"/>
+                    <w:sz w:val="24"/>
+                    <w:szCs w:val="24"/>
+                  </w:rPr>
+                  <w:lastRenderedPageBreak/>
+                  <m:t>σ=1.0</m:t>
+                </m:r>
+              </m:oMath>
+            </m:oMathPara>
+          </w:p>
+        </w:tc>
+        <w:tc>
+          <w:tcPr>
+            <w:tcW w:w="1977" w:type="dxa"/>
+            <w:vAlign w:val="center"/>
+          </w:tcPr>
+          <w:p>
+            <w:pPr>
+              <w:pStyle w:val="ListParagraph"/>
+              <w:ind w:left="0"/>
+              <w:jc w:val="center"/>
+              <w:rPr>
+                <w:rFonts w:asciiTheme="majorBidi" w:hAnsiTheme="majorBidi" w:cstheme="majorBidi" w:hint="cs"/>
+                <w:sz w:val="24"/>
+                <w:szCs w:val="24"/>
+                <w:rtl/>
+              </w:rPr>
+            </w:pPr>
+            <m:oMathPara>
+              <m:oMath>
+                <m:r>
+                  <w:rPr>
+                    <w:rFonts w:ascii="Cambria Math" w:hAnsi="Cambria Math" w:cstheme="majorBidi"/>
+                    <w:sz w:val="24"/>
+                    <w:szCs w:val="24"/>
+                  </w:rPr>
+                  <m:t>σ=0.05</m:t>
+                </m:r>
+              </m:oMath>
+            </m:oMathPara>
+          </w:p>
+        </w:tc>
+        <w:tc>
+          <w:tcPr>
+            <w:tcW w:w="2088" w:type="dxa"/>
+            <w:vAlign w:val="center"/>
+          </w:tcPr>
+          <w:p>
+            <w:pPr>
+              <w:pStyle w:val="ListParagraph"/>
+              <w:ind w:left="0"/>
+              <w:jc w:val="center"/>
+              <w:rPr>
+                <w:rFonts w:asciiTheme="majorBidi" w:hAnsiTheme="majorBidi" w:cstheme="majorBidi" w:hint="cs"/>
+                <w:sz w:val="24"/>
+                <w:szCs w:val="24"/>
+                <w:rtl/>
+              </w:rPr>
+            </w:pPr>
+            <m:oMathPara>
+              <m:oMath>
+                <m:r>
+                  <w:rPr>
+                    <w:rFonts w:ascii="Cambria Math" w:hAnsi="Cambria Math" w:cstheme="majorBidi"/>
+                    <w:sz w:val="24"/>
+                    <w:szCs w:val="24"/>
+                  </w:rPr>
+                  <m:t>σ=0.01</m:t>
+                </m:r>
+              </m:oMath>
+            </m:oMathPara>
+          </w:p>
+        </w:tc>
+        <w:tc>
+          <w:tcPr>
+            <w:tcW w:w="1978" w:type="dxa"/>
+            <w:vAlign w:val="center"/>
+          </w:tcPr>
+          <w:p>
+            <w:pPr>
+              <w:pStyle w:val="ListParagraph"/>
+              <w:ind w:left="0"/>
+              <w:jc w:val="center"/>
+              <w:rPr>
+                <w:rFonts w:asciiTheme="majorBidi" w:hAnsiTheme="majorBidi" w:cstheme="majorBidi" w:hint="cs"/>
+                <w:i/>
+                <w:sz w:val="24"/>
+                <w:szCs w:val="24"/>
+                <w:rtl/>
+              </w:rPr>
+            </w:pPr>
+            <m:oMathPara>
+              <m:oMath>
+                <m:r>
+                  <w:rPr>
+                    <w:rFonts w:ascii="Cambria Math" w:hAnsi="Cambria Math" w:cstheme="majorBidi"/>
+                    <w:sz w:val="24"/>
+                    <w:szCs w:val="24"/>
+                  </w:rPr>
+                  <m:t>-</m:t>
+                </m:r>
+              </m:oMath>
+            </m:oMathPara>
+          </w:p>
+        </w:tc>
+      </w:tr>
+      <w:tr>
+        <w:tc>
+          <w:tcPr>
+            <w:tcW w:w="1977" w:type="dxa"/>
+            <w:vMerge w:val="restart"/>
+            <w:vAlign w:val="center"/>
+          </w:tcPr>
+          <w:p>
+            <w:pPr>
+              <w:pStyle w:val="ListParagraph"/>
+              <w:ind w:left="0"/>
+              <w:jc w:val="center"/>
+              <w:rPr>
+                <w:rFonts w:asciiTheme="majorBidi" w:hAnsiTheme="majorBidi" w:cstheme="majorBidi" w:hint="cs"/>
+                <w:sz w:val="24"/>
+                <w:szCs w:val="24"/>
+                <w:rtl/>
+              </w:rPr>
+            </w:pPr>
+            <m:oMathPara>
+              <m:oMath>
+                <m:r>
+                  <w:rPr>
+                    <w:rFonts w:ascii="Cambria Math" w:hAnsi="Cambria Math" w:cstheme="majorBidi"/>
+                    <w:sz w:val="24"/>
+                    <w:szCs w:val="24"/>
+                  </w:rPr>
+                  <m:t>0.0880</m:t>
+                </m:r>
+              </m:oMath>
+            </m:oMathPara>
+          </w:p>
+        </w:tc>
+        <w:tc>
+          <w:tcPr>
+            <w:tcW w:w="1977" w:type="dxa"/>
+            <w:vMerge w:val="restart"/>
+            <w:vAlign w:val="center"/>
+          </w:tcPr>
+          <w:p>
+            <w:pPr>
+              <w:pStyle w:val="ListParagraph"/>
+              <w:ind w:left="0"/>
+              <w:jc w:val="center"/>
+              <w:rPr>
+                <w:rFonts w:asciiTheme="majorBidi" w:hAnsiTheme="majorBidi" w:cstheme="majorBidi" w:hint="cs"/>
+                <w:sz w:val="24"/>
+                <w:szCs w:val="24"/>
+                <w:rtl/>
+              </w:rPr>
+            </w:pPr>
+            <m:oMathPara>
+              <m:oMath>
+                <m:r>
+                  <w:rPr>
+                    <w:rFonts w:ascii="Cambria Math" w:hAnsi="Cambria Math" w:cstheme="majorBidi"/>
+                    <w:sz w:val="24"/>
+                    <w:szCs w:val="24"/>
+                  </w:rPr>
+                  <m:t>0.0685</m:t>
+                </m:r>
+              </m:oMath>
+            </m:oMathPara>
+          </w:p>
+        </w:tc>
+        <w:tc>
+          <w:tcPr>
+            <w:tcW w:w="2088" w:type="dxa"/>
+            <w:vMerge w:val="restart"/>
+            <w:vAlign w:val="center"/>
+          </w:tcPr>
+          <w:p>
+            <w:pPr>
+              <w:pStyle w:val="ListParagraph"/>
+              <w:ind w:left="0"/>
+              <w:jc w:val="center"/>
+              <w:rPr>
+                <w:rFonts w:asciiTheme="majorBidi" w:hAnsiTheme="majorBidi" w:cstheme="majorBidi" w:hint="cs"/>
+                <w:sz w:val="24"/>
+                <w:szCs w:val="24"/>
+                <w:rtl/>
+              </w:rPr>
+            </w:pPr>
+            <m:oMathPara>
+              <m:oMath>
+                <m:r>
+                  <w:rPr>
+                    <w:rFonts w:ascii="Cambria Math" w:hAnsi="Cambria Math" w:cstheme="majorBidi"/>
+                    <w:sz w:val="24"/>
+                    <w:szCs w:val="24"/>
+                  </w:rPr>
+                  <m:t>0.0805</m:t>
+                </m:r>
+              </m:oMath>
+            </m:oMathPara>
+          </w:p>
+        </w:tc>
+        <w:tc>
+          <w:tcPr>
+            <w:tcW w:w="1978" w:type="dxa"/>
+            <w:vAlign w:val="center"/>
+          </w:tcPr>
+          <w:p>
+            <w:pPr>
+              <w:pStyle w:val="ListParagraph"/>
+              <w:ind w:left="0"/>
+              <w:jc w:val="center"/>
+              <w:rPr>
+                <w:rFonts w:asciiTheme="majorBidi" w:hAnsiTheme="majorBidi" w:cstheme="majorBidi" w:hint="cs"/>
+                <w:i/>
+                <w:sz w:val="24"/>
+                <w:szCs w:val="24"/>
+                <w:rtl/>
+              </w:rPr>
+            </w:pPr>
+            <m:oMathPara>
+              <m:oMath>
+                <m:r>
+                  <w:rPr>
+                    <w:rFonts w:ascii="Cambria Math" w:hAnsi="Cambria Math" w:cstheme="majorBidi"/>
+                    <w:sz w:val="24"/>
+                    <w:szCs w:val="24"/>
+                  </w:rPr>
+                  <m:t>λ=1.0</m:t>
+                </m:r>
+              </m:oMath>
+            </m:oMathPara>
+          </w:p>
+        </w:tc>
+      </w:tr>
+      <w:tr>
+        <w:tc>
+          <w:tcPr>
+            <w:tcW w:w="1977" w:type="dxa"/>
+            <w:vMerge/>
+            <w:vAlign w:val="center"/>
+          </w:tcPr>
+          <w:p>
+            <w:pPr>
+              <w:pStyle w:val="ListParagraph"/>
+              <w:ind w:left="0"/>
+              <w:jc w:val="center"/>
+              <w:rPr>
+                <w:rFonts w:asciiTheme="majorBidi" w:hAnsiTheme="majorBidi" w:cstheme="majorBidi" w:hint="cs"/>
+                <w:sz w:val="24"/>
+                <w:szCs w:val="24"/>
+                <w:rtl/>
+              </w:rPr>
+            </w:pPr>
+          </w:p>
+        </w:tc>
+        <w:tc>
+          <w:tcPr>
+            <w:tcW w:w="1977" w:type="dxa"/>
+            <w:vMerge/>
+            <w:vAlign w:val="center"/>
+          </w:tcPr>
+          <w:p>
+            <w:pPr>
+              <w:pStyle w:val="ListParagraph"/>
+              <w:ind w:left="0"/>
+              <w:jc w:val="center"/>
+              <w:rPr>
+                <w:rFonts w:asciiTheme="majorBidi" w:hAnsiTheme="majorBidi" w:cstheme="majorBidi" w:hint="cs"/>
+                <w:sz w:val="24"/>
+                <w:szCs w:val="24"/>
+                <w:rtl/>
+              </w:rPr>
+            </w:pPr>
+          </w:p>
+        </w:tc>
+        <w:tc>
+          <w:tcPr>
+            <w:tcW w:w="2088" w:type="dxa"/>
+            <w:vMerge/>
+            <w:vAlign w:val="center"/>
+          </w:tcPr>
+          <w:p>
+            <w:pPr>
+              <w:pStyle w:val="ListParagraph"/>
+              <w:ind w:left="0"/>
+              <w:jc w:val="center"/>
+              <w:rPr>
+                <w:rFonts w:asciiTheme="majorBidi" w:hAnsiTheme="majorBidi" w:cstheme="majorBidi" w:hint="cs"/>
+                <w:sz w:val="24"/>
+                <w:szCs w:val="24"/>
+                <w:rtl/>
+              </w:rPr>
+            </w:pPr>
+          </w:p>
+        </w:tc>
+        <w:tc>
+          <w:tcPr>
+            <w:tcW w:w="1978" w:type="dxa"/>
+            <w:vAlign w:val="center"/>
+          </w:tcPr>
+          <w:p>
+            <w:pPr>
+              <w:pStyle w:val="ListParagraph"/>
+              <w:ind w:left="0"/>
+              <w:jc w:val="center"/>
+              <w:rPr>
+                <w:rFonts w:asciiTheme="majorBidi" w:hAnsiTheme="majorBidi" w:cstheme="majorBidi" w:hint="cs"/>
+                <w:sz w:val="24"/>
+                <w:szCs w:val="24"/>
+                <w:rtl/>
+              </w:rPr>
+            </w:pPr>
+            <m:oMathPara>
+              <m:oMath>
+                <m:r>
+                  <w:rPr>
+                    <w:rFonts w:ascii="Cambria Math" w:hAnsi="Cambria Math" w:cstheme="majorBidi"/>
+                    <w:sz w:val="24"/>
+                    <w:szCs w:val="24"/>
+                  </w:rPr>
+                  <m:t>λ=10.0</m:t>
+                </m:r>
+              </m:oMath>
+            </m:oMathPara>
+          </w:p>
+        </w:tc>
+      </w:tr>
+      <w:tr>
+        <w:tc>
+          <w:tcPr>
+            <w:tcW w:w="1977" w:type="dxa"/>
+            <w:vMerge/>
+            <w:vAlign w:val="center"/>
+          </w:tcPr>
+          <w:p>
+            <w:pPr>
+              <w:pStyle w:val="ListParagraph"/>
+              <w:ind w:left="0"/>
+              <w:jc w:val="center"/>
+              <w:rPr>
+                <w:rFonts w:asciiTheme="majorBidi" w:hAnsiTheme="majorBidi" w:cstheme="majorBidi" w:hint="cs"/>
+                <w:sz w:val="24"/>
+                <w:szCs w:val="24"/>
+                <w:rtl/>
+              </w:rPr>
+            </w:pPr>
+          </w:p>
+        </w:tc>
+        <w:tc>
+          <w:tcPr>
+            <w:tcW w:w="1977" w:type="dxa"/>
+            <w:vMerge/>
+            <w:vAlign w:val="center"/>
+          </w:tcPr>
+          <w:p>
+            <w:pPr>
+              <w:pStyle w:val="ListParagraph"/>
+              <w:ind w:left="0"/>
+              <w:jc w:val="center"/>
+              <w:rPr>
+                <w:rFonts w:asciiTheme="majorBidi" w:hAnsiTheme="majorBidi" w:cstheme="majorBidi" w:hint="cs"/>
+                <w:sz w:val="24"/>
+                <w:szCs w:val="24"/>
+                <w:rtl/>
+              </w:rPr>
+            </w:pPr>
+          </w:p>
+        </w:tc>
+        <w:tc>
+          <w:tcPr>
+            <w:tcW w:w="2088" w:type="dxa"/>
+            <w:vMerge/>
+            <w:vAlign w:val="center"/>
+          </w:tcPr>
+          <w:p>
+            <w:pPr>
+              <w:pStyle w:val="ListParagraph"/>
+              <w:ind w:left="0"/>
+              <w:jc w:val="center"/>
+              <w:rPr>
+                <w:rFonts w:asciiTheme="majorBidi" w:hAnsiTheme="majorBidi" w:cstheme="majorBidi" w:hint="cs"/>
+                <w:sz w:val="24"/>
+                <w:szCs w:val="24"/>
+                <w:rtl/>
+              </w:rPr>
+            </w:pPr>
+          </w:p>
+        </w:tc>
+        <w:tc>
+          <w:tcPr>
+            <w:tcW w:w="1978" w:type="dxa"/>
+            <w:vAlign w:val="center"/>
+          </w:tcPr>
+          <w:p>
+            <w:pPr>
+              <w:pStyle w:val="ListParagraph"/>
+              <w:ind w:left="0"/>
+              <w:jc w:val="center"/>
+              <w:rPr>
+                <w:rFonts w:asciiTheme="majorBidi" w:hAnsiTheme="majorBidi" w:cstheme="majorBidi" w:hint="cs"/>
+                <w:sz w:val="24"/>
+                <w:szCs w:val="24"/>
+                <w:rtl/>
+              </w:rPr>
+            </w:pPr>
+            <m:oMathPara>
+              <m:oMath>
+                <m:r>
+                  <w:rPr>
+                    <w:rFonts w:ascii="Cambria Math" w:hAnsi="Cambria Math" w:cstheme="majorBidi"/>
+                    <w:sz w:val="24"/>
+                    <w:szCs w:val="24"/>
+                  </w:rPr>
+                  <m:t>λ=100.0</m:t>
+                </m:r>
+              </m:oMath>
+            </m:oMathPara>
+          </w:p>
+        </w:tc>
+      </w:tr>
+    </w:tbl>
+    <w:p>
+      <w:pPr>
         <w:bidi/>
         <w:rPr>
           <w:rFonts w:asciiTheme="majorBidi" w:hAnsiTheme="majorBidi" w:cstheme="majorBidi"/>
@@ -732,7 +1574,7 @@
         <w:bidi/>
         <w:ind w:left="720"/>
         <w:rPr>
-          <w:rFonts w:asciiTheme="majorBidi" w:hAnsiTheme="majorBidi" w:cstheme="majorBidi" w:hint="cs"/>
+          <w:rFonts w:asciiTheme="majorBidi" w:hAnsiTheme="majorBidi" w:cstheme="majorBidi"/>
           <w:sz w:val="24"/>
           <w:szCs w:val="24"/>
           <w:rtl/>
@@ -742,6 +1584,858 @@
     <w:p>
       <w:pPr>
         <w:bidi/>
+        <w:ind w:left="720"/>
+        <w:rPr>
+          <w:rFonts w:asciiTheme="majorBidi" w:hAnsiTheme="majorBidi" w:cstheme="majorBidi"/>
+          <w:sz w:val="24"/>
+          <w:szCs w:val="24"/>
+        </w:rPr>
+      </w:pPr>
+      <w:r>
+        <w:rPr>
+          <w:rFonts w:asciiTheme="majorBidi" w:hAnsiTheme="majorBidi" w:cstheme="majorBidi" w:hint="cs"/>
+          <w:sz w:val="24"/>
+          <w:szCs w:val="24"/>
+          <w:rtl/>
+        </w:rPr>
+        <w:t>לפיכך, בשי</w:t>
+      </w:r>
+      <w:r>
+        <w:rPr>
+          <w:rFonts w:asciiTheme="majorBidi" w:hAnsiTheme="majorBidi" w:cstheme="majorBidi" w:hint="cs"/>
+          <w:sz w:val="24"/>
+          <w:szCs w:val="24"/>
+          <w:rtl/>
+        </w:rPr>
+        <w:t xml:space="preserve">טת </w:t>
+      </w:r>
+      <m:oMath>
+        <m:r>
+          <w:rPr>
+            <w:rFonts w:ascii="Cambria Math" w:hAnsi="Cambria Math" w:cstheme="majorBidi"/>
+            <w:sz w:val="24"/>
+            <w:szCs w:val="24"/>
+          </w:rPr>
+          <m:t>cross validation</m:t>
+        </m:r>
+      </m:oMath>
+      <w:r>
+        <w:rPr>
+          <w:rFonts w:asciiTheme="majorBidi" w:hAnsiTheme="majorBidi" w:cstheme="majorBidi" w:hint="cs"/>
+          <w:sz w:val="24"/>
+          <w:szCs w:val="24"/>
+          <w:rtl/>
+        </w:rPr>
+        <w:t xml:space="preserve"> נבחרו </w:t>
+      </w:r>
+      <m:oMath>
+        <m:d>
+          <m:dPr>
+            <m:ctrlPr>
+              <w:rPr>
+                <w:rFonts w:ascii="Cambria Math" w:hAnsi="Cambria Math" w:cstheme="majorBidi"/>
+                <w:i/>
+                <w:sz w:val="24"/>
+                <w:szCs w:val="24"/>
+              </w:rPr>
+            </m:ctrlPr>
+          </m:dPr>
+          <m:e>
+            <m:r>
+              <w:rPr>
+                <w:rFonts w:ascii="Cambria Math" w:hAnsi="Cambria Math" w:cstheme="majorBidi"/>
+                <w:sz w:val="24"/>
+                <w:szCs w:val="24"/>
+              </w:rPr>
+              <m:t>λ,σ</m:t>
+            </m:r>
+          </m:e>
+        </m:d>
+        <m:r>
+          <w:rPr>
+            <w:rFonts w:ascii="Cambria Math" w:hAnsi="Cambria Math" w:cstheme="majorBidi"/>
+            <w:sz w:val="24"/>
+            <w:szCs w:val="24"/>
+          </w:rPr>
+          <m:t>=</m:t>
+        </m:r>
+        <m:d>
+          <m:dPr>
+            <m:ctrlPr>
+              <w:rPr>
+                <w:rFonts w:ascii="Cambria Math" w:hAnsi="Cambria Math" w:cstheme="majorBidi"/>
+                <w:i/>
+                <w:sz w:val="24"/>
+                <w:szCs w:val="24"/>
+              </w:rPr>
+            </m:ctrlPr>
+          </m:dPr>
+          <m:e>
+            <m:r>
+              <w:rPr>
+                <w:rFonts w:ascii="Cambria Math" w:hAnsi="Cambria Math" w:cstheme="majorBidi"/>
+                <w:sz w:val="24"/>
+                <w:szCs w:val="24"/>
+              </w:rPr>
+              <m:t>1.0,0.05</m:t>
+            </m:r>
+          </m:e>
+        </m:d>
+      </m:oMath>
+      <w:r>
+        <w:rPr>
+          <w:rFonts w:asciiTheme="majorBidi" w:hAnsiTheme="majorBidi" w:cstheme="majorBidi" w:hint="cs"/>
+          <w:sz w:val="24"/>
+          <w:szCs w:val="24"/>
+          <w:rtl/>
+        </w:rPr>
+        <w:t xml:space="preserve"> כפרמטרים הכי טובים.</w:t>
+      </w:r>
+    </w:p>
+    <w:p>
+      <w:pPr>
+        <w:bidi/>
+        <w:ind w:left="720"/>
+        <w:rPr>
+          <w:rFonts w:asciiTheme="majorBidi" w:hAnsiTheme="majorBidi" w:cstheme="majorBidi"/>
+          <w:i/>
+          <w:sz w:val="24"/>
+          <w:szCs w:val="24"/>
+          <w:rtl/>
+        </w:rPr>
+      </w:pPr>
+      <w:r>
+        <w:rPr>
+          <w:rFonts w:asciiTheme="majorBidi" w:hAnsiTheme="majorBidi" w:cstheme="majorBidi" w:hint="cs"/>
+          <w:i/>
+          <w:sz w:val="24"/>
+          <w:szCs w:val="24"/>
+          <w:rtl/>
+        </w:rPr>
+        <w:t>לאחר הרצת האלגוריתם עם הפרמטרים הנ"ל</w:t>
+      </w:r>
+      <w:r>
+        <w:rPr>
+          <w:rFonts w:asciiTheme="majorBidi" w:hAnsiTheme="majorBidi" w:cstheme="majorBidi" w:hint="cs"/>
+          <w:i/>
+          <w:sz w:val="24"/>
+          <w:szCs w:val="24"/>
+          <w:rtl/>
+        </w:rPr>
+        <w:t xml:space="preserve"> והמדגם </w:t>
+      </w:r>
+      <m:oMath>
+        <m:r>
+          <w:rPr>
+            <w:rFonts w:ascii="Cambria Math" w:hAnsi="Cambria Math" w:cstheme="majorBidi"/>
+            <w:sz w:val="24"/>
+            <w:szCs w:val="24"/>
+          </w:rPr>
+          <m:t>Xtrain</m:t>
+        </m:r>
+      </m:oMath>
+      <w:r>
+        <w:rPr>
+          <w:rFonts w:asciiTheme="majorBidi" w:hAnsiTheme="majorBidi" w:cstheme="majorBidi" w:hint="cs"/>
+          <w:i/>
+          <w:sz w:val="24"/>
+          <w:szCs w:val="24"/>
+          <w:rtl/>
+        </w:rPr>
+        <w:t xml:space="preserve">, התקבלה השגיאה </w:t>
+      </w:r>
+      <m:oMath>
+        <m:r>
+          <w:rPr>
+            <w:rFonts w:ascii="Cambria Math" w:hAnsi="Cambria Math" w:cstheme="majorBidi"/>
+            <w:sz w:val="24"/>
+            <w:szCs w:val="24"/>
+          </w:rPr>
+          <m:t>0.045</m:t>
+        </m:r>
+      </m:oMath>
+      <w:r>
+        <w:rPr>
+          <w:rFonts w:asciiTheme="majorBidi" w:hAnsiTheme="majorBidi" w:cstheme="majorBidi" w:hint="cs"/>
+          <w:i/>
+          <w:sz w:val="24"/>
+          <w:szCs w:val="24"/>
+          <w:rtl/>
+        </w:rPr>
+        <w:t xml:space="preserve"> על </w:t>
+      </w:r>
+      <w:r>
+        <w:rPr>
+          <w:rFonts w:asciiTheme="majorBidi" w:hAnsiTheme="majorBidi" w:cstheme="majorBidi" w:hint="cs"/>
+          <w:i/>
+          <w:sz w:val="24"/>
+          <w:szCs w:val="24"/>
+          <w:rtl/>
+        </w:rPr>
+        <w:t xml:space="preserve">המדגם </w:t>
+      </w:r>
+      <m:oMath>
+        <m:r>
+          <w:rPr>
+            <w:rFonts w:ascii="Cambria Math" w:hAnsi="Cambria Math" w:cstheme="majorBidi"/>
+            <w:sz w:val="24"/>
+            <w:szCs w:val="24"/>
+          </w:rPr>
+          <m:t>Xtest</m:t>
+        </m:r>
+      </m:oMath>
+      <w:r>
+        <w:rPr>
+          <w:rFonts w:asciiTheme="majorBidi" w:hAnsiTheme="majorBidi" w:cstheme="majorBidi" w:hint="cs"/>
+          <w:i/>
+          <w:sz w:val="24"/>
+          <w:szCs w:val="24"/>
+          <w:rtl/>
+        </w:rPr>
+        <w:t>.</w:t>
+      </w:r>
+    </w:p>
+    <w:p>
+      <w:pPr>
+        <w:bidi/>
+        <w:ind w:left="720"/>
+        <w:rPr>
+          <w:rFonts w:asciiTheme="majorBidi" w:hAnsiTheme="majorBidi" w:cstheme="majorBidi"/>
+          <w:i/>
+          <w:sz w:val="24"/>
+          <w:szCs w:val="24"/>
+          <w:rtl/>
+        </w:rPr>
+      </w:pPr>
+      <w:r>
+        <w:rPr>
+          <w:rFonts w:asciiTheme="majorBidi" w:hAnsiTheme="majorBidi" w:cstheme="majorBidi" w:hint="cs"/>
+          <w:i/>
+          <w:sz w:val="24"/>
+          <w:szCs w:val="24"/>
+          <w:rtl/>
+        </w:rPr>
+        <w:t>עבור ה-</w:t>
+      </w:r>
+      <w:proofErr w:type="spellStart"/>
+      <w:r>
+        <w:rPr>
+          <w:rFonts w:asciiTheme="majorBidi" w:hAnsiTheme="majorBidi" w:cstheme="majorBidi"/>
+          <w:i/>
+          <w:sz w:val="24"/>
+          <w:szCs w:val="24"/>
+        </w:rPr>
+        <w:t>softsvm</w:t>
+      </w:r>
+      <w:proofErr w:type="spellEnd"/>
+      <w:r>
+        <w:rPr>
+          <w:rFonts w:asciiTheme="majorBidi" w:hAnsiTheme="majorBidi" w:cstheme="majorBidi" w:hint="cs"/>
+          <w:i/>
+          <w:sz w:val="24"/>
+          <w:szCs w:val="24"/>
+          <w:rtl/>
+        </w:rPr>
+        <w:t xml:space="preserve"> הרגיל קיבלנו את אותה שגיאת</w:t>
+      </w:r>
+      <w:r>
+        <w:rPr>
+          <w:rFonts w:asciiTheme="majorBidi" w:hAnsiTheme="majorBidi" w:cstheme="majorBidi"/>
+          <w:i/>
+          <w:sz w:val="24"/>
+          <w:szCs w:val="24"/>
+        </w:rPr>
+        <w:t xml:space="preserve">validation </w:t>
+      </w:r>
+      <w:r>
+        <w:rPr>
+          <w:rFonts w:asciiTheme="majorBidi" w:hAnsiTheme="majorBidi" w:cstheme="majorBidi" w:hint="cs"/>
+          <w:i/>
+          <w:sz w:val="24"/>
+          <w:szCs w:val="24"/>
+          <w:rtl/>
+        </w:rPr>
+        <w:t xml:space="preserve"> לכל ה-</w:t>
+      </w:r>
+      <m:oMath>
+        <m:r>
+          <w:rPr>
+            <w:rFonts w:ascii="Cambria Math" w:hAnsi="Cambria Math" w:cstheme="majorBidi"/>
+            <w:sz w:val="24"/>
+            <w:szCs w:val="24"/>
+          </w:rPr>
+          <m:t>λ</m:t>
+        </m:r>
+      </m:oMath>
+      <w:r>
+        <w:rPr>
+          <w:rFonts w:asciiTheme="majorBidi" w:hAnsiTheme="majorBidi" w:cstheme="majorBidi" w:hint="cs"/>
+          <w:i/>
+          <w:sz w:val="24"/>
+          <w:szCs w:val="24"/>
+          <w:rtl/>
+        </w:rPr>
+        <w:t xml:space="preserve">, והיא </w:t>
+      </w:r>
+      <m:oMath>
+        <m:r>
+          <w:rPr>
+            <w:rFonts w:ascii="Cambria Math" w:hAnsi="Cambria Math" w:cstheme="majorBidi"/>
+            <w:sz w:val="24"/>
+            <w:szCs w:val="24"/>
+          </w:rPr>
+          <m:t>0.494</m:t>
+        </m:r>
+      </m:oMath>
+      <w:r>
+        <w:rPr>
+          <w:rFonts w:asciiTheme="majorBidi" w:hAnsiTheme="majorBidi" w:cstheme="majorBidi" w:hint="cs"/>
+          <w:i/>
+          <w:sz w:val="24"/>
+          <w:szCs w:val="24"/>
+          <w:rtl/>
+        </w:rPr>
+        <w:t xml:space="preserve">. לאחר הרצת האלגוריתם עם </w:t>
+      </w:r>
+      <m:oMath>
+        <m:r>
+          <w:rPr>
+            <w:rFonts w:ascii="Cambria Math" w:hAnsi="Cambria Math" w:cstheme="majorBidi"/>
+            <w:sz w:val="24"/>
+            <w:szCs w:val="24"/>
+          </w:rPr>
+          <m:t>λ=1</m:t>
+        </m:r>
+      </m:oMath>
+      <w:r>
+        <w:rPr>
+          <w:rFonts w:asciiTheme="majorBidi" w:hAnsiTheme="majorBidi" w:cstheme="majorBidi" w:hint="cs"/>
+          <w:i/>
+          <w:sz w:val="24"/>
+          <w:szCs w:val="24"/>
+          <w:rtl/>
+        </w:rPr>
+        <w:t xml:space="preserve"> על מדגם האימון </w:t>
+      </w:r>
+      <m:oMath>
+        <m:r>
+          <w:rPr>
+            <w:rFonts w:ascii="Cambria Math" w:hAnsi="Cambria Math" w:cstheme="majorBidi"/>
+            <w:sz w:val="24"/>
+            <w:szCs w:val="24"/>
+          </w:rPr>
+          <m:t>Xtrain</m:t>
+        </m:r>
+      </m:oMath>
+      <w:r>
+        <w:rPr>
+          <w:rFonts w:asciiTheme="majorBidi" w:hAnsiTheme="majorBidi" w:cstheme="majorBidi" w:hint="cs"/>
+          <w:i/>
+          <w:sz w:val="24"/>
+          <w:szCs w:val="24"/>
+          <w:rtl/>
+        </w:rPr>
+        <w:t xml:space="preserve">, התקבלה שגיאה של </w:t>
+      </w:r>
+      <m:oMath>
+        <m:r>
+          <w:rPr>
+            <w:rFonts w:ascii="Cambria Math" w:hAnsi="Cambria Math" w:cstheme="majorBidi"/>
+            <w:sz w:val="24"/>
+            <w:szCs w:val="24"/>
+          </w:rPr>
+          <m:t>0.51</m:t>
+        </m:r>
+      </m:oMath>
+      <w:r>
+        <w:rPr>
+          <w:rFonts w:asciiTheme="majorBidi" w:hAnsiTheme="majorBidi" w:cstheme="majorBidi" w:hint="cs"/>
+          <w:i/>
+          <w:sz w:val="24"/>
+          <w:szCs w:val="24"/>
+          <w:rtl/>
+        </w:rPr>
+        <w:t xml:space="preserve"> על מדגם הבדיקה </w:t>
+      </w:r>
+      <m:oMath>
+        <m:r>
+          <w:rPr>
+            <w:rFonts w:ascii="Cambria Math" w:hAnsi="Cambria Math" w:cstheme="majorBidi"/>
+            <w:sz w:val="24"/>
+            <w:szCs w:val="24"/>
+          </w:rPr>
+          <m:t>Xtest</m:t>
+        </m:r>
+      </m:oMath>
+      <w:r>
+        <w:rPr>
+          <w:rFonts w:asciiTheme="majorBidi" w:hAnsiTheme="majorBidi" w:cstheme="majorBidi" w:hint="cs"/>
+          <w:i/>
+          <w:sz w:val="24"/>
+          <w:szCs w:val="24"/>
+          <w:rtl/>
+        </w:rPr>
+        <w:t>.</w:t>
+      </w:r>
+    </w:p>
+    <w:p>
+      <w:pPr>
+        <w:pStyle w:val="ListParagraph"/>
+        <w:numPr>
+          <w:ilvl w:val="0"/>
+          <w:numId w:val="15"/>
+        </w:numPr>
+        <w:bidi/>
+        <w:rPr>
+          <w:rFonts w:asciiTheme="majorBidi" w:hAnsiTheme="majorBidi" w:cstheme="majorBidi"/>
+          <w:i/>
+          <w:sz w:val="24"/>
+          <w:szCs w:val="24"/>
+        </w:rPr>
+      </w:pPr>
+      <w:r>
+        <w:rPr>
+          <w:rFonts w:asciiTheme="majorBidi" w:hAnsiTheme="majorBidi" w:cstheme="majorBidi" w:hint="cs"/>
+          <w:i/>
+          <w:sz w:val="24"/>
+          <w:szCs w:val="24"/>
+          <w:rtl/>
+        </w:rPr>
+        <w:t>ברור כי אלגוריתם ה-</w:t>
+      </w:r>
+      <m:oMath>
+        <m:r>
+          <w:rPr>
+            <w:rFonts w:ascii="Cambria Math" w:hAnsi="Cambria Math" w:cstheme="majorBidi"/>
+            <w:sz w:val="24"/>
+            <w:szCs w:val="24"/>
+          </w:rPr>
+          <m:t>kernel</m:t>
+        </m:r>
+      </m:oMath>
+      <w:r>
+        <w:rPr>
+          <w:rFonts w:asciiTheme="majorBidi" w:hAnsiTheme="majorBidi" w:cstheme="majorBidi" w:hint="cs"/>
+          <w:i/>
+          <w:sz w:val="24"/>
+          <w:szCs w:val="24"/>
+          <w:rtl/>
+        </w:rPr>
+        <w:t xml:space="preserve"> נתן תוצאה טובה יותר. ניתן היה לצפות תוצאה זאת מראש, שכן אם נתבונן באופי של פיזור הנקודות ב-</w:t>
+      </w:r>
+      <w:r>
+        <w:rPr>
+          <w:rFonts w:asciiTheme="majorBidi" w:hAnsiTheme="majorBidi" w:cstheme="majorBidi"/>
+          <w:i/>
+          <w:sz w:val="24"/>
+          <w:szCs w:val="24"/>
+        </w:rPr>
+        <w:t>data</w:t>
+      </w:r>
+      <w:r>
+        <w:rPr>
+          <w:rFonts w:asciiTheme="majorBidi" w:hAnsiTheme="majorBidi" w:cstheme="majorBidi" w:hint="cs"/>
+          <w:i/>
+          <w:sz w:val="24"/>
+          <w:szCs w:val="24"/>
+          <w:rtl/>
+        </w:rPr>
+        <w:t xml:space="preserve"> שלנו, הוא אינו לינארי ולכן אלגוריתם </w:t>
+      </w:r>
+      <m:oMath>
+        <m:r>
+          <w:rPr>
+            <w:rFonts w:ascii="Cambria Math" w:hAnsi="Cambria Math" w:cstheme="majorBidi"/>
+            <w:sz w:val="24"/>
+            <w:szCs w:val="24"/>
+          </w:rPr>
+          <m:t>softsvm</m:t>
+        </m:r>
+      </m:oMath>
+      <w:r>
+        <w:rPr>
+          <w:rFonts w:asciiTheme="majorBidi" w:hAnsiTheme="majorBidi" w:cstheme="majorBidi" w:hint="cs"/>
+          <w:i/>
+          <w:sz w:val="24"/>
+          <w:szCs w:val="24"/>
+          <w:rtl/>
+        </w:rPr>
+        <w:t xml:space="preserve"> רגיל, אשר מחזיר מפריד לינארי על המידע, לא יוכל להפריד אותו בצורה טובה. לעומת זאת, המידע הזה מסודר באופן שדומה למודל </w:t>
+      </w:r>
+      <m:oMath>
+        <m:r>
+          <w:rPr>
+            <w:rFonts w:ascii="Cambria Math" w:hAnsi="Cambria Math" w:cstheme="majorBidi"/>
+            <w:sz w:val="24"/>
+            <w:szCs w:val="24"/>
+          </w:rPr>
+          <m:t>gaussian</m:t>
+        </m:r>
+      </m:oMath>
+      <w:r>
+        <w:rPr>
+          <w:rFonts w:asciiTheme="majorBidi" w:hAnsiTheme="majorBidi" w:cstheme="majorBidi" w:hint="cs"/>
+          <w:i/>
+          <w:sz w:val="24"/>
+          <w:szCs w:val="24"/>
+          <w:rtl/>
+        </w:rPr>
+        <w:t>, ולכן בשימוש ב-</w:t>
+      </w:r>
+      <m:oMath>
+        <m:r>
+          <w:rPr>
+            <w:rFonts w:ascii="Cambria Math" w:hAnsi="Cambria Math" w:cstheme="majorBidi"/>
+            <w:sz w:val="24"/>
+            <w:szCs w:val="24"/>
+          </w:rPr>
+          <m:t>rbf kernel</m:t>
+        </m:r>
+      </m:oMath>
+      <w:r>
+        <w:rPr>
+          <w:rFonts w:asciiTheme="majorBidi" w:hAnsiTheme="majorBidi" w:cstheme="majorBidi" w:hint="cs"/>
+          <w:i/>
+          <w:sz w:val="24"/>
+          <w:szCs w:val="24"/>
+          <w:rtl/>
+        </w:rPr>
+        <w:t xml:space="preserve"> שנלמד בכיתה, ה</w:t>
+      </w:r>
+      <w:r>
+        <w:rPr>
+          <w:rFonts w:asciiTheme="majorBidi" w:hAnsiTheme="majorBidi" w:cstheme="majorBidi" w:hint="cs"/>
+          <w:i/>
+          <w:sz w:val="24"/>
+          <w:szCs w:val="24"/>
+          <w:rtl/>
+        </w:rPr>
+        <w:t xml:space="preserve">מידע שקיבלנו ממנו </w:t>
+      </w:r>
+      <w:r>
+        <w:rPr>
+          <w:rFonts w:asciiTheme="majorBidi" w:hAnsiTheme="majorBidi" w:cstheme="majorBidi" w:hint="cs"/>
+          <w:i/>
+          <w:sz w:val="24"/>
+          <w:szCs w:val="24"/>
+          <w:rtl/>
+        </w:rPr>
+        <w:t>מתפזר באופן שדומה למודל לינארי, ולכן האלגוריתם מצליח לסווג אותו בצורה טובה.</w:t>
+      </w:r>
+    </w:p>
+    <w:p>
+      <w:pPr>
+        <w:pStyle w:val="ListParagraph"/>
+        <w:bidi/>
+        <w:rPr>
+          <w:rFonts w:asciiTheme="majorBidi" w:hAnsiTheme="majorBidi" w:cstheme="majorBidi"/>
+          <w:i/>
+          <w:sz w:val="24"/>
+          <w:szCs w:val="24"/>
+        </w:rPr>
+      </w:pPr>
+      <w:r>
+        <w:rPr>
+          <w:rFonts w:asciiTheme="majorBidi" w:hAnsiTheme="majorBidi" w:cstheme="majorBidi" w:hint="cs"/>
+          <w:i/>
+          <w:sz w:val="24"/>
+          <w:szCs w:val="24"/>
+          <w:rtl/>
+        </w:rPr>
+        <w:t xml:space="preserve">אופן חלוקת המדגם לתתי קבוצות עבור </w:t>
+      </w:r>
+      <m:oMath>
+        <m:r>
+          <w:rPr>
+            <w:rFonts w:ascii="Cambria Math" w:hAnsi="Cambria Math" w:cstheme="majorBidi"/>
+            <w:sz w:val="24"/>
+            <w:szCs w:val="24"/>
+          </w:rPr>
+          <m:t>cross validation</m:t>
+        </m:r>
+      </m:oMath>
+      <w:r>
+        <w:rPr>
+          <w:rFonts w:asciiTheme="majorBidi" w:hAnsiTheme="majorBidi" w:cstheme="majorBidi" w:hint="cs"/>
+          <w:i/>
+          <w:sz w:val="24"/>
+          <w:szCs w:val="24"/>
+          <w:rtl/>
+        </w:rPr>
+        <w:t xml:space="preserve"> יכול להשפיע על התוצאה שנקבל</w:t>
+      </w:r>
+      <w:r>
+        <w:rPr>
+          <w:rFonts w:asciiTheme="majorBidi" w:hAnsiTheme="majorBidi" w:cstheme="majorBidi"/>
+          <w:i/>
+          <w:sz w:val="24"/>
+          <w:szCs w:val="24"/>
+          <w:rtl/>
+        </w:rPr>
+        <w:br/>
+      </w:r>
+      <w:r>
+        <w:rPr>
+          <w:rFonts w:asciiTheme="majorBidi" w:hAnsiTheme="majorBidi" w:cstheme="majorBidi" w:hint="cs"/>
+          <w:i/>
+          <w:sz w:val="24"/>
+          <w:szCs w:val="24"/>
+          <w:rtl/>
+        </w:rPr>
+        <w:t>ב-</w:t>
+      </w:r>
+      <m:oMath>
+        <m:r>
+          <w:rPr>
+            <w:rFonts w:ascii="Cambria Math" w:hAnsi="Cambria Math" w:cstheme="majorBidi"/>
+            <w:sz w:val="24"/>
+            <w:szCs w:val="24"/>
+          </w:rPr>
+          <m:t>kernel softsvm</m:t>
+        </m:r>
+      </m:oMath>
+      <w:r>
+        <w:rPr>
+          <w:rFonts w:asciiTheme="majorBidi" w:hAnsiTheme="majorBidi" w:cstheme="majorBidi" w:hint="cs"/>
+          <w:i/>
+          <w:sz w:val="24"/>
+          <w:szCs w:val="24"/>
+          <w:rtl/>
+        </w:rPr>
+        <w:t xml:space="preserve"> לעומת </w:t>
+      </w:r>
+      <m:oMath>
+        <m:r>
+          <w:rPr>
+            <w:rFonts w:ascii="Cambria Math" w:hAnsi="Cambria Math" w:cstheme="majorBidi"/>
+            <w:sz w:val="24"/>
+            <w:szCs w:val="24"/>
+          </w:rPr>
+          <m:t>softsvm</m:t>
+        </m:r>
+      </m:oMath>
+      <w:r>
+        <w:rPr>
+          <w:rFonts w:asciiTheme="majorBidi" w:hAnsiTheme="majorBidi" w:cstheme="majorBidi" w:hint="cs"/>
+          <w:i/>
+          <w:sz w:val="24"/>
+          <w:szCs w:val="24"/>
+          <w:rtl/>
+        </w:rPr>
+        <w:t xml:space="preserve"> רגיל. לדוגמא, אם בחלוקת המדגם, הקבוצות "דומות" אחת </w:t>
+      </w:r>
+      <w:proofErr w:type="spellStart"/>
+      <w:r>
+        <w:rPr>
+          <w:rFonts w:asciiTheme="majorBidi" w:hAnsiTheme="majorBidi" w:cstheme="majorBidi" w:hint="cs"/>
+          <w:i/>
+          <w:sz w:val="24"/>
+          <w:szCs w:val="24"/>
+          <w:rtl/>
+        </w:rPr>
+        <w:t>לשניה</w:t>
+      </w:r>
+      <w:proofErr w:type="spellEnd"/>
+      <w:r>
+        <w:rPr>
+          <w:rFonts w:asciiTheme="majorBidi" w:hAnsiTheme="majorBidi" w:cstheme="majorBidi" w:hint="cs"/>
+          <w:i/>
+          <w:sz w:val="24"/>
+          <w:szCs w:val="24"/>
+          <w:rtl/>
+        </w:rPr>
+        <w:t xml:space="preserve"> באופן פיזור הנקודות, תוצאת</w:t>
+      </w:r>
+      <w:r>
+        <w:rPr>
+          <w:rFonts w:asciiTheme="majorBidi" w:hAnsiTheme="majorBidi" w:cstheme="majorBidi"/>
+          <w:i/>
+          <w:sz w:val="24"/>
+          <w:szCs w:val="24"/>
+        </w:rPr>
+        <w:t xml:space="preserve"> </w:t>
+      </w:r>
+      <w:r>
+        <w:rPr>
+          <w:rFonts w:asciiTheme="majorBidi" w:hAnsiTheme="majorBidi" w:cstheme="majorBidi" w:hint="cs"/>
+          <w:i/>
+          <w:sz w:val="24"/>
+          <w:szCs w:val="24"/>
+          <w:rtl/>
+        </w:rPr>
+        <w:t>ה-</w:t>
+      </w:r>
+      <m:oMath>
+        <m:r>
+          <w:rPr>
+            <w:rFonts w:ascii="Cambria Math" w:hAnsi="Cambria Math" w:cstheme="majorBidi"/>
+            <w:sz w:val="24"/>
+            <w:szCs w:val="24"/>
+          </w:rPr>
+          <m:t>validatoin</m:t>
+        </m:r>
+      </m:oMath>
+      <w:r>
+        <w:rPr>
+          <w:rFonts w:asciiTheme="majorBidi" w:hAnsiTheme="majorBidi" w:cstheme="majorBidi" w:hint="cs"/>
+          <w:i/>
+          <w:sz w:val="24"/>
+          <w:szCs w:val="24"/>
+          <w:rtl/>
+        </w:rPr>
+        <w:t xml:space="preserve"> צפויה להיות טובה יותר מזו של </w:t>
+      </w:r>
+      <m:oMath>
+        <m:r>
+          <w:rPr>
+            <w:rFonts w:ascii="Cambria Math" w:hAnsi="Cambria Math" w:cstheme="majorBidi"/>
+            <w:sz w:val="24"/>
+            <w:szCs w:val="24"/>
+          </w:rPr>
+          <m:t>softsvm</m:t>
+        </m:r>
+      </m:oMath>
+      <w:r>
+        <w:rPr>
+          <w:rFonts w:asciiTheme="majorBidi" w:hAnsiTheme="majorBidi" w:cstheme="majorBidi" w:hint="cs"/>
+          <w:i/>
+          <w:sz w:val="24"/>
+          <w:szCs w:val="24"/>
+          <w:rtl/>
+        </w:rPr>
+        <w:t xml:space="preserve"> מהסיבה שפירטנו בפסקה הקודמת. לעומת זאת, אם בחלוקת המדגם, קיבלנו תת קבוצה שלו שהפיזור שלה שונה משל האחרות, ובפרט דומה למודל לינארי, א</w:t>
+      </w:r>
+      <w:r>
+        <w:rPr>
+          <w:rFonts w:asciiTheme="majorBidi" w:hAnsiTheme="majorBidi" w:cstheme="majorBidi" w:hint="cs"/>
+          <w:i/>
+          <w:sz w:val="24"/>
+          <w:szCs w:val="24"/>
+          <w:rtl/>
+        </w:rPr>
+        <w:t>נו עשויים לקבל מאלגוריתם ה-</w:t>
+      </w:r>
+      <m:oMath>
+        <m:r>
+          <w:rPr>
+            <w:rFonts w:ascii="Cambria Math" w:hAnsi="Cambria Math" w:cstheme="majorBidi"/>
+            <w:sz w:val="24"/>
+            <w:szCs w:val="24"/>
+          </w:rPr>
+          <m:t>softsvm</m:t>
+        </m:r>
+      </m:oMath>
+      <w:r>
+        <w:rPr>
+          <w:rFonts w:asciiTheme="majorBidi" w:hAnsiTheme="majorBidi" w:cstheme="majorBidi" w:hint="cs"/>
+          <w:i/>
+          <w:sz w:val="24"/>
+          <w:szCs w:val="24"/>
+          <w:rtl/>
+        </w:rPr>
+        <w:t xml:space="preserve"> הרגיל מפריד שייתן עליו תוצאה טובה במיוחד, ובפרט תוצאה טובה מזו של </w:t>
+      </w:r>
+    </w:p>
+    <w:p>
+      <w:pPr>
+        <w:pStyle w:val="ListParagraph"/>
+        <w:bidi/>
+        <w:rPr>
+          <w:rFonts w:asciiTheme="majorBidi" w:hAnsiTheme="majorBidi" w:cstheme="majorBidi"/>
+          <w:i/>
+          <w:sz w:val="24"/>
+          <w:szCs w:val="24"/>
+          <w:rtl/>
+        </w:rPr>
+      </w:pPr>
+      <w:r>
+        <w:rPr>
+          <w:rFonts w:asciiTheme="majorBidi" w:hAnsiTheme="majorBidi" w:cstheme="majorBidi" w:hint="cs"/>
+          <w:i/>
+          <w:sz w:val="24"/>
+          <w:szCs w:val="24"/>
+          <w:rtl/>
+        </w:rPr>
+        <w:t>ה-</w:t>
+      </w:r>
+      <m:oMath>
+        <m:r>
+          <w:rPr>
+            <w:rFonts w:ascii="Cambria Math" w:hAnsi="Cambria Math" w:cstheme="majorBidi"/>
+            <w:sz w:val="24"/>
+            <w:szCs w:val="24"/>
+          </w:rPr>
+          <m:t>kernel softsvm</m:t>
+        </m:r>
+      </m:oMath>
+      <w:r>
+        <w:rPr>
+          <w:rFonts w:asciiTheme="majorBidi" w:hAnsiTheme="majorBidi" w:cstheme="majorBidi" w:hint="cs"/>
+          <w:i/>
+          <w:sz w:val="24"/>
+          <w:szCs w:val="24"/>
+          <w:rtl/>
+        </w:rPr>
+        <w:t>.</w:t>
+      </w:r>
+    </w:p>
+    <w:p>
+      <w:pPr>
+        <w:pStyle w:val="ListParagraph"/>
+        <w:numPr>
+          <w:ilvl w:val="0"/>
+          <w:numId w:val="15"/>
+        </w:numPr>
+        <w:bidi/>
+        <w:rPr>
+          <w:rFonts w:asciiTheme="majorBidi" w:hAnsiTheme="majorBidi" w:cstheme="majorBidi"/>
+          <w:i/>
+          <w:sz w:val="24"/>
+          <w:szCs w:val="24"/>
+        </w:rPr>
+      </w:pPr>
+    </w:p>
+    <w:p>
+      <w:pPr>
+        <w:pStyle w:val="ListParagraph"/>
+        <w:bidi/>
+        <w:rPr>
+          <w:rFonts w:asciiTheme="majorBidi" w:hAnsiTheme="majorBidi" w:cstheme="majorBidi" w:hint="cs"/>
+          <w:i/>
+          <w:sz w:val="24"/>
+          <w:szCs w:val="24"/>
+          <w:rtl/>
+        </w:rPr>
+      </w:pPr>
+    </w:p>
+    <w:p>
+      <w:pPr>
+        <w:rPr>
+          <w:rFonts w:asciiTheme="majorBidi" w:hAnsiTheme="majorBidi" w:cstheme="majorBidi"/>
+          <w:sz w:val="28"/>
+          <w:szCs w:val="28"/>
+        </w:rPr>
+      </w:pPr>
+      <w:r>
+        <w:rPr>
+          <w:rFonts w:asciiTheme="majorBidi" w:hAnsiTheme="majorBidi" w:cstheme="majorBidi"/>
+          <w:sz w:val="28"/>
+          <w:szCs w:val="28"/>
+          <w:rtl/>
+        </w:rPr>
+        <w:br w:type="page"/>
+      </w:r>
+    </w:p>
+    <w:p>
+      <w:pPr>
+        <w:bidi/>
+        <w:rPr>
+          <w:rFonts w:asciiTheme="majorBidi" w:hAnsiTheme="majorBidi" w:cstheme="majorBidi"/>
+          <w:sz w:val="28"/>
+          <w:szCs w:val="28"/>
+        </w:rPr>
+      </w:pPr>
+      <w:r>
         <w:rPr>
           <w:rFonts w:asciiTheme="majorBidi" w:hAnsiTheme="majorBidi" w:cstheme="majorBidi"/>
           <w:sz w:val="28"/>
@@ -749,79 +2443,13 @@
           <w:u w:val="single"/>
           <w:rtl/>
         </w:rPr>
-      </w:pPr>
+        <w:lastRenderedPageBreak/>
+        <w:t>שאלה 5</w:t>
+      </w:r>
     </w:p>
     <w:p>
       <w:pPr>
-        <w:bidi/>
-        <w:rPr>
-          <w:rFonts w:asciiTheme="majorBidi" w:hAnsiTheme="majorBidi" w:cstheme="majorBidi"/>
-          <w:sz w:val="28"/>
-          <w:szCs w:val="28"/>
-          <w:u w:val="single"/>
-          <w:rtl/>
-        </w:rPr>
-      </w:pPr>
-    </w:p>
-    <w:p>
-      <w:pPr>
-        <w:bidi/>
-        <w:rPr>
-          <w:rFonts w:asciiTheme="majorBidi" w:hAnsiTheme="majorBidi" w:cstheme="majorBidi"/>
-          <w:sz w:val="28"/>
-          <w:szCs w:val="28"/>
-          <w:u w:val="single"/>
-          <w:rtl/>
-        </w:rPr>
-      </w:pPr>
-    </w:p>
-    <w:p>
-      <w:pPr>
-        <w:bidi/>
-        <w:rPr>
-          <w:rFonts w:asciiTheme="majorBidi" w:hAnsiTheme="majorBidi" w:cstheme="majorBidi"/>
-          <w:sz w:val="28"/>
-          <w:szCs w:val="28"/>
-          <w:u w:val="single"/>
-          <w:rtl/>
-        </w:rPr>
-      </w:pPr>
-    </w:p>
-    <w:p>
-      <w:pPr>
-        <w:bidi/>
-        <w:rPr>
-          <w:rFonts w:asciiTheme="majorBidi" w:hAnsiTheme="majorBidi" w:cstheme="majorBidi"/>
-          <w:sz w:val="28"/>
-          <w:szCs w:val="28"/>
-          <w:u w:val="single"/>
-          <w:rtl/>
-        </w:rPr>
-      </w:pPr>
-    </w:p>
-    <w:p>
-      <w:pPr>
-        <w:bidi/>
-        <w:rPr>
-          <w:rFonts w:asciiTheme="majorBidi" w:hAnsiTheme="majorBidi" w:cstheme="majorBidi"/>
-          <w:sz w:val="28"/>
-          <w:szCs w:val="28"/>
-        </w:rPr>
-      </w:pPr>
-      <w:r>
-        <w:rPr>
-          <w:rFonts w:asciiTheme="majorBidi" w:hAnsiTheme="majorBidi" w:cstheme="majorBidi"/>
-          <w:sz w:val="28"/>
-          <w:szCs w:val="28"/>
-          <w:u w:val="single"/>
-          <w:rtl/>
-        </w:rPr>
-        <w:t>שאלה 5</w:t>
-      </w:r>
-    </w:p>
-    <w:p>
-      <w:pPr>
-        <w:pStyle w:val="a5"/>
+        <w:pStyle w:val="ListParagraph"/>
         <w:pBdr>
           <w:top w:val="nil"/>
           <w:left w:val="nil"/>
@@ -846,7 +2474,6 @@
           <w:szCs w:val="24"/>
           <w:rtl/>
         </w:rPr>
-        <w:lastRenderedPageBreak/>
         <w:t>נ</w:t>
       </w:r>
       <w:r>
@@ -5569,7 +7196,7 @@
     </w:p>
     <w:p>
       <w:pPr>
-        <w:pStyle w:val="a5"/>
+        <w:pStyle w:val="ListParagraph"/>
         <w:numPr>
           <w:ilvl w:val="0"/>
           <w:numId w:val="3"/>
@@ -5684,7 +7311,18 @@
           <w:szCs w:val="24"/>
           <w:rtl/>
         </w:rPr>
-        <w:t xml:space="preserve"> שלנו יכולה לגדול. במילים אחרות, יכול להיות שאין לנו כלל מספיק טוב במחלקת ההיפותזות הקטנה יותר. לעומת זאת, עבור </w:t>
+        <w:t xml:space="preserve"> שלנו יכולה לגדול. במילים אחרות, יכול להיות שאין לנו כלל מספיק טוב במחלקת ההיפותזות הקטנה </w:t>
+      </w:r>
+      <w:r>
+        <w:rPr>
+          <w:rFonts w:asciiTheme="majorBidi" w:hAnsiTheme="majorBidi" w:cstheme="majorBidi"/>
+          <w:color w:val="000000"/>
+          <w:sz w:val="24"/>
+          <w:szCs w:val="24"/>
+          <w:rtl/>
+        </w:rPr>
+        <w:lastRenderedPageBreak/>
+        <w:t xml:space="preserve">יותר. לעומת זאת, עבור </w:t>
       </w:r>
       <m:oMath>
         <m:r>
@@ -5751,18 +7389,7 @@
           <w:szCs w:val="24"/>
           <w:rtl/>
         </w:rPr>
-        <w:t xml:space="preserve">. לכן, במקרה זה, </w:t>
-      </w:r>
-      <w:r>
-        <w:rPr>
-          <w:rFonts w:asciiTheme="majorBidi" w:hAnsiTheme="majorBidi" w:cstheme="majorBidi"/>
-          <w:color w:val="000000"/>
-          <w:sz w:val="24"/>
-          <w:szCs w:val="24"/>
-          <w:rtl/>
-        </w:rPr>
-        <w:lastRenderedPageBreak/>
-        <w:t>שגיאת ה-</w:t>
+        <w:t>. לכן, במקרה זה, שגיאת ה-</w:t>
       </w:r>
       <w:r>
         <w:rPr>
@@ -5824,7 +7451,7 @@
     </w:p>
     <w:p>
       <w:pPr>
-        <w:pStyle w:val="a5"/>
+        <w:pStyle w:val="ListParagraph"/>
         <w:numPr>
           <w:ilvl w:val="0"/>
           <w:numId w:val="3"/>
@@ -6091,7 +7718,7 @@
     </w:p>
     <w:p>
       <w:pPr>
-        <w:pStyle w:val="a5"/>
+        <w:pStyle w:val="ListParagraph"/>
         <w:pBdr>
           <w:top w:val="nil"/>
           <w:left w:val="nil"/>
@@ -6435,7 +8062,7 @@
     </w:p>
     <w:p>
       <w:pPr>
-        <w:pStyle w:val="a5"/>
+        <w:pStyle w:val="ListParagraph"/>
         <w:pBdr>
           <w:top w:val="nil"/>
           <w:left w:val="nil"/>
@@ -7136,7 +8763,7 @@
     </w:p>
     <w:p>
       <w:pPr>
-        <w:pStyle w:val="a5"/>
+        <w:pStyle w:val="ListParagraph"/>
         <w:pBdr>
           <w:top w:val="nil"/>
           <w:left w:val="nil"/>
@@ -7438,7 +9065,7 @@
     </w:p>
     <w:p>
       <w:pPr>
-        <w:pStyle w:val="a5"/>
+        <w:pStyle w:val="ListParagraph"/>
         <w:pBdr>
           <w:top w:val="nil"/>
           <w:left w:val="nil"/>
@@ -7446,7 +9073,6 @@
           <w:right w:val="nil"/>
           <w:between w:val="nil"/>
         </w:pBdr>
-        <w:bidi/>
         <w:spacing w:after="0"/>
         <w:rPr>
           <w:rFonts w:asciiTheme="majorBidi" w:hAnsiTheme="majorBidi" w:cstheme="majorBidi"/>
@@ -7582,7 +9208,7 @@
                       <w:sz w:val="24"/>
                       <w:szCs w:val="24"/>
                     </w:rPr>
-                    <m:t>k</m:t>
+                    <m:t>128</m:t>
                   </m:r>
                 </m:e>
                 <m:sup>
@@ -7593,7 +9219,7 @@
                       <w:sz w:val="24"/>
                       <w:szCs w:val="24"/>
                     </w:rPr>
-                    <m:t>128</m:t>
+                    <m:t>k</m:t>
                   </m:r>
                 </m:sup>
               </m:sSup>
@@ -7626,7 +9252,7 @@
                       <w:sz w:val="24"/>
                       <w:szCs w:val="24"/>
                     </w:rPr>
-                    <m:t>10</m:t>
+                    <m:t>128</m:t>
                   </m:r>
                 </m:e>
                 <m:sup>
@@ -7637,51 +9263,7 @@
                       <w:sz w:val="24"/>
                       <w:szCs w:val="24"/>
                     </w:rPr>
-                    <m:t>128</m:t>
-                  </m:r>
-                </m:sup>
-              </m:sSup>
-              <m:r>
-                <w:rPr>
-                  <w:rFonts w:ascii="Cambria Math" w:hAnsi="Cambria Math" w:cstheme="majorBidi"/>
-                  <w:color w:val="000000"/>
-                  <w:sz w:val="24"/>
-                  <w:szCs w:val="24"/>
-                </w:rPr>
-                <m:t>=</m:t>
-              </m:r>
-              <m:sSup>
-                <m:sSupPr>
-                  <m:ctrlPr>
-                    <w:rPr>
-                      <w:rFonts w:ascii="Cambria Math" w:hAnsi="Cambria Math" w:cstheme="majorBidi"/>
-                      <w:i/>
-                      <w:color w:val="000000"/>
-                      <w:sz w:val="24"/>
-                      <w:szCs w:val="24"/>
-                    </w:rPr>
-                  </m:ctrlPr>
-                </m:sSupPr>
-                <m:e>
-                  <m:r>
-                    <w:rPr>
-                      <w:rFonts w:ascii="Cambria Math" w:hAnsi="Cambria Math" w:cstheme="majorBidi"/>
-                      <w:color w:val="000000"/>
-                      <w:sz w:val="24"/>
-                      <w:szCs w:val="24"/>
-                    </w:rPr>
                     <m:t>10</m:t>
-                  </m:r>
-                </m:e>
-                <m:sup>
-                  <m:r>
-                    <w:rPr>
-                      <w:rFonts w:ascii="Cambria Math" w:hAnsi="Cambria Math" w:cstheme="majorBidi"/>
-                      <w:color w:val="000000"/>
-                      <w:sz w:val="24"/>
-                      <w:szCs w:val="24"/>
-                    </w:rPr>
-                    <m:t>129</m:t>
                   </m:r>
                 </m:sup>
               </m:sSup>
@@ -7802,14 +9384,111 @@
               <w:sz w:val="24"/>
               <w:szCs w:val="24"/>
             </w:rPr>
-            <m:t xml:space="preserve">≤298 </m:t>
+            <m:t>≤</m:t>
+          </m:r>
+          <m:func>
+            <m:funcPr>
+              <m:ctrlPr>
+                <w:rPr>
+                  <w:rFonts w:ascii="Cambria Math" w:hAnsi="Cambria Math" w:cstheme="majorBidi"/>
+                  <w:i/>
+                  <w:color w:val="000000"/>
+                  <w:sz w:val="24"/>
+                  <w:szCs w:val="24"/>
+                </w:rPr>
+              </m:ctrlPr>
+            </m:funcPr>
+            <m:fName>
+              <m:r>
+                <m:rPr>
+                  <m:sty m:val="p"/>
+                </m:rPr>
+                <w:rPr>
+                  <w:rFonts w:ascii="Cambria Math" w:hAnsi="Cambria Math" w:cstheme="majorBidi"/>
+                  <w:color w:val="000000"/>
+                  <w:sz w:val="24"/>
+                  <w:szCs w:val="24"/>
+                </w:rPr>
+                <m:t>log</m:t>
+              </m:r>
+            </m:fName>
+            <m:e>
+              <m:d>
+                <m:dPr>
+                  <m:ctrlPr>
+                    <w:rPr>
+                      <w:rFonts w:ascii="Cambria Math" w:hAnsi="Cambria Math" w:cstheme="majorBidi"/>
+                      <w:i/>
+                      <w:color w:val="000000"/>
+                      <w:sz w:val="24"/>
+                      <w:szCs w:val="24"/>
+                    </w:rPr>
+                  </m:ctrlPr>
+                </m:dPr>
+                <m:e>
+                  <m:r>
+                    <w:rPr>
+                      <w:rFonts w:ascii="Cambria Math" w:hAnsi="Cambria Math" w:cstheme="majorBidi"/>
+                      <w:color w:val="000000"/>
+                      <w:sz w:val="24"/>
+                      <w:szCs w:val="24"/>
+                    </w:rPr>
+                    <m:t>10⋅</m:t>
+                  </m:r>
+                  <m:sSup>
+                    <m:sSupPr>
+                      <m:ctrlPr>
+                        <w:rPr>
+                          <w:rFonts w:ascii="Cambria Math" w:hAnsi="Cambria Math" w:cstheme="majorBidi"/>
+                          <w:i/>
+                          <w:color w:val="000000"/>
+                          <w:sz w:val="24"/>
+                          <w:szCs w:val="24"/>
+                        </w:rPr>
+                      </m:ctrlPr>
+                    </m:sSupPr>
+                    <m:e>
+                      <m:r>
+                        <w:rPr>
+                          <w:rFonts w:ascii="Cambria Math" w:hAnsi="Cambria Math" w:cstheme="majorBidi"/>
+                          <w:color w:val="000000"/>
+                          <w:sz w:val="24"/>
+                          <w:szCs w:val="24"/>
+                        </w:rPr>
+                        <m:t>128</m:t>
+                      </m:r>
+                    </m:e>
+                    <m:sup>
+                      <m:r>
+                        <w:rPr>
+                          <w:rFonts w:ascii="Cambria Math" w:hAnsi="Cambria Math" w:cstheme="majorBidi"/>
+                          <w:color w:val="000000"/>
+                          <w:sz w:val="24"/>
+                          <w:szCs w:val="24"/>
+                        </w:rPr>
+                        <m:t>10</m:t>
+                      </m:r>
+                    </m:sup>
+                  </m:sSup>
+                </m:e>
+              </m:d>
+            </m:e>
+          </m:func>
+          <m:r>
+            <w:rPr>
+              <w:rFonts w:ascii="Cambria Math" w:hAnsi="Cambria Math" w:cstheme="majorBidi"/>
+              <w:color w:val="000000"/>
+              <w:sz w:val="24"/>
+              <w:szCs w:val="24"/>
+            </w:rPr>
+            <m:t>≈51</m:t>
           </m:r>
         </m:oMath>
       </m:oMathPara>
     </w:p>
     <w:p>
       <w:pPr>
-        <w:pStyle w:val="a5"/>
+        <w:pStyle w:val="ListParagraph"/>
         <w:pBdr>
           <w:top w:val="nil"/>
           <w:left w:val="nil"/>
@@ -7842,7 +9521,7 @@
     </w:p>
     <w:p>
       <w:pPr>
-        <w:pStyle w:val="a5"/>
+        <w:pStyle w:val="ListParagraph"/>
         <w:pBdr>
           <w:top w:val="nil"/>
           <w:left w:val="nil"/>
@@ -7905,7 +9584,16 @@
                       <w:sz w:val="24"/>
                       <w:szCs w:val="24"/>
                     </w:rPr>
-                    <m:t>298+</m:t>
+                    <m:t>51</m:t>
+                  </m:r>
+                  <m:r>
+                    <w:rPr>
+                      <w:rFonts w:ascii="Cambria Math" w:hAnsi="Cambria Math" w:cstheme="majorBidi"/>
+                      <w:color w:val="000000"/>
+                      <w:sz w:val="24"/>
+                      <w:szCs w:val="24"/>
+                    </w:rPr>
+                    <m:t>+</m:t>
                   </m:r>
                   <m:func>
                     <m:funcPr>
@@ -8016,7 +9704,25 @@
               <w:sz w:val="24"/>
               <w:szCs w:val="24"/>
             </w:rPr>
-            <m:t>≈3026≥</m:t>
+            <m:t>≈</m:t>
+          </m:r>
+          <m:r>
+            <w:rPr>
+              <w:rFonts w:ascii="Cambria Math" w:hAnsi="Cambria Math" w:cstheme="majorBidi"/>
+              <w:color w:val="000000"/>
+              <w:sz w:val="24"/>
+              <w:szCs w:val="24"/>
+            </w:rPr>
+            <m:t>556</m:t>
+          </m:r>
+          <m:r>
+            <w:rPr>
+              <w:rFonts w:ascii="Cambria Math" w:hAnsi="Cambria Math" w:cstheme="majorBidi"/>
+              <w:color w:val="000000"/>
+              <w:sz w:val="24"/>
+              <w:szCs w:val="24"/>
+            </w:rPr>
+            <m:t>≥</m:t>
           </m:r>
           <m:f>
             <m:fPr>
@@ -8251,7 +9957,7 @@
     </w:p>
     <w:p>
       <w:pPr>
-        <w:pStyle w:val="a5"/>
+        <w:pStyle w:val="ListParagraph"/>
         <w:pBdr>
           <w:top w:val="nil"/>
           <w:left w:val="nil"/>
@@ -8304,7 +10010,7 @@
     </w:p>
     <w:p>
       <w:pPr>
-        <w:pStyle w:val="a5"/>
+        <w:pStyle w:val="ListParagraph"/>
         <w:numPr>
           <w:ilvl w:val="0"/>
           <w:numId w:val="3"/>
@@ -8717,7 +10423,7 @@
     </w:p>
     <w:p>
       <w:pPr>
-        <w:pStyle w:val="a5"/>
+        <w:pStyle w:val="ListParagraph"/>
         <w:pBdr>
           <w:top w:val="nil"/>
           <w:left w:val="nil"/>
@@ -9618,7 +11324,7 @@
     </w:p>
     <w:p>
       <w:pPr>
-        <w:pStyle w:val="a5"/>
+        <w:pStyle w:val="ListParagraph"/>
         <w:pBdr>
           <w:top w:val="nil"/>
           <w:left w:val="nil"/>
@@ -9952,171 +11658,8 @@
           <w:szCs w:val="24"/>
           <w:rtl/>
         </w:rPr>
-        <w:t xml:space="preserve">סעיף א' </w:t>
-      </w:r>
-      <m:oMath>
-        <m:func>
-          <m:funcPr>
-            <m:ctrlPr>
-              <w:rPr>
-                <w:rFonts w:ascii="Cambria Math" w:hAnsi="Cambria Math" w:cstheme="majorBidi"/>
-                <w:i/>
-                <w:color w:val="000000"/>
-                <w:sz w:val="24"/>
-                <w:szCs w:val="24"/>
-              </w:rPr>
-            </m:ctrlPr>
-          </m:funcPr>
-          <m:fName>
-            <m:r>
-              <m:rPr>
-                <m:sty m:val="p"/>
-              </m:rPr>
-              <w:rPr>
-                <w:rFonts w:ascii="Cambria Math" w:hAnsi="Cambria Math" w:cstheme="majorBidi"/>
-                <w:color w:val="000000"/>
-                <w:sz w:val="24"/>
-                <w:szCs w:val="24"/>
-              </w:rPr>
-              <m:t>log</m:t>
-            </m:r>
-          </m:fName>
-          <m:e>
-            <m:d>
-              <m:dPr>
-                <m:ctrlPr>
-                  <w:rPr>
-                    <w:rFonts w:ascii="Cambria Math" w:hAnsi="Cambria Math" w:cstheme="majorBidi"/>
-                    <w:i/>
-                    <w:color w:val="000000"/>
-                    <w:sz w:val="24"/>
-                    <w:szCs w:val="24"/>
-                  </w:rPr>
-                </m:ctrlPr>
-              </m:dPr>
-              <m:e>
-                <m:d>
-                  <m:dPr>
-                    <m:begChr m:val="|"/>
-                    <m:endChr m:val="|"/>
-                    <m:ctrlPr>
-                      <w:rPr>
-                        <w:rFonts w:ascii="Cambria Math" w:hAnsi="Cambria Math" w:cstheme="majorBidi"/>
-                        <w:i/>
-                        <w:color w:val="000000"/>
-                        <w:sz w:val="24"/>
-                        <w:szCs w:val="24"/>
-                      </w:rPr>
-                    </m:ctrlPr>
-                  </m:dPr>
-                  <m:e>
-                    <m:sSub>
-                      <m:sSubPr>
-                        <m:ctrlPr>
-                          <w:rPr>
-                            <w:rFonts w:ascii="Cambria Math" w:hAnsi="Cambria Math" w:cstheme="majorBidi"/>
-                            <w:i/>
-                            <w:color w:val="000000"/>
-                            <w:sz w:val="24"/>
-                            <w:szCs w:val="24"/>
-                          </w:rPr>
-                        </m:ctrlPr>
-                      </m:sSubPr>
-                      <m:e>
-                        <m:r>
-                          <m:rPr>
-                            <m:scr m:val="script"/>
-                          </m:rPr>
-                          <w:rPr>
-                            <w:rFonts w:ascii="Cambria Math" w:hAnsi="Cambria Math" w:cstheme="majorBidi"/>
-                            <w:color w:val="000000"/>
-                            <w:sz w:val="24"/>
-                            <w:szCs w:val="24"/>
-                          </w:rPr>
-                          <m:t>H</m:t>
-                        </m:r>
-                      </m:e>
-                      <m:sub>
-                        <m:r>
-                          <w:rPr>
-                            <w:rFonts w:ascii="Cambria Math" w:hAnsi="Cambria Math" w:cstheme="majorBidi"/>
-                            <w:color w:val="000000"/>
-                            <w:sz w:val="24"/>
-                            <w:szCs w:val="24"/>
-                          </w:rPr>
-                          <m:t>n</m:t>
-                        </m:r>
-                      </m:sub>
-                    </m:sSub>
-                  </m:e>
-                </m:d>
-              </m:e>
-            </m:d>
-          </m:e>
-        </m:func>
-        <m:r>
-          <w:rPr>
-            <w:rFonts w:ascii="Cambria Math" w:hAnsi="Cambria Math" w:cstheme="majorBidi"/>
-            <w:color w:val="000000"/>
-            <w:sz w:val="24"/>
-            <w:szCs w:val="24"/>
-          </w:rPr>
-          <m:t>≤129</m:t>
-        </m:r>
-        <m:func>
-          <m:funcPr>
-            <m:ctrlPr>
-              <w:rPr>
-                <w:rFonts w:ascii="Cambria Math" w:hAnsi="Cambria Math" w:cstheme="majorBidi"/>
-                <w:i/>
-                <w:color w:val="000000"/>
-                <w:sz w:val="24"/>
-                <w:szCs w:val="24"/>
-              </w:rPr>
-            </m:ctrlPr>
-          </m:funcPr>
-          <m:fName>
-            <m:r>
-              <m:rPr>
-                <m:sty m:val="p"/>
-              </m:rPr>
-              <w:rPr>
-                <w:rFonts w:ascii="Cambria Math" w:hAnsi="Cambria Math" w:cstheme="majorBidi"/>
-                <w:color w:val="000000"/>
-                <w:sz w:val="24"/>
-                <w:szCs w:val="24"/>
-              </w:rPr>
-              <m:t>log</m:t>
-            </m:r>
-          </m:fName>
-          <m:e>
-            <m:d>
-              <m:dPr>
-                <m:ctrlPr>
-                  <w:rPr>
-                    <w:rFonts w:ascii="Cambria Math" w:hAnsi="Cambria Math" w:cstheme="majorBidi"/>
-                    <w:i/>
-                    <w:color w:val="000000"/>
-                    <w:sz w:val="24"/>
-                    <w:szCs w:val="24"/>
-                  </w:rPr>
-                </m:ctrlPr>
-              </m:dPr>
-              <m:e>
-                <m:r>
-                  <w:rPr>
-                    <w:rFonts w:ascii="Cambria Math" w:hAnsi="Cambria Math" w:cstheme="majorBidi"/>
-                    <w:color w:val="000000"/>
-                    <w:sz w:val="24"/>
-                    <w:szCs w:val="24"/>
-                  </w:rPr>
-                  <m:t>n</m:t>
-                </m:r>
-              </m:e>
-            </m:d>
-          </m:e>
-        </m:func>
-      </m:oMath>
+        <w:t>סעיף א'</w:t>
+      </w:r>
       <w:r>
         <w:rPr>
           <w:rFonts w:asciiTheme="majorBidi" w:hAnsiTheme="majorBidi" w:cstheme="majorBidi" w:hint="cs"/>
@@ -10126,12 +11669,294 @@
           <w:szCs w:val="24"/>
           <w:rtl/>
         </w:rPr>
-        <w:t xml:space="preserve"> ולכן בפרט, לכל מדגם בגודל לפחות</w:t>
+        <w:t>-</w:t>
       </w:r>
     </w:p>
     <w:p>
       <w:pPr>
-        <w:pStyle w:val="a5"/>
+        <w:pStyle w:val="ListParagraph"/>
+        <w:pBdr>
+          <w:top w:val="nil"/>
+          <w:left w:val="nil"/>
+          <w:bottom w:val="nil"/>
+          <w:right w:val="nil"/>
+          <w:between w:val="nil"/>
+        </w:pBdr>
+        <w:bidi/>
+        <w:spacing w:after="0"/>
+        <w:rPr>
+          <w:rFonts w:asciiTheme="majorBidi" w:hAnsiTheme="majorBidi" w:cstheme="majorBidi"/>
+          <w:i/>
+          <w:color w:val="000000"/>
+          <w:sz w:val="24"/>
+          <w:szCs w:val="24"/>
+          <w:rtl/>
+        </w:rPr>
+      </w:pPr>
+      <m:oMathPara>
+        <m:oMath>
+          <m:func>
+            <m:funcPr>
+              <m:ctrlPr>
+                <w:rPr>
+                  <w:rFonts w:ascii="Cambria Math" w:hAnsi="Cambria Math" w:cstheme="majorBidi"/>
+                  <w:i/>
+                  <w:color w:val="000000"/>
+                  <w:sz w:val="24"/>
+                  <w:szCs w:val="24"/>
+                </w:rPr>
+              </m:ctrlPr>
+            </m:funcPr>
+            <m:fName>
+              <m:r>
+                <m:rPr>
+                  <m:sty m:val="p"/>
+                </m:rPr>
+                <w:rPr>
+                  <w:rFonts w:ascii="Cambria Math" w:hAnsi="Cambria Math" w:cstheme="majorBidi"/>
+                  <w:color w:val="000000"/>
+                  <w:sz w:val="24"/>
+                  <w:szCs w:val="24"/>
+                </w:rPr>
+                <m:t>log</m:t>
+              </m:r>
+            </m:fName>
+            <m:e>
+              <m:d>
+                <m:dPr>
+                  <m:ctrlPr>
+                    <w:rPr>
+                      <w:rFonts w:ascii="Cambria Math" w:hAnsi="Cambria Math" w:cstheme="majorBidi"/>
+                      <w:i/>
+                      <w:color w:val="000000"/>
+                      <w:sz w:val="24"/>
+                      <w:szCs w:val="24"/>
+                    </w:rPr>
+                  </m:ctrlPr>
+                </m:dPr>
+                <m:e>
+                  <m:d>
+                    <m:dPr>
+                      <m:begChr m:val="|"/>
+                      <m:endChr m:val="|"/>
+                      <m:ctrlPr>
+                        <w:rPr>
+                          <w:rFonts w:ascii="Cambria Math" w:hAnsi="Cambria Math" w:cstheme="majorBidi"/>
+                          <w:i/>
+                          <w:color w:val="000000"/>
+                          <w:sz w:val="24"/>
+                          <w:szCs w:val="24"/>
+                        </w:rPr>
+                      </m:ctrlPr>
+                    </m:dPr>
+                    <m:e>
+                      <m:sSub>
+                        <m:sSubPr>
+                          <m:ctrlPr>
+                            <w:rPr>
+                              <w:rFonts w:ascii="Cambria Math" w:hAnsi="Cambria Math" w:cstheme="majorBidi"/>
+                              <w:i/>
+                              <w:color w:val="000000"/>
+                              <w:sz w:val="24"/>
+                              <w:szCs w:val="24"/>
+                            </w:rPr>
+                          </m:ctrlPr>
+                        </m:sSubPr>
+                        <m:e>
+                          <m:r>
+                            <m:rPr>
+                              <m:scr m:val="script"/>
+                            </m:rPr>
+                            <w:rPr>
+                              <w:rFonts w:ascii="Cambria Math" w:hAnsi="Cambria Math" w:cstheme="majorBidi"/>
+                              <w:color w:val="000000"/>
+                              <w:sz w:val="24"/>
+                              <w:szCs w:val="24"/>
+                            </w:rPr>
+                            <m:t>H</m:t>
+                          </m:r>
+                        </m:e>
+                        <m:sub>
+                          <m:r>
+                            <w:rPr>
+                              <w:rFonts w:ascii="Cambria Math" w:hAnsi="Cambria Math" w:cstheme="majorBidi"/>
+                              <w:color w:val="000000"/>
+                              <w:sz w:val="24"/>
+                              <w:szCs w:val="24"/>
+                            </w:rPr>
+                            <m:t>n</m:t>
+                          </m:r>
+                        </m:sub>
+                      </m:sSub>
+                    </m:e>
+                  </m:d>
+                </m:e>
+              </m:d>
+            </m:e>
+          </m:func>
+          <m:r>
+            <w:rPr>
+              <w:rFonts w:ascii="Cambria Math" w:hAnsi="Cambria Math" w:cstheme="majorBidi"/>
+              <w:color w:val="000000"/>
+              <w:sz w:val="24"/>
+              <w:szCs w:val="24"/>
+            </w:rPr>
+            <m:t>≤</m:t>
+          </m:r>
+          <m:func>
+            <m:funcPr>
+              <m:ctrlPr>
+                <w:rPr>
+                  <w:rFonts w:ascii="Cambria Math" w:hAnsi="Cambria Math" w:cstheme="majorBidi"/>
+                  <w:i/>
+                  <w:color w:val="000000"/>
+                  <w:sz w:val="24"/>
+                  <w:szCs w:val="24"/>
+                </w:rPr>
+              </m:ctrlPr>
+            </m:funcPr>
+            <m:fName>
+              <m:r>
+                <m:rPr>
+                  <m:sty m:val="p"/>
+                </m:rPr>
+                <w:rPr>
+                  <w:rFonts w:ascii="Cambria Math" w:hAnsi="Cambria Math" w:cstheme="majorBidi"/>
+                  <w:color w:val="000000"/>
+                  <w:sz w:val="24"/>
+                  <w:szCs w:val="24"/>
+                </w:rPr>
+                <m:t>log</m:t>
+              </m:r>
+            </m:fName>
+            <m:e>
+              <m:d>
+                <m:dPr>
+                  <m:ctrlPr>
+                    <w:rPr>
+                      <w:rFonts w:ascii="Cambria Math" w:hAnsi="Cambria Math" w:cstheme="majorBidi"/>
+                      <w:i/>
+                      <w:color w:val="000000"/>
+                      <w:sz w:val="24"/>
+                      <w:szCs w:val="24"/>
+                    </w:rPr>
+                  </m:ctrlPr>
+                </m:dPr>
+                <m:e>
+                  <m:r>
+                    <w:rPr>
+                      <w:rFonts w:ascii="Cambria Math" w:hAnsi="Cambria Math" w:cstheme="majorBidi"/>
+                      <w:color w:val="000000"/>
+                      <w:sz w:val="24"/>
+                      <w:szCs w:val="24"/>
+                    </w:rPr>
+                    <m:t>n</m:t>
+                  </m:r>
+                </m:e>
+              </m:d>
+              <m:r>
+                <w:rPr>
+                  <w:rFonts w:ascii="Cambria Math" w:hAnsi="Cambria Math" w:cstheme="majorBidi"/>
+                  <w:color w:val="000000"/>
+                  <w:sz w:val="24"/>
+                  <w:szCs w:val="24"/>
+                </w:rPr>
+                <m:t>+n</m:t>
+              </m:r>
+              <m:func>
+                <m:funcPr>
+                  <m:ctrlPr>
+                    <w:rPr>
+                      <w:rFonts w:ascii="Cambria Math" w:hAnsi="Cambria Math" w:cstheme="majorBidi"/>
+                      <w:i/>
+                      <w:color w:val="000000"/>
+                      <w:sz w:val="24"/>
+                      <w:szCs w:val="24"/>
+                    </w:rPr>
+                  </m:ctrlPr>
+                </m:funcPr>
+                <m:fName>
+                  <m:r>
+                    <m:rPr>
+                      <m:sty m:val="p"/>
+                    </m:rPr>
+                    <w:rPr>
+                      <w:rFonts w:ascii="Cambria Math" w:hAnsi="Cambria Math" w:cstheme="majorBidi"/>
+                      <w:color w:val="000000"/>
+                      <w:sz w:val="24"/>
+                      <w:szCs w:val="24"/>
+                    </w:rPr>
+                    <m:t>log</m:t>
+                  </m:r>
+                </m:fName>
+                <m:e>
+                  <m:d>
+                    <m:dPr>
+                      <m:ctrlPr>
+                        <w:rPr>
+                          <w:rFonts w:ascii="Cambria Math" w:hAnsi="Cambria Math" w:cstheme="majorBidi"/>
+                          <w:i/>
+                          <w:color w:val="000000"/>
+                          <w:sz w:val="24"/>
+                          <w:szCs w:val="24"/>
+                        </w:rPr>
+                      </m:ctrlPr>
+                    </m:dPr>
+                    <m:e>
+                      <m:r>
+                        <w:rPr>
+                          <w:rFonts w:ascii="Cambria Math" w:hAnsi="Cambria Math" w:cstheme="majorBidi"/>
+                          <w:color w:val="000000"/>
+                          <w:sz w:val="24"/>
+                          <w:szCs w:val="24"/>
+                        </w:rPr>
+                        <m:t>128</m:t>
+                      </m:r>
+                    </m:e>
+                  </m:d>
+                </m:e>
+              </m:func>
+            </m:e>
+          </m:func>
+        </m:oMath>
+      </m:oMathPara>
+    </w:p>
+    <w:p>
+      <w:pPr>
+        <w:pStyle w:val="ListParagraph"/>
+        <w:pBdr>
+          <w:top w:val="nil"/>
+          <w:left w:val="nil"/>
+          <w:bottom w:val="nil"/>
+          <w:right w:val="nil"/>
+          <w:between w:val="nil"/>
+        </w:pBdr>
+        <w:bidi/>
+        <w:spacing w:after="0"/>
+        <w:rPr>
+          <w:rFonts w:asciiTheme="majorBidi" w:hAnsiTheme="majorBidi" w:cstheme="majorBidi"/>
+          <w:i/>
+          <w:color w:val="000000"/>
+          <w:sz w:val="24"/>
+          <w:szCs w:val="24"/>
+          <w:rtl/>
+        </w:rPr>
+      </w:pPr>
+      <w:r>
+        <w:rPr>
+          <w:rFonts w:asciiTheme="majorBidi" w:hAnsiTheme="majorBidi" w:cstheme="majorBidi" w:hint="cs"/>
+          <w:i/>
+          <w:color w:val="000000"/>
+          <w:sz w:val="24"/>
+          <w:szCs w:val="24"/>
+          <w:rtl/>
+        </w:rPr>
+        <w:t>לכן בפרט, לכל מדגם בגודל לפחות</w:t>
+      </w:r>
+    </w:p>
+    <w:p>
+      <w:pPr>
+        <w:pStyle w:val="ListParagraph"/>
         <w:pBdr>
           <w:top w:val="nil"/>
           <w:left w:val="nil"/>
@@ -10189,15 +12014,6 @@
                   </m:ctrlPr>
                 </m:dPr>
                 <m:e>
-                  <m:r>
-                    <w:rPr>
-                      <w:rFonts w:ascii="Cambria Math" w:hAnsi="Cambria Math" w:cstheme="majorBidi"/>
-                      <w:color w:val="000000"/>
-                      <w:sz w:val="24"/>
-                      <w:szCs w:val="24"/>
-                    </w:rPr>
-                    <m:t>258</m:t>
-                  </m:r>
                   <m:func>
                     <m:funcPr>
                       <m:ctrlPr>
@@ -10249,6 +12065,68 @@
                           </m:r>
                         </m:e>
                       </m:d>
+                      <m:r>
+                        <w:rPr>
+                          <w:rFonts w:ascii="Cambria Math" w:hAnsi="Cambria Math" w:cstheme="majorBidi"/>
+                          <w:color w:val="000000"/>
+                          <w:sz w:val="24"/>
+                          <w:szCs w:val="24"/>
+                        </w:rPr>
+                        <m:t>+n</m:t>
+                      </m:r>
+                      <m:func>
+                        <m:funcPr>
+                          <m:ctrlPr>
+                            <w:rPr>
+                              <w:rFonts w:ascii="Cambria Math" w:hAnsi="Cambria Math" w:cstheme="majorBidi"/>
+                              <w:i/>
+                              <w:color w:val="000000"/>
+                              <w:sz w:val="24"/>
+                              <w:szCs w:val="24"/>
+                            </w:rPr>
+                          </m:ctrlPr>
+                        </m:funcPr>
+                        <m:fName>
+                          <m:r>
+                            <m:rPr>
+                              <m:sty m:val="p"/>
+                            </m:rPr>
+                            <w:rPr>
+                              <w:rFonts w:ascii="Cambria Math" w:hAnsi="Cambria Math" w:cstheme="majorBidi"/>
+                              <w:color w:val="000000"/>
+                              <w:sz w:val="24"/>
+                              <w:szCs w:val="24"/>
+                            </w:rPr>
+                            <m:t>log</m:t>
+                          </m:r>
+                        </m:fName>
+                        <m:e>
+                          <m:d>
+                            <m:dPr>
+                              <m:ctrlPr>
+                                <w:rPr>
+                                  <w:rFonts w:ascii="Cambria Math" w:hAnsi="Cambria Math" w:cstheme="majorBidi"/>
+                                  <w:i/>
+                                  <w:color w:val="000000"/>
+                                  <w:sz w:val="24"/>
+                                  <w:szCs w:val="24"/>
+                                </w:rPr>
+                              </m:ctrlPr>
+                            </m:dPr>
+                            <m:e>
+                              <m:r>
+                                <w:rPr>
+                                  <w:rFonts w:ascii="Cambria Math" w:hAnsi="Cambria Math" w:cstheme="majorBidi"/>
+                                  <w:color w:val="000000"/>
+                                  <w:sz w:val="24"/>
+                                  <w:szCs w:val="24"/>
+                                </w:rPr>
+                                <m:t>128</m:t>
+                              </m:r>
+                            </m:e>
+                          </m:d>
+                        </m:e>
+                      </m:func>
                     </m:e>
                   </m:func>
                   <m:r>
@@ -10423,15 +12301,6 @@
                   </m:ctrlPr>
                 </m:dPr>
                 <m:e>
-                  <m:r>
-                    <w:rPr>
-                      <w:rFonts w:ascii="Cambria Math" w:hAnsi="Cambria Math" w:cstheme="majorBidi"/>
-                      <w:color w:val="000000"/>
-                      <w:sz w:val="24"/>
-                      <w:szCs w:val="24"/>
-                    </w:rPr>
-                    <m:t>258</m:t>
-                  </m:r>
                   <m:func>
                     <m:funcPr>
                       <m:ctrlPr>
@@ -10483,6 +12352,68 @@
                           </m:r>
                         </m:e>
                       </m:d>
+                      <m:r>
+                        <w:rPr>
+                          <w:rFonts w:ascii="Cambria Math" w:hAnsi="Cambria Math" w:cstheme="majorBidi"/>
+                          <w:color w:val="000000"/>
+                          <w:sz w:val="24"/>
+                          <w:szCs w:val="24"/>
+                        </w:rPr>
+                        <m:t>+n</m:t>
+                      </m:r>
+                      <m:func>
+                        <m:funcPr>
+                          <m:ctrlPr>
+                            <w:rPr>
+                              <w:rFonts w:ascii="Cambria Math" w:hAnsi="Cambria Math" w:cstheme="majorBidi"/>
+                              <w:i/>
+                              <w:color w:val="000000"/>
+                              <w:sz w:val="24"/>
+                              <w:szCs w:val="24"/>
+                            </w:rPr>
+                          </m:ctrlPr>
+                        </m:funcPr>
+                        <m:fName>
+                          <m:r>
+                            <m:rPr>
+                              <m:sty m:val="p"/>
+                            </m:rPr>
+                            <w:rPr>
+                              <w:rFonts w:ascii="Cambria Math" w:hAnsi="Cambria Math" w:cstheme="majorBidi"/>
+                              <w:color w:val="000000"/>
+                              <w:sz w:val="24"/>
+                              <w:szCs w:val="24"/>
+                            </w:rPr>
+                            <m:t>log</m:t>
+                          </m:r>
+                        </m:fName>
+                        <m:e>
+                          <m:d>
+                            <m:dPr>
+                              <m:ctrlPr>
+                                <w:rPr>
+                                  <w:rFonts w:ascii="Cambria Math" w:hAnsi="Cambria Math" w:cstheme="majorBidi"/>
+                                  <w:i/>
+                                  <w:color w:val="000000"/>
+                                  <w:sz w:val="24"/>
+                                  <w:szCs w:val="24"/>
+                                </w:rPr>
+                              </m:ctrlPr>
+                            </m:dPr>
+                            <m:e>
+                              <m:r>
+                                <w:rPr>
+                                  <w:rFonts w:ascii="Cambria Math" w:hAnsi="Cambria Math" w:cstheme="majorBidi"/>
+                                  <w:color w:val="000000"/>
+                                  <w:sz w:val="24"/>
+                                  <w:szCs w:val="24"/>
+                                </w:rPr>
+                                <m:t>128</m:t>
+                              </m:r>
+                            </m:e>
+                          </m:d>
+                        </m:e>
+                      </m:func>
                     </m:e>
                   </m:func>
                   <m:r>
@@ -10797,7 +12728,7 @@
     </w:p>
     <w:p>
       <w:pPr>
-        <w:pStyle w:val="a5"/>
+        <w:pStyle w:val="ListParagraph"/>
         <w:pBdr>
           <w:top w:val="nil"/>
           <w:left w:val="nil"/>
@@ -10850,7 +12781,7 @@
     </w:p>
     <w:p>
       <w:pPr>
-        <w:pStyle w:val="a5"/>
+        <w:pStyle w:val="ListParagraph"/>
         <w:pBdr>
           <w:top w:val="nil"/>
           <w:left w:val="nil"/>
@@ -10870,7 +12801,7 @@
     </w:p>
     <w:p>
       <w:pPr>
-        <w:pStyle w:val="a5"/>
+        <w:pStyle w:val="ListParagraph"/>
         <w:pBdr>
           <w:top w:val="nil"/>
           <w:left w:val="nil"/>
@@ -10892,7 +12823,7 @@
     </w:p>
     <w:p>
       <w:pPr>
-        <w:pStyle w:val="a5"/>
+        <w:pStyle w:val="ListParagraph"/>
         <w:pBdr>
           <w:top w:val="nil"/>
           <w:left w:val="nil"/>
@@ -10937,6 +12868,7 @@
           <w:u w:val="single"/>
           <w:rtl/>
         </w:rPr>
+        <w:lastRenderedPageBreak/>
         <w:t>שאלה 7</w:t>
       </w:r>
     </w:p>
@@ -10957,7 +12889,6 @@
           <w:szCs w:val="24"/>
           <w:rtl/>
         </w:rPr>
-        <w:lastRenderedPageBreak/>
         <w:t xml:space="preserve">נמצא תוכנית ריבועית המתאימה לבעיית ה- </w:t>
       </w:r>
       <w:r>
@@ -16046,7 +17977,7 @@
     </w:p>
     <w:p>
       <w:pPr>
-        <w:pStyle w:val="a5"/>
+        <w:pStyle w:val="ListParagraph"/>
         <w:numPr>
           <w:ilvl w:val="0"/>
           <w:numId w:val="4"/>
@@ -16080,7 +18011,7 @@
     </w:p>
     <w:p>
       <w:pPr>
-        <w:pStyle w:val="a5"/>
+        <w:pStyle w:val="ListParagraph"/>
         <w:bidi/>
         <w:rPr>
           <w:rFonts w:asciiTheme="majorBidi" w:eastAsia="Cambria Math" w:hAnsiTheme="majorBidi" w:cstheme="majorBidi"/>
@@ -16096,27 +18027,7 @@
           <w:szCs w:val="24"/>
           <w:rtl/>
         </w:rPr>
-        <w:t xml:space="preserve">נוכיח שלכל </w:t>
-      </w:r>
-      <w:proofErr w:type="spellStart"/>
-      <w:r>
-        <w:rPr>
-          <w:rFonts w:asciiTheme="majorBidi" w:eastAsia="Cambria Math" w:hAnsiTheme="majorBidi" w:cstheme="majorBidi" w:hint="cs"/>
-          <w:sz w:val="24"/>
-          <w:szCs w:val="24"/>
-          <w:rtl/>
-        </w:rPr>
-        <w:t>איטרציה</w:t>
-      </w:r>
-      <w:proofErr w:type="spellEnd"/>
-      <w:r>
-        <w:rPr>
-          <w:rFonts w:asciiTheme="majorBidi" w:eastAsia="Cambria Math" w:hAnsiTheme="majorBidi" w:cstheme="majorBidi" w:hint="cs"/>
-          <w:sz w:val="24"/>
-          <w:szCs w:val="24"/>
-          <w:rtl/>
-        </w:rPr>
-        <w:t xml:space="preserve"> </w:t>
+        <w:t xml:space="preserve">נוכיח שלכל איטרציה </w:t>
       </w:r>
       <m:oMath>
         <m:r>
@@ -16277,7 +18188,7 @@
     </w:p>
     <w:p>
       <w:pPr>
-        <w:pStyle w:val="a5"/>
+        <w:pStyle w:val="ListParagraph"/>
         <w:bidi/>
         <w:rPr>
           <w:rFonts w:asciiTheme="majorBidi" w:eastAsia="Cambria Math" w:hAnsiTheme="majorBidi" w:cstheme="majorBidi"/>
@@ -16410,7 +18321,7 @@
     </w:p>
     <w:p>
       <w:pPr>
-        <w:pStyle w:val="a5"/>
+        <w:pStyle w:val="ListParagraph"/>
         <w:bidi/>
         <w:rPr>
           <w:rFonts w:asciiTheme="majorBidi" w:eastAsia="Cambria Math" w:hAnsiTheme="majorBidi" w:cstheme="majorBidi"/>
@@ -16551,7 +18462,7 @@
     </w:p>
     <w:p>
       <w:pPr>
-        <w:pStyle w:val="a5"/>
+        <w:pStyle w:val="ListParagraph"/>
         <w:bidi/>
         <w:rPr>
           <w:rFonts w:asciiTheme="majorBidi" w:eastAsia="Cambria Math" w:hAnsiTheme="majorBidi" w:cstheme="majorBidi"/>
@@ -16598,7 +18509,7 @@
     </w:p>
     <w:p>
       <w:pPr>
-        <w:pStyle w:val="a5"/>
+        <w:pStyle w:val="ListParagraph"/>
         <w:bidi/>
         <w:rPr>
           <w:rFonts w:asciiTheme="majorBidi" w:eastAsia="Cambria Math" w:hAnsiTheme="majorBidi" w:cstheme="majorBidi"/>
@@ -16976,7 +18887,7 @@
     </w:p>
     <w:p>
       <w:pPr>
-        <w:pStyle w:val="a5"/>
+        <w:pStyle w:val="ListParagraph"/>
         <w:bidi/>
         <w:rPr>
           <w:rFonts w:asciiTheme="majorBidi" w:eastAsia="Cambria Math" w:hAnsiTheme="majorBidi" w:cstheme="majorBidi"/>
@@ -17087,7 +18998,7 @@
     </w:p>
     <w:p>
       <w:pPr>
-        <w:pStyle w:val="a5"/>
+        <w:pStyle w:val="ListParagraph"/>
         <w:numPr>
           <w:ilvl w:val="0"/>
           <w:numId w:val="4"/>
@@ -17312,7 +19223,7 @@
     </w:p>
     <w:p>
       <w:pPr>
-        <w:pStyle w:val="a5"/>
+        <w:pStyle w:val="ListParagraph"/>
         <w:bidi/>
         <w:rPr>
           <w:rFonts w:asciiTheme="majorBidi" w:eastAsia="Cambria Math" w:hAnsiTheme="majorBidi" w:cstheme="majorBidi"/>
@@ -17874,7 +19785,7 @@
     </w:p>
     <w:p>
       <w:pPr>
-        <w:pStyle w:val="a5"/>
+        <w:pStyle w:val="ListParagraph"/>
         <w:bidi/>
         <w:rPr>
           <w:rFonts w:asciiTheme="majorBidi" w:eastAsia="Cambria Math" w:hAnsiTheme="majorBidi" w:cstheme="majorBidi"/>
@@ -18011,7 +19922,7 @@
     </w:p>
     <w:p>
       <w:pPr>
-        <w:pStyle w:val="a5"/>
+        <w:pStyle w:val="ListParagraph"/>
         <w:bidi/>
         <w:rPr>
           <w:rFonts w:asciiTheme="majorBidi" w:eastAsia="Cambria Math" w:hAnsiTheme="majorBidi" w:cstheme="majorBidi"/>
@@ -19241,7 +21152,7 @@
     </w:p>
     <w:p>
       <w:pPr>
-        <w:pStyle w:val="a5"/>
+        <w:pStyle w:val="ListParagraph"/>
         <w:numPr>
           <w:ilvl w:val="0"/>
           <w:numId w:val="4"/>
@@ -21030,7 +22941,7 @@
     </w:p>
     <w:p>
       <w:pPr>
-        <w:pStyle w:val="a5"/>
+        <w:pStyle w:val="ListParagraph"/>
         <w:numPr>
           <w:ilvl w:val="0"/>
           <w:numId w:val="10"/>
@@ -26224,7 +28135,7 @@
     </w:p>
     <w:p>
       <w:pPr>
-        <w:pStyle w:val="a5"/>
+        <w:pStyle w:val="ListParagraph"/>
         <w:numPr>
           <w:ilvl w:val="0"/>
           <w:numId w:val="10"/>
@@ -26289,7 +28200,7 @@
     </w:p>
     <w:p>
       <w:pPr>
-        <w:pStyle w:val="a5"/>
+        <w:pStyle w:val="ListParagraph"/>
         <w:bidi/>
         <w:rPr>
           <w:rFonts w:asciiTheme="majorBidi" w:eastAsia="Cambria Math" w:hAnsiTheme="majorBidi" w:cstheme="majorBidi"/>
@@ -26659,7 +28570,7 @@
     </w:p>
     <w:p>
       <w:pPr>
-        <w:pStyle w:val="a5"/>
+        <w:pStyle w:val="ListParagraph"/>
         <w:bidi/>
         <w:rPr>
           <w:rFonts w:asciiTheme="majorBidi" w:eastAsia="Cambria Math" w:hAnsiTheme="majorBidi" w:cstheme="majorBidi"/>
@@ -26702,7 +28613,7 @@
     </w:p>
     <w:p>
       <w:pPr>
-        <w:pStyle w:val="a5"/>
+        <w:pStyle w:val="ListParagraph"/>
         <w:bidi/>
         <w:rPr>
           <w:rFonts w:asciiTheme="majorBidi" w:eastAsia="Cambria Math" w:hAnsiTheme="majorBidi" w:cstheme="majorBidi"/>
@@ -27482,7 +29393,7 @@
     </w:p>
     <w:p>
       <w:pPr>
-        <w:pStyle w:val="a5"/>
+        <w:pStyle w:val="ListParagraph"/>
         <w:bidi/>
         <w:rPr>
           <w:rFonts w:asciiTheme="majorBidi" w:eastAsia="Cambria Math" w:hAnsiTheme="majorBidi" w:cstheme="majorBidi"/>
@@ -27505,7 +29416,7 @@
     </w:p>
     <w:p>
       <w:pPr>
-        <w:pStyle w:val="a5"/>
+        <w:pStyle w:val="ListParagraph"/>
         <w:bidi/>
         <w:rPr>
           <w:rFonts w:asciiTheme="majorBidi" w:eastAsia="Cambria Math" w:hAnsiTheme="majorBidi" w:cstheme="majorBidi"/>
@@ -28064,6 +29975,119 @@
     </w:lvl>
   </w:abstractNum>
   <w:abstractNum w:abstractNumId="1" w15:restartNumberingAfterBreak="0">
+    <w:nsid w:val="08FA1E62"/>
+    <w:multiLevelType w:val="hybridMultilevel"/>
+    <w:tmpl w:val="B5CE3C40"/>
+    <w:lvl w:ilvl="0" w:tplc="04090001">
+      <w:start w:val="1"/>
+      <w:numFmt w:val="bullet"/>
+      <w:lvlText w:val=""/>
+      <w:lvlJc w:val="left"/>
+      <w:pPr>
+        <w:ind w:left="1440" w:hanging="360"/>
+      </w:pPr>
+      <w:rPr>
+        <w:rFonts w:ascii="Symbol" w:hAnsi="Symbol" w:hint="default"/>
+      </w:rPr>
+    </w:lvl>
+    <w:lvl w:ilvl="1" w:tplc="04090003" w:tentative="1">
+      <w:start w:val="1"/>
+      <w:numFmt w:val="bullet"/>
+      <w:lvlText w:val="o"/>
+      <w:lvlJc w:val="left"/>
+      <w:pPr>
+        <w:ind w:left="2160" w:hanging="360"/>
+      </w:pPr>
+      <w:rPr>
+        <w:rFonts w:ascii="Courier New" w:hAnsi="Courier New" w:cs="Courier New" w:hint="default"/>
+      </w:rPr>
+    </w:lvl>
+    <w:lvl w:ilvl="2" w:tplc="04090005" w:tentative="1">
+      <w:start w:val="1"/>
+      <w:numFmt w:val="bullet"/>
+      <w:lvlText w:val=""/>
+      <w:lvlJc w:val="left"/>
+      <w:pPr>
+        <w:ind w:left="2880" w:hanging="360"/>
+      </w:pPr>
+      <w:rPr>
+        <w:rFonts w:ascii="Wingdings" w:hAnsi="Wingdings" w:hint="default"/>
+      </w:rPr>
+    </w:lvl>
+    <w:lvl w:ilvl="3" w:tplc="04090001" w:tentative="1">
+      <w:start w:val="1"/>
+      <w:numFmt w:val="bullet"/>
+      <w:lvlText w:val=""/>
+      <w:lvlJc w:val="left"/>
+      <w:pPr>
+        <w:ind w:left="3600" w:hanging="360"/>
+      </w:pPr>
+      <w:rPr>
+        <w:rFonts w:ascii="Symbol" w:hAnsi="Symbol" w:hint="default"/>
+      </w:rPr>
+    </w:lvl>
+    <w:lvl w:ilvl="4" w:tplc="04090003" w:tentative="1">
+      <w:start w:val="1"/>
+      <w:numFmt w:val="bullet"/>
+      <w:lvlText w:val="o"/>
+      <w:lvlJc w:val="left"/>
+      <w:pPr>
+        <w:ind w:left="4320" w:hanging="360"/>
+      </w:pPr>
+      <w:rPr>
+        <w:rFonts w:ascii="Courier New" w:hAnsi="Courier New" w:cs="Courier New" w:hint="default"/>
+      </w:rPr>
+    </w:lvl>
+    <w:lvl w:ilvl="5" w:tplc="04090005" w:tentative="1">
+      <w:start w:val="1"/>
+      <w:numFmt w:val="bullet"/>
+      <w:lvlText w:val=""/>
+      <w:lvlJc w:val="left"/>
+      <w:pPr>
+        <w:ind w:left="5040" w:hanging="360"/>
+      </w:pPr>
+      <w:rPr>
+        <w:rFonts w:ascii="Wingdings" w:hAnsi="Wingdings" w:hint="default"/>
+      </w:rPr>
+    </w:lvl>
+    <w:lvl w:ilvl="6" w:tplc="04090001" w:tentative="1">
+      <w:start w:val="1"/>
+      <w:numFmt w:val="bullet"/>
+      <w:lvlText w:val=""/>
+      <w:lvlJc w:val="left"/>
+      <w:pPr>
+        <w:ind w:left="5760" w:hanging="360"/>
+      </w:pPr>
+      <w:rPr>
+        <w:rFonts w:ascii="Symbol" w:hAnsi="Symbol" w:hint="default"/>
+      </w:rPr>
+    </w:lvl>
+    <w:lvl w:ilvl="7" w:tplc="04090003" w:tentative="1">
+      <w:start w:val="1"/>
+      <w:numFmt w:val="bullet"/>
+      <w:lvlText w:val="o"/>
+      <w:lvlJc w:val="left"/>
+      <w:pPr>
+        <w:ind w:left="6480" w:hanging="360"/>
+      </w:pPr>
+      <w:rPr>
+        <w:rFonts w:ascii="Courier New" w:hAnsi="Courier New" w:cs="Courier New" w:hint="default"/>
+      </w:rPr>
+    </w:lvl>
+    <w:lvl w:ilvl="8" w:tplc="04090005" w:tentative="1">
+      <w:start w:val="1"/>
+      <w:numFmt w:val="bullet"/>
+      <w:lvlText w:val=""/>
+      <w:lvlJc w:val="left"/>
+      <w:pPr>
+        <w:ind w:left="7200" w:hanging="360"/>
+      </w:pPr>
+      <w:rPr>
+        <w:rFonts w:ascii="Wingdings" w:hAnsi="Wingdings" w:hint="default"/>
+      </w:rPr>
+    </w:lvl>
+  </w:abstractNum>
+  <w:abstractNum w:abstractNumId="2" w15:restartNumberingAfterBreak="0">
     <w:nsid w:val="0C827972"/>
     <w:multiLevelType w:val="hybridMultilevel"/>
     <w:tmpl w:val="F48E9CCA"/>
@@ -28152,7 +30176,7 @@
       </w:pPr>
     </w:lvl>
   </w:abstractNum>
-  <w:abstractNum w:abstractNumId="2" w15:restartNumberingAfterBreak="0">
+  <w:abstractNum w:abstractNumId="3" w15:restartNumberingAfterBreak="0">
     <w:nsid w:val="19F27E5B"/>
     <w:multiLevelType w:val="hybridMultilevel"/>
     <w:tmpl w:val="734462BA"/>
@@ -28241,7 +30265,7 @@
       </w:pPr>
     </w:lvl>
   </w:abstractNum>
-  <w:abstractNum w:abstractNumId="3" w15:restartNumberingAfterBreak="0">
+  <w:abstractNum w:abstractNumId="4" w15:restartNumberingAfterBreak="0">
     <w:nsid w:val="1C5D4873"/>
     <w:multiLevelType w:val="hybridMultilevel"/>
     <w:tmpl w:val="D696C8CE"/>
@@ -28354,7 +30378,7 @@
       </w:rPr>
     </w:lvl>
   </w:abstractNum>
-  <w:abstractNum w:abstractNumId="4" w15:restartNumberingAfterBreak="0">
+  <w:abstractNum w:abstractNumId="5" w15:restartNumberingAfterBreak="0">
     <w:nsid w:val="1FC61CBE"/>
     <w:multiLevelType w:val="hybridMultilevel"/>
     <w:tmpl w:val="717C404A"/>
@@ -28443,7 +30467,7 @@
       </w:pPr>
     </w:lvl>
   </w:abstractNum>
-  <w:abstractNum w:abstractNumId="5" w15:restartNumberingAfterBreak="0">
+  <w:abstractNum w:abstractNumId="6" w15:restartNumberingAfterBreak="0">
     <w:nsid w:val="2EF17F5F"/>
     <w:multiLevelType w:val="hybridMultilevel"/>
     <w:tmpl w:val="7B307152"/>
@@ -28532,7 +30556,7 @@
       </w:pPr>
     </w:lvl>
   </w:abstractNum>
-  <w:abstractNum w:abstractNumId="6" w15:restartNumberingAfterBreak="0">
+  <w:abstractNum w:abstractNumId="7" w15:restartNumberingAfterBreak="0">
     <w:nsid w:val="32EC44EA"/>
     <w:multiLevelType w:val="hybridMultilevel"/>
     <w:tmpl w:val="5C7EB976"/>
@@ -28621,7 +30645,7 @@
       </w:pPr>
     </w:lvl>
   </w:abstractNum>
-  <w:abstractNum w:abstractNumId="7" w15:restartNumberingAfterBreak="0">
+  <w:abstractNum w:abstractNumId="8" w15:restartNumberingAfterBreak="0">
     <w:nsid w:val="399E10FB"/>
     <w:multiLevelType w:val="multilevel"/>
     <w:tmpl w:val="8E84D16A"/>
@@ -28710,7 +30734,7 @@
       </w:pPr>
     </w:lvl>
   </w:abstractNum>
-  <w:abstractNum w:abstractNumId="8" w15:restartNumberingAfterBreak="0">
+  <w:abstractNum w:abstractNumId="9" w15:restartNumberingAfterBreak="0">
     <w:nsid w:val="39E96FFD"/>
     <w:multiLevelType w:val="hybridMultilevel"/>
     <w:tmpl w:val="A816C786"/>
@@ -28823,7 +30847,7 @@
       </w:rPr>
     </w:lvl>
   </w:abstractNum>
-  <w:abstractNum w:abstractNumId="9" w15:restartNumberingAfterBreak="0">
+  <w:abstractNum w:abstractNumId="10" w15:restartNumberingAfterBreak="0">
     <w:nsid w:val="3CEA1809"/>
     <w:multiLevelType w:val="hybridMultilevel"/>
     <w:tmpl w:val="A03805F4"/>
@@ -28912,7 +30936,7 @@
       </w:pPr>
     </w:lvl>
   </w:abstractNum>
-  <w:abstractNum w:abstractNumId="10" w15:restartNumberingAfterBreak="0">
+  <w:abstractNum w:abstractNumId="11" w15:restartNumberingAfterBreak="0">
     <w:nsid w:val="3DDF5576"/>
     <w:multiLevelType w:val="hybridMultilevel"/>
     <w:tmpl w:val="8C5AF8DE"/>
@@ -29001,7 +31025,7 @@
       </w:pPr>
     </w:lvl>
   </w:abstractNum>
-  <w:abstractNum w:abstractNumId="11" w15:restartNumberingAfterBreak="0">
+  <w:abstractNum w:abstractNumId="12" w15:restartNumberingAfterBreak="0">
     <w:nsid w:val="500765D4"/>
     <w:multiLevelType w:val="hybridMultilevel"/>
     <w:tmpl w:val="21C02E1E"/>
@@ -29090,7 +31114,7 @@
       </w:pPr>
     </w:lvl>
   </w:abstractNum>
-  <w:abstractNum w:abstractNumId="12" w15:restartNumberingAfterBreak="0">
+  <w:abstractNum w:abstractNumId="13" w15:restartNumberingAfterBreak="0">
     <w:nsid w:val="61D5768B"/>
     <w:multiLevelType w:val="multilevel"/>
     <w:tmpl w:val="21C4C6D2"/>
@@ -29176,7 +31200,7 @@
       </w:pPr>
     </w:lvl>
   </w:abstractNum>
-  <w:abstractNum w:abstractNumId="13" w15:restartNumberingAfterBreak="0">
+  <w:abstractNum w:abstractNumId="14" w15:restartNumberingAfterBreak="0">
     <w:nsid w:val="63BA3204"/>
     <w:multiLevelType w:val="hybridMultilevel"/>
     <w:tmpl w:val="40741EC2"/>
@@ -29265,7 +31289,7 @@
       </w:pPr>
     </w:lvl>
   </w:abstractNum>
-  <w:abstractNum w:abstractNumId="14" w15:restartNumberingAfterBreak="0">
+  <w:abstractNum w:abstractNumId="15" w15:restartNumberingAfterBreak="0">
     <w:nsid w:val="7C5407B3"/>
     <w:multiLevelType w:val="hybridMultilevel"/>
     <w:tmpl w:val="DD48A778"/>
@@ -29379,49 +31403,52 @@
     </w:lvl>
   </w:abstractNum>
   <w:num w:numId="1">
+    <w:abstractNumId w:val="8"/>
+  </w:num>
+  <w:num w:numId="2">
+    <w:abstractNumId w:val="13"/>
+  </w:num>
+  <w:num w:numId="3">
+    <w:abstractNumId w:val="11"/>
+  </w:num>
+  <w:num w:numId="4">
+    <w:abstractNumId w:val="10"/>
+  </w:num>
+  <w:num w:numId="5">
+    <w:abstractNumId w:val="9"/>
+  </w:num>
+  <w:num w:numId="6">
+    <w:abstractNumId w:val="15"/>
+  </w:num>
+  <w:num w:numId="7">
+    <w:abstractNumId w:val="4"/>
+  </w:num>
+  <w:num w:numId="8">
     <w:abstractNumId w:val="7"/>
   </w:num>
-  <w:num w:numId="2">
-    <w:abstractNumId w:val="12"/>
+  <w:num w:numId="9">
+    <w:abstractNumId w:val="6"/>
   </w:num>
-  <w:num w:numId="3">
-    <w:abstractNumId w:val="10"/>
+  <w:num w:numId="10">
+    <w:abstractNumId w:val="3"/>
   </w:num>
-  <w:num w:numId="4">
-    <w:abstractNumId w:val="9"/>
-  </w:num>
-  <w:num w:numId="5">
-    <w:abstractNumId w:val="8"/>
-  </w:num>
-  <w:num w:numId="6">
+  <w:num w:numId="11">
     <w:abstractNumId w:val="14"/>
   </w:num>
-  <w:num w:numId="7">
-    <w:abstractNumId w:val="3"/>
+  <w:num w:numId="12">
+    <w:abstractNumId w:val="2"/>
   </w:num>
-  <w:num w:numId="8">
-    <w:abstractNumId w:val="6"/>
-  </w:num>
-  <w:num w:numId="9">
+  <w:num w:numId="13">
     <w:abstractNumId w:val="5"/>
   </w:num>
-  <w:num w:numId="10">
-    <w:abstractNumId w:val="2"/>
-  </w:num>
-  <w:num w:numId="11">
-    <w:abstractNumId w:val="13"/>
-  </w:num>
-  <w:num w:numId="12">
-    <w:abstractNumId w:val="1"/>
-  </w:num>
-  <w:num w:numId="13">
-    <w:abstractNumId w:val="4"/>
-  </w:num>
   <w:num w:numId="14">
-    <w:abstractNumId w:val="11"/>
+    <w:abstractNumId w:val="12"/>
   </w:num>
   <w:num w:numId="15">
     <w:abstractNumId w:val="0"/>
+  </w:num>
+  <w:num w:numId="16">
+    <w:abstractNumId w:val="1"/>
   </w:num>
 </w:numbering>
 </file>
@@ -29821,15 +31848,15 @@
     <w:lsdException w:name="Unresolved Mention" w:semiHidden="1" w:unhideWhenUsed="1"/>
     <w:lsdException w:name="Smart Link" w:semiHidden="1" w:unhideWhenUsed="1"/>
   </w:latentStyles>
-  <w:style w:type="paragraph" w:default="1" w:styleId="a">
+  <w:style w:type="paragraph" w:default="1" w:styleId="Normal">
     <w:name w:val="Normal"/>
     <w:qFormat/>
     <w:rsid w:val="00A66ADF"/>
   </w:style>
-  <w:style w:type="paragraph" w:styleId="1">
+  <w:style w:type="paragraph" w:styleId="Heading1">
     <w:name w:val="heading 1"/>
-    <w:basedOn w:val="a"/>
-    <w:next w:val="a"/>
+    <w:basedOn w:val="Normal"/>
+    <w:next w:val="Normal"/>
     <w:uiPriority w:val="9"/>
     <w:qFormat/>
     <w:pPr>
@@ -29844,10 +31871,10 @@
       <w:szCs w:val="48"/>
     </w:rPr>
   </w:style>
-  <w:style w:type="paragraph" w:styleId="2">
+  <w:style w:type="paragraph" w:styleId="Heading2">
     <w:name w:val="heading 2"/>
-    <w:basedOn w:val="a"/>
-    <w:next w:val="a"/>
+    <w:basedOn w:val="Normal"/>
+    <w:next w:val="Normal"/>
     <w:uiPriority w:val="9"/>
     <w:semiHidden/>
     <w:unhideWhenUsed/>
@@ -29864,10 +31891,10 @@
       <w:szCs w:val="36"/>
     </w:rPr>
   </w:style>
-  <w:style w:type="paragraph" w:styleId="3">
+  <w:style w:type="paragraph" w:styleId="Heading3">
     <w:name w:val="heading 3"/>
-    <w:basedOn w:val="a"/>
-    <w:next w:val="a"/>
+    <w:basedOn w:val="Normal"/>
+    <w:next w:val="Normal"/>
     <w:uiPriority w:val="9"/>
     <w:semiHidden/>
     <w:unhideWhenUsed/>
@@ -29884,10 +31911,10 @@
       <w:szCs w:val="28"/>
     </w:rPr>
   </w:style>
-  <w:style w:type="paragraph" w:styleId="4">
+  <w:style w:type="paragraph" w:styleId="Heading4">
     <w:name w:val="heading 4"/>
-    <w:basedOn w:val="a"/>
-    <w:next w:val="a"/>
+    <w:basedOn w:val="Normal"/>
+    <w:next w:val="Normal"/>
     <w:uiPriority w:val="9"/>
     <w:semiHidden/>
     <w:unhideWhenUsed/>
@@ -29904,10 +31931,10 @@
       <w:szCs w:val="24"/>
     </w:rPr>
   </w:style>
-  <w:style w:type="paragraph" w:styleId="5">
+  <w:style w:type="paragraph" w:styleId="Heading5">
     <w:name w:val="heading 5"/>
-    <w:basedOn w:val="a"/>
-    <w:next w:val="a"/>
+    <w:basedOn w:val="Normal"/>
+    <w:next w:val="Normal"/>
     <w:uiPriority w:val="9"/>
     <w:semiHidden/>
     <w:unhideWhenUsed/>
@@ -29922,10 +31949,10 @@
       <w:b/>
     </w:rPr>
   </w:style>
-  <w:style w:type="paragraph" w:styleId="6">
+  <w:style w:type="paragraph" w:styleId="Heading6">
     <w:name w:val="heading 6"/>
-    <w:basedOn w:val="a"/>
-    <w:next w:val="a"/>
+    <w:basedOn w:val="Normal"/>
+    <w:next w:val="Normal"/>
     <w:uiPriority w:val="9"/>
     <w:semiHidden/>
     <w:unhideWhenUsed/>
@@ -29942,13 +31969,12 @@
       <w:szCs w:val="20"/>
     </w:rPr>
   </w:style>
-  <w:style w:type="character" w:default="1" w:styleId="a0">
+  <w:style w:type="character" w:default="1" w:styleId="DefaultParagraphFont">
     <w:name w:val="Default Paragraph Font"/>
     <w:uiPriority w:val="1"/>
-    <w:semiHidden/>
     <w:unhideWhenUsed/>
   </w:style>
-  <w:style w:type="table" w:default="1" w:styleId="a1">
+  <w:style w:type="table" w:default="1" w:styleId="TableNormal">
     <w:name w:val="Normal Table"/>
     <w:uiPriority w:val="99"/>
     <w:semiHidden/>
@@ -29963,14 +31989,14 @@
       </w:tblCellMar>
     </w:tblPr>
   </w:style>
-  <w:style w:type="numbering" w:default="1" w:styleId="a2">
+  <w:style w:type="numbering" w:default="1" w:styleId="NoList">
     <w:name w:val="No List"/>
     <w:uiPriority w:val="99"/>
     <w:semiHidden/>
     <w:unhideWhenUsed/>
   </w:style>
-  <w:style w:type="table" w:customStyle="1" w:styleId="TableNormal">
-    <w:name w:val="Table Normal"/>
+  <w:style w:type="table" w:customStyle="1" w:styleId="TableNormal1">
+    <w:name w:val="Table Normal1"/>
     <w:tblPr>
       <w:tblCellMar>
         <w:top w:w="0" w:type="dxa"/>
@@ -29980,11 +32006,11 @@
       </w:tblCellMar>
     </w:tblPr>
   </w:style>
-  <w:style w:type="paragraph" w:styleId="a3">
+  <w:style w:type="paragraph" w:styleId="Title">
     <w:name w:val="Title"/>
-    <w:basedOn w:val="a"/>
-    <w:next w:val="a"/>
-    <w:link w:val="a4"/>
+    <w:basedOn w:val="Normal"/>
+    <w:next w:val="Normal"/>
+    <w:link w:val="TitleChar"/>
     <w:uiPriority w:val="10"/>
     <w:qFormat/>
     <w:rsid w:val="00673A58"/>
@@ -30000,9 +32026,9 @@
       <w:szCs w:val="56"/>
     </w:rPr>
   </w:style>
-  <w:style w:type="paragraph" w:styleId="a5">
+  <w:style w:type="paragraph" w:styleId="ListParagraph">
     <w:name w:val="List Paragraph"/>
-    <w:basedOn w:val="a"/>
+    <w:basedOn w:val="Normal"/>
     <w:uiPriority w:val="34"/>
     <w:qFormat/>
     <w:rsid w:val="006F579F"/>
@@ -30011,9 +32037,9 @@
       <w:contextualSpacing/>
     </w:pPr>
   </w:style>
-  <w:style w:type="character" w:styleId="a6">
+  <w:style w:type="character" w:styleId="PlaceholderText">
     <w:name w:val="Placeholder Text"/>
-    <w:basedOn w:val="a0"/>
+    <w:basedOn w:val="DefaultParagraphFont"/>
     <w:uiPriority w:val="99"/>
     <w:semiHidden/>
     <w:rsid w:val="00174C38"/>
@@ -30021,10 +32047,10 @@
       <w:color w:val="808080"/>
     </w:rPr>
   </w:style>
-  <w:style w:type="character" w:customStyle="1" w:styleId="a4">
-    <w:name w:val="כותרת טקסט תו"/>
-    <w:basedOn w:val="a0"/>
-    <w:link w:val="a3"/>
+  <w:style w:type="character" w:customStyle="1" w:styleId="TitleChar">
+    <w:name w:val="Title Char"/>
+    <w:basedOn w:val="DefaultParagraphFont"/>
+    <w:link w:val="Title"/>
     <w:uiPriority w:val="10"/>
     <w:rsid w:val="00673A58"/>
     <w:rPr>
@@ -30035,10 +32061,10 @@
       <w:szCs w:val="56"/>
     </w:rPr>
   </w:style>
-  <w:style w:type="paragraph" w:styleId="a7">
+  <w:style w:type="paragraph" w:styleId="Subtitle">
     <w:name w:val="Subtitle"/>
-    <w:basedOn w:val="a"/>
-    <w:next w:val="a"/>
+    <w:basedOn w:val="Normal"/>
+    <w:next w:val="Normal"/>
     <w:uiPriority w:val="11"/>
     <w:qFormat/>
     <w:pPr>
@@ -30053,6 +32079,25 @@
       <w:sz w:val="48"/>
       <w:szCs w:val="48"/>
     </w:rPr>
+  </w:style>
+  <w:style w:type="table" w:styleId="TableGrid">
+    <w:name w:val="Table Grid"/>
+    <w:basedOn w:val="TableNormal"/>
+    <w:uiPriority w:val="39"/>
+    <w:rsid w:val="00286F80"/>
+    <w:pPr>
+      <w:spacing w:after="0" w:line="240" w:lineRule="auto"/>
+    </w:pPr>
+    <w:tblPr>
+      <w:tblBorders>
+        <w:top w:val="single" w:sz="4" w:space="0" w:color="auto"/>
+        <w:left w:val="single" w:sz="4" w:space="0" w:color="auto"/>
+        <w:bottom w:val="single" w:sz="4" w:space="0" w:color="auto"/>
+        <w:right w:val="single" w:sz="4" w:space="0" w:color="auto"/>
+        <w:insideH w:val="single" w:sz="4" w:space="0" w:color="auto"/>
+        <w:insideV w:val="single" w:sz="4" w:space="0" w:color="auto"/>
+      </w:tblBorders>
+    </w:tblPr>
   </w:style>
 </w:styles>
 </file>

</xml_diff>

<commit_message>
add somthing in the answers doc (not sure what)
</commit_message>
<xml_diff>
--- a/ass2/Answers/answers.docx
+++ b/ass2/Answers/answers.docx
@@ -91,45 +91,16 @@
       </w:pPr>
       <w:r>
         <w:rPr>
-          <w:rFonts w:asciiTheme="majorBidi" w:hAnsiTheme="majorBidi" w:cstheme="majorBidi"/>
-          <w:sz w:val="28"/>
-          <w:szCs w:val="28"/>
-          <w:u w:val="single"/>
-          <w:rtl/>
-        </w:rPr>
-        <w:t xml:space="preserve">שאלה </w:t>
-      </w:r>
-      <w:r>
-        <w:rPr>
-          <w:rFonts w:asciiTheme="majorBidi" w:hAnsiTheme="majorBidi" w:cstheme="majorBidi"/>
-          <w:sz w:val="28"/>
-          <w:szCs w:val="28"/>
-          <w:u w:val="single"/>
-        </w:rPr>
-        <w:t>2</w:t>
-      </w:r>
-    </w:p>
-    <w:p>
-      <w:pPr>
-        <w:bidi/>
-        <w:rPr>
-          <w:rFonts w:asciiTheme="majorBidi" w:hAnsiTheme="majorBidi" w:cstheme="majorBidi"/>
-          <w:sz w:val="24"/>
-          <w:szCs w:val="24"/>
-        </w:rPr>
-      </w:pPr>
-      <w:r>
-        <w:rPr>
           <w:noProof/>
         </w:rPr>
         <w:drawing>
-          <wp:anchor distT="0" distB="0" distL="114300" distR="114300" simplePos="0" relativeHeight="251660288" behindDoc="1" locked="0" layoutInCell="1" allowOverlap="1" wp14:anchorId="5A406FFC" wp14:editId="7C798E46">
+          <wp:anchor distT="0" distB="0" distL="114300" distR="114300" simplePos="0" relativeHeight="251660288" behindDoc="1" locked="0" layoutInCell="1" allowOverlap="1" wp14:anchorId="5A406FFC" wp14:editId="0ABF84C7">
             <wp:simplePos x="0" y="0"/>
             <wp:positionH relativeFrom="column">
-              <wp:posOffset>1988</wp:posOffset>
+              <wp:posOffset>1905</wp:posOffset>
             </wp:positionH>
             <wp:positionV relativeFrom="paragraph">
-              <wp:posOffset>635</wp:posOffset>
+              <wp:posOffset>323215</wp:posOffset>
             </wp:positionV>
             <wp:extent cx="5486400" cy="4114165"/>
             <wp:effectExtent l="0" t="0" r="0" b="635"/>
@@ -187,6 +158,35 @@
           </wp:anchor>
         </w:drawing>
       </w:r>
+      <w:r>
+        <w:rPr>
+          <w:rFonts w:asciiTheme="majorBidi" w:hAnsiTheme="majorBidi" w:cstheme="majorBidi"/>
+          <w:sz w:val="28"/>
+          <w:szCs w:val="28"/>
+          <w:u w:val="single"/>
+          <w:rtl/>
+        </w:rPr>
+        <w:t xml:space="preserve">שאלה </w:t>
+      </w:r>
+      <w:r>
+        <w:rPr>
+          <w:rFonts w:asciiTheme="majorBidi" w:hAnsiTheme="majorBidi" w:cstheme="majorBidi"/>
+          <w:sz w:val="28"/>
+          <w:szCs w:val="28"/>
+          <w:u w:val="single"/>
+        </w:rPr>
+        <w:t>2</w:t>
+      </w:r>
+    </w:p>
+    <w:p>
+      <w:pPr>
+        <w:bidi/>
+        <w:rPr>
+          <w:rFonts w:asciiTheme="majorBidi" w:hAnsiTheme="majorBidi" w:cstheme="majorBidi"/>
+          <w:sz w:val="24"/>
+          <w:szCs w:val="24"/>
+        </w:rPr>
+      </w:pPr>
     </w:p>
     <w:p>
       <w:pPr>
@@ -1035,7 +1035,7 @@
         </w:numPr>
         <w:bidi/>
         <w:rPr>
-          <w:rFonts w:asciiTheme="majorBidi" w:hAnsiTheme="majorBidi" w:cstheme="majorBidi" w:hint="cs"/>
+          <w:rFonts w:asciiTheme="majorBidi" w:hAnsiTheme="majorBidi" w:cstheme="majorBidi"/>
           <w:sz w:val="24"/>
           <w:szCs w:val="24"/>
           <w:rtl/>
@@ -1115,7 +1115,7 @@
               <w:ind w:left="0"/>
               <w:jc w:val="center"/>
               <w:rPr>
-                <w:rFonts w:asciiTheme="majorBidi" w:hAnsiTheme="majorBidi" w:cstheme="majorBidi" w:hint="cs"/>
+                <w:rFonts w:asciiTheme="majorBidi" w:hAnsiTheme="majorBidi" w:cstheme="majorBidi"/>
                 <w:sz w:val="24"/>
                 <w:szCs w:val="24"/>
               </w:rPr>
@@ -1146,7 +1146,7 @@
               <w:ind w:left="0"/>
               <w:jc w:val="center"/>
               <w:rPr>
-                <w:rFonts w:asciiTheme="majorBidi" w:hAnsiTheme="majorBidi" w:cstheme="majorBidi" w:hint="cs"/>
+                <w:rFonts w:asciiTheme="majorBidi" w:hAnsiTheme="majorBidi" w:cstheme="majorBidi"/>
                 <w:sz w:val="24"/>
                 <w:szCs w:val="24"/>
                 <w:rtl/>
@@ -1160,7 +1160,7 @@
                     <w:sz w:val="24"/>
                     <w:szCs w:val="24"/>
                   </w:rPr>
-                  <m:t>σ=0.05</m:t>
+                  <m:t>σ=0.5</m:t>
                 </m:r>
               </m:oMath>
             </m:oMathPara>
@@ -1177,7 +1177,7 @@
               <w:ind w:left="0"/>
               <w:jc w:val="center"/>
               <w:rPr>
-                <w:rFonts w:asciiTheme="majorBidi" w:hAnsiTheme="majorBidi" w:cstheme="majorBidi" w:hint="cs"/>
+                <w:rFonts w:asciiTheme="majorBidi" w:hAnsiTheme="majorBidi" w:cstheme="majorBidi"/>
                 <w:sz w:val="24"/>
                 <w:szCs w:val="24"/>
                 <w:rtl/>
@@ -1208,7 +1208,7 @@
               <w:ind w:left="0"/>
               <w:jc w:val="center"/>
               <w:rPr>
-                <w:rFonts w:asciiTheme="majorBidi" w:hAnsiTheme="majorBidi" w:cstheme="majorBidi" w:hint="cs"/>
+                <w:rFonts w:asciiTheme="majorBidi" w:hAnsiTheme="majorBidi" w:cstheme="majorBidi"/>
                 <w:i/>
                 <w:sz w:val="24"/>
                 <w:szCs w:val="24"/>
@@ -1243,7 +1243,7 @@
               <w:ind w:left="0"/>
               <w:jc w:val="center"/>
               <w:rPr>
-                <w:rFonts w:asciiTheme="majorBidi" w:hAnsiTheme="majorBidi" w:cstheme="majorBidi" w:hint="cs"/>
+                <w:rFonts w:asciiTheme="majorBidi" w:hAnsiTheme="majorBidi" w:cstheme="majorBidi"/>
                 <w:sz w:val="24"/>
                 <w:szCs w:val="24"/>
                 <w:rtl/>
@@ -1275,7 +1275,7 @@
               <w:ind w:left="0"/>
               <w:jc w:val="center"/>
               <w:rPr>
-                <w:rFonts w:asciiTheme="majorBidi" w:hAnsiTheme="majorBidi" w:cstheme="majorBidi" w:hint="cs"/>
+                <w:rFonts w:asciiTheme="majorBidi" w:hAnsiTheme="majorBidi" w:cstheme="majorBidi"/>
                 <w:sz w:val="24"/>
                 <w:szCs w:val="24"/>
                 <w:rtl/>
@@ -1307,7 +1307,7 @@
               <w:ind w:left="0"/>
               <w:jc w:val="center"/>
               <w:rPr>
-                <w:rFonts w:asciiTheme="majorBidi" w:hAnsiTheme="majorBidi" w:cstheme="majorBidi" w:hint="cs"/>
+                <w:rFonts w:asciiTheme="majorBidi" w:hAnsiTheme="majorBidi" w:cstheme="majorBidi"/>
                 <w:sz w:val="24"/>
                 <w:szCs w:val="24"/>
                 <w:rtl/>
@@ -1338,7 +1338,7 @@
               <w:ind w:left="0"/>
               <w:jc w:val="center"/>
               <w:rPr>
-                <w:rFonts w:asciiTheme="majorBidi" w:hAnsiTheme="majorBidi" w:cstheme="majorBidi" w:hint="cs"/>
+                <w:rFonts w:asciiTheme="majorBidi" w:hAnsiTheme="majorBidi" w:cstheme="majorBidi"/>
                 <w:i/>
                 <w:sz w:val="24"/>
                 <w:szCs w:val="24"/>
@@ -1373,7 +1373,7 @@
               <w:ind w:left="0"/>
               <w:jc w:val="center"/>
               <w:rPr>
-                <w:rFonts w:asciiTheme="majorBidi" w:hAnsiTheme="majorBidi" w:cstheme="majorBidi" w:hint="cs"/>
+                <w:rFonts w:asciiTheme="majorBidi" w:hAnsiTheme="majorBidi" w:cstheme="majorBidi"/>
                 <w:sz w:val="24"/>
                 <w:szCs w:val="24"/>
                 <w:rtl/>
@@ -1393,7 +1393,7 @@
               <w:ind w:left="0"/>
               <w:jc w:val="center"/>
               <w:rPr>
-                <w:rFonts w:asciiTheme="majorBidi" w:hAnsiTheme="majorBidi" w:cstheme="majorBidi" w:hint="cs"/>
+                <w:rFonts w:asciiTheme="majorBidi" w:hAnsiTheme="majorBidi" w:cstheme="majorBidi"/>
                 <w:sz w:val="24"/>
                 <w:szCs w:val="24"/>
                 <w:rtl/>
@@ -1413,7 +1413,7 @@
               <w:ind w:left="0"/>
               <w:jc w:val="center"/>
               <w:rPr>
-                <w:rFonts w:asciiTheme="majorBidi" w:hAnsiTheme="majorBidi" w:cstheme="majorBidi" w:hint="cs"/>
+                <w:rFonts w:asciiTheme="majorBidi" w:hAnsiTheme="majorBidi" w:cstheme="majorBidi"/>
                 <w:sz w:val="24"/>
                 <w:szCs w:val="24"/>
                 <w:rtl/>
@@ -1432,7 +1432,7 @@
               <w:ind w:left="0"/>
               <w:jc w:val="center"/>
               <w:rPr>
-                <w:rFonts w:asciiTheme="majorBidi" w:hAnsiTheme="majorBidi" w:cstheme="majorBidi" w:hint="cs"/>
+                <w:rFonts w:asciiTheme="majorBidi" w:hAnsiTheme="majorBidi" w:cstheme="majorBidi"/>
                 <w:sz w:val="24"/>
                 <w:szCs w:val="24"/>
                 <w:rtl/>
@@ -1466,7 +1466,7 @@
               <w:ind w:left="0"/>
               <w:jc w:val="center"/>
               <w:rPr>
-                <w:rFonts w:asciiTheme="majorBidi" w:hAnsiTheme="majorBidi" w:cstheme="majorBidi" w:hint="cs"/>
+                <w:rFonts w:asciiTheme="majorBidi" w:hAnsiTheme="majorBidi" w:cstheme="majorBidi"/>
                 <w:sz w:val="24"/>
                 <w:szCs w:val="24"/>
                 <w:rtl/>
@@ -1486,7 +1486,7 @@
               <w:ind w:left="0"/>
               <w:jc w:val="center"/>
               <w:rPr>
-                <w:rFonts w:asciiTheme="majorBidi" w:hAnsiTheme="majorBidi" w:cstheme="majorBidi" w:hint="cs"/>
+                <w:rFonts w:asciiTheme="majorBidi" w:hAnsiTheme="majorBidi" w:cstheme="majorBidi"/>
                 <w:sz w:val="24"/>
                 <w:szCs w:val="24"/>
                 <w:rtl/>
@@ -1506,7 +1506,7 @@
               <w:ind w:left="0"/>
               <w:jc w:val="center"/>
               <w:rPr>
-                <w:rFonts w:asciiTheme="majorBidi" w:hAnsiTheme="majorBidi" w:cstheme="majorBidi" w:hint="cs"/>
+                <w:rFonts w:asciiTheme="majorBidi" w:hAnsiTheme="majorBidi" w:cstheme="majorBidi"/>
                 <w:sz w:val="24"/>
                 <w:szCs w:val="24"/>
                 <w:rtl/>
@@ -1525,7 +1525,7 @@
               <w:ind w:left="0"/>
               <w:jc w:val="center"/>
               <w:rPr>
-                <w:rFonts w:asciiTheme="majorBidi" w:hAnsiTheme="majorBidi" w:cstheme="majorBidi" w:hint="cs"/>
+                <w:rFonts w:asciiTheme="majorBidi" w:hAnsiTheme="majorBidi" w:cstheme="majorBidi"/>
                 <w:sz w:val="24"/>
                 <w:szCs w:val="24"/>
                 <w:rtl/>
@@ -1677,7 +1677,7 @@
                 <w:sz w:val="24"/>
                 <w:szCs w:val="24"/>
               </w:rPr>
-              <m:t>1.0,0.05</m:t>
+              <m:t>1.0,0.5</m:t>
             </m:r>
           </m:e>
         </m:d>
@@ -2222,29 +2222,7 @@
           <w:szCs w:val="24"/>
           <w:rtl/>
         </w:rPr>
-        <w:t xml:space="preserve"> רגיל. לדוגמא, אם בחלוקת המדגם, הקבוצות "דומות" אחת </w:t>
-      </w:r>
-      <w:proofErr w:type="spellStart"/>
-      <w:r>
-        <w:rPr>
-          <w:rFonts w:asciiTheme="majorBidi" w:hAnsiTheme="majorBidi" w:cstheme="majorBidi" w:hint="cs"/>
-          <w:i/>
-          <w:sz w:val="24"/>
-          <w:szCs w:val="24"/>
-          <w:rtl/>
-        </w:rPr>
-        <w:t>לשניה</w:t>
-      </w:r>
-      <w:proofErr w:type="spellEnd"/>
-      <w:r>
-        <w:rPr>
-          <w:rFonts w:asciiTheme="majorBidi" w:hAnsiTheme="majorBidi" w:cstheme="majorBidi" w:hint="cs"/>
-          <w:i/>
-          <w:sz w:val="24"/>
-          <w:szCs w:val="24"/>
-          <w:rtl/>
-        </w:rPr>
-        <w:t xml:space="preserve"> באופן פיזור הנקודות, תוצאת</w:t>
+        <w:t xml:space="preserve"> רגיל. לדוגמא, אם בחלוקת המדגם, הקבוצות "דומות" אחת לשניה באופן פיזור הנקודות, תוצאת</w:t>
       </w:r>
       <w:r>
         <w:rPr>
@@ -2394,36 +2372,445 @@
           <w:szCs w:val="24"/>
         </w:rPr>
       </w:pPr>
+      <w:r>
+        <w:rPr>
+          <w:rFonts w:asciiTheme="majorBidi" w:hAnsiTheme="majorBidi" w:cstheme="majorBidi" w:hint="cs"/>
+          <w:i/>
+          <w:sz w:val="24"/>
+          <w:szCs w:val="24"/>
+          <w:rtl/>
+        </w:rPr>
+        <w:t>נדגיש שבכל הגרפים המוצגים בשאלה זאת, קנה המידה (שהוא רציף) של הנקודות המקוריות (צבועות בשחור ולבן לפי התווית), הוא שונה מזה של ה-</w:t>
+      </w:r>
+      <w:r>
+        <w:rPr>
+          <w:rFonts w:asciiTheme="majorBidi" w:hAnsiTheme="majorBidi" w:cstheme="majorBidi"/>
+          <w:i/>
+          <w:sz w:val="24"/>
+          <w:szCs w:val="24"/>
+        </w:rPr>
+        <w:t>grid</w:t>
+      </w:r>
+      <w:r>
+        <w:rPr>
+          <w:rFonts w:asciiTheme="majorBidi" w:hAnsiTheme="majorBidi" w:cstheme="majorBidi" w:hint="cs"/>
+          <w:i/>
+          <w:sz w:val="24"/>
+          <w:szCs w:val="24"/>
+          <w:rtl/>
+        </w:rPr>
+        <w:t xml:space="preserve"> שמייצר את ה-</w:t>
+      </w:r>
+      <w:r>
+        <w:rPr>
+          <w:rFonts w:asciiTheme="majorBidi" w:hAnsiTheme="majorBidi" w:cstheme="majorBidi"/>
+          <w:i/>
+          <w:sz w:val="24"/>
+          <w:szCs w:val="24"/>
+        </w:rPr>
+        <w:t>heatmap</w:t>
+      </w:r>
+      <w:r>
+        <w:rPr>
+          <w:rFonts w:asciiTheme="majorBidi" w:hAnsiTheme="majorBidi" w:cstheme="majorBidi" w:hint="cs"/>
+          <w:i/>
+          <w:sz w:val="24"/>
+          <w:szCs w:val="24"/>
+          <w:rtl/>
+        </w:rPr>
+        <w:t xml:space="preserve"> (שהוא בדיד, בהפרשים של 0.01) ולכן הנקודות הן צפופות יותר מה-</w:t>
+      </w:r>
+      <w:r>
+        <w:rPr>
+          <w:rFonts w:asciiTheme="majorBidi" w:hAnsiTheme="majorBidi" w:cstheme="majorBidi"/>
+          <w:i/>
+          <w:sz w:val="24"/>
+          <w:szCs w:val="24"/>
+        </w:rPr>
+        <w:t>grid</w:t>
+      </w:r>
+      <w:r>
+        <w:rPr>
+          <w:rFonts w:asciiTheme="majorBidi" w:hAnsiTheme="majorBidi" w:cstheme="majorBidi" w:hint="cs"/>
+          <w:i/>
+          <w:sz w:val="24"/>
+          <w:szCs w:val="24"/>
+          <w:rtl/>
+        </w:rPr>
+        <w:t xml:space="preserve"> והן מוצגות בשביל להראות באופן כללי את מידת הדמיון בפיזור.</w:t>
+      </w:r>
     </w:p>
     <w:p>
       <w:pPr>
         <w:pStyle w:val="ListParagraph"/>
         <w:bidi/>
         <w:rPr>
+          <w:rFonts w:asciiTheme="majorBidi" w:hAnsiTheme="majorBidi" w:cstheme="majorBidi"/>
+          <w:i/>
+          <w:sz w:val="24"/>
+          <w:szCs w:val="24"/>
+          <w:rtl/>
+        </w:rPr>
+      </w:pPr>
+      <w:r>
+        <w:rPr>
           <w:rFonts w:asciiTheme="majorBidi" w:hAnsiTheme="majorBidi" w:cstheme="majorBidi" w:hint="cs"/>
           <w:i/>
           <w:sz w:val="24"/>
           <w:szCs w:val="24"/>
+          <w:rtl/>
+        </w:rPr>
+        <w:t xml:space="preserve">הנקודות השחורות הן עם תווית </w:t>
+      </w:r>
+      <m:oMath>
+        <m:r>
+          <w:rPr>
+            <w:rFonts w:ascii="Cambria Math" w:hAnsi="Cambria Math" w:cstheme="majorBidi"/>
+            <w:sz w:val="24"/>
+            <w:szCs w:val="24"/>
+          </w:rPr>
+          <m:t>-1</m:t>
+        </m:r>
+      </m:oMath>
+      <w:r>
+        <w:rPr>
+          <w:rFonts w:asciiTheme="majorBidi" w:hAnsiTheme="majorBidi" w:cstheme="majorBidi" w:hint="cs"/>
+          <w:i/>
+          <w:sz w:val="24"/>
+          <w:szCs w:val="24"/>
+          <w:rtl/>
+        </w:rPr>
+        <w:t xml:space="preserve"> ואילו הלבנות עם התווית </w:t>
+      </w:r>
+      <m:oMath>
+        <m:r>
+          <w:rPr>
+            <w:rFonts w:ascii="Cambria Math" w:hAnsi="Cambria Math" w:cstheme="majorBidi"/>
+            <w:sz w:val="24"/>
+            <w:szCs w:val="24"/>
+          </w:rPr>
+          <m:t>1</m:t>
+        </m:r>
+      </m:oMath>
+      <w:r>
+        <w:rPr>
+          <w:rFonts w:asciiTheme="majorBidi" w:hAnsiTheme="majorBidi" w:cstheme="majorBidi" w:hint="cs"/>
+          <w:i/>
+          <w:sz w:val="24"/>
+          <w:szCs w:val="24"/>
+          <w:rtl/>
+        </w:rPr>
+        <w:t>.</w:t>
+      </w:r>
+      <w:r>
+        <w:rPr>
+          <w:rFonts w:asciiTheme="majorBidi" w:hAnsiTheme="majorBidi" w:cstheme="majorBidi"/>
+          <w:i/>
+          <w:sz w:val="24"/>
+          <w:szCs w:val="24"/>
+          <w:rtl/>
+        </w:rPr>
+        <w:br/>
+      </w:r>
+      <w:r>
+        <w:rPr>
+          <w:rFonts w:asciiTheme="majorBidi" w:hAnsiTheme="majorBidi" w:cstheme="majorBidi" w:hint="cs"/>
+          <w:i/>
+          <w:sz w:val="24"/>
+          <w:szCs w:val="24"/>
+          <w:rtl/>
+        </w:rPr>
+        <w:t xml:space="preserve">החלקים בגריד באדום הם עם תווית </w:t>
+      </w:r>
+      <m:oMath>
+        <m:r>
+          <w:rPr>
+            <w:rFonts w:ascii="Cambria Math" w:hAnsi="Cambria Math" w:cstheme="majorBidi"/>
+            <w:sz w:val="24"/>
+            <w:szCs w:val="24"/>
+          </w:rPr>
+          <m:t>1</m:t>
+        </m:r>
+      </m:oMath>
+      <w:r>
+        <w:rPr>
+          <w:rFonts w:asciiTheme="majorBidi" w:hAnsiTheme="majorBidi" w:cstheme="majorBidi"/>
+          <w:i/>
+          <w:sz w:val="24"/>
+          <w:szCs w:val="24"/>
+        </w:rPr>
+        <w:t xml:space="preserve"> </w:t>
+      </w:r>
+      <w:r>
+        <w:rPr>
+          <w:rFonts w:asciiTheme="majorBidi" w:hAnsiTheme="majorBidi" w:cstheme="majorBidi" w:hint="cs"/>
+          <w:i/>
+          <w:sz w:val="24"/>
+          <w:szCs w:val="24"/>
+          <w:rtl/>
+        </w:rPr>
+        <w:t xml:space="preserve">ואילו הכחולים עם תווית </w:t>
+      </w:r>
+      <m:oMath>
+        <m:r>
+          <w:rPr>
+            <w:rFonts w:ascii="Cambria Math" w:hAnsi="Cambria Math" w:cstheme="majorBidi"/>
+            <w:sz w:val="24"/>
+            <w:szCs w:val="24"/>
+          </w:rPr>
+          <m:t>-1</m:t>
+        </m:r>
+      </m:oMath>
+      <w:r>
+        <w:rPr>
+          <w:rFonts w:asciiTheme="majorBidi" w:hAnsiTheme="majorBidi" w:cstheme="majorBidi" w:hint="cs"/>
+          <w:i/>
+          <w:sz w:val="24"/>
+          <w:szCs w:val="24"/>
+          <w:rtl/>
+        </w:rPr>
+        <w:t>.</w:t>
+      </w:r>
+    </w:p>
+    <w:p>
+      <w:pPr>
+        <w:pStyle w:val="ListParagraph"/>
+        <w:bidi/>
+        <w:rPr>
+          <w:rFonts w:asciiTheme="majorBidi" w:hAnsiTheme="majorBidi" w:cstheme="majorBidi" w:hint="cs"/>
+          <w:i/>
+          <w:sz w:val="24"/>
+          <w:szCs w:val="24"/>
+          <w:rtl/>
+        </w:rPr>
+      </w:pPr>
+      <w:r>
+        <w:rPr>
+          <w:rFonts w:asciiTheme="majorBidi" w:hAnsiTheme="majorBidi" w:cstheme="majorBidi" w:hint="cs"/>
+          <w:i/>
+          <w:sz w:val="24"/>
+          <w:szCs w:val="24"/>
+          <w:rtl/>
+        </w:rPr>
+        <w:t>הגרפים מהעמוד הבא.</w:t>
+      </w:r>
+    </w:p>
+    <w:p>
+      <w:pPr>
+        <w:pStyle w:val="ListParagraph"/>
+        <w:bidi/>
+        <w:rPr>
+          <w:rFonts w:asciiTheme="majorBidi" w:hAnsiTheme="majorBidi" w:cstheme="majorBidi"/>
+          <w:i/>
+          <w:sz w:val="24"/>
+          <w:szCs w:val="24"/>
+          <w:rtl/>
+        </w:rPr>
+      </w:pPr>
+      <w:r>
+        <w:rPr>
+          <w:rFonts w:asciiTheme="majorBidi" w:hAnsiTheme="majorBidi" w:cs="Times New Roman"/>
+          <w:i/>
+          <w:sz w:val="24"/>
+          <w:szCs w:val="24"/>
+          <w:rtl/>
+        </w:rPr>
+        <w:lastRenderedPageBreak/>
+        <w:drawing>
+          <wp:anchor distT="0" distB="0" distL="114300" distR="114300" simplePos="0" relativeHeight="251664384" behindDoc="1" locked="0" layoutInCell="1" allowOverlap="1" wp14:anchorId="0CE029DE" wp14:editId="143858C3">
+            <wp:simplePos x="0" y="0"/>
+            <wp:positionH relativeFrom="column">
+              <wp:posOffset>-243840</wp:posOffset>
+            </wp:positionH>
+            <wp:positionV relativeFrom="paragraph">
+              <wp:posOffset>337958</wp:posOffset>
+            </wp:positionV>
+            <wp:extent cx="5486400" cy="2937510"/>
+            <wp:effectExtent l="0" t="0" r="0" b="0"/>
+            <wp:wrapTight wrapText="bothSides">
+              <wp:wrapPolygon edited="0">
+                <wp:start x="0" y="0"/>
+                <wp:lineTo x="0" y="21432"/>
+                <wp:lineTo x="21525" y="21432"/>
+                <wp:lineTo x="21525" y="0"/>
+                <wp:lineTo x="0" y="0"/>
+              </wp:wrapPolygon>
+            </wp:wrapTight>
+            <wp:docPr id="7" name="Picture 7"/>
+            <wp:cNvGraphicFramePr>
+              <a:graphicFrameLocks xmlns:a="http://schemas.openxmlformats.org/drawingml/2006/main" noChangeAspect="1"/>
+            </wp:cNvGraphicFramePr>
+            <a:graphic xmlns:a="http://schemas.openxmlformats.org/drawingml/2006/main">
+              <a:graphicData uri="http://schemas.openxmlformats.org/drawingml/2006/picture">
+                <pic:pic xmlns:pic="http://schemas.openxmlformats.org/drawingml/2006/picture">
+                  <pic:nvPicPr>
+                    <pic:cNvPr id="1" name=""/>
+                    <pic:cNvPicPr/>
+                  </pic:nvPicPr>
+                  <pic:blipFill>
+                    <a:blip r:embed="rId8" cstate="print">
+                      <a:extLst>
+                        <a:ext uri="{28A0092B-C50C-407E-A947-70E740481C1C}">
+                          <a14:useLocalDpi xmlns:a14="http://schemas.microsoft.com/office/drawing/2010/main" val="0"/>
+                        </a:ext>
+                      </a:extLst>
+                    </a:blip>
+                    <a:stretch>
+                      <a:fillRect/>
+                    </a:stretch>
+                  </pic:blipFill>
+                  <pic:spPr>
+                    <a:xfrm>
+                      <a:off x="0" y="0"/>
+                      <a:ext cx="5486400" cy="2937510"/>
+                    </a:xfrm>
+                    <a:prstGeom prst="rect">
+                      <a:avLst/>
+                    </a:prstGeom>
+                  </pic:spPr>
+                </pic:pic>
+              </a:graphicData>
+            </a:graphic>
+          </wp:anchor>
+        </w:drawing>
+      </w:r>
+      <w:r>
+        <w:rPr>
+          <w:rFonts w:asciiTheme="majorBidi" w:hAnsiTheme="majorBidi" w:cstheme="majorBidi" w:hint="cs"/>
+          <w:i/>
+          <w:sz w:val="24"/>
+          <w:szCs w:val="24"/>
+          <w:rtl/>
+        </w:rPr>
+        <w:t xml:space="preserve">גרף עבור </w:t>
+      </w:r>
+      <m:oMath>
+        <m:r>
+          <w:rPr>
+            <w:rFonts w:ascii="Cambria Math" w:hAnsi="Cambria Math" w:cstheme="majorBidi"/>
+            <w:sz w:val="24"/>
+            <w:szCs w:val="24"/>
+          </w:rPr>
+          <m:t>σ=0.01</m:t>
+        </m:r>
+      </m:oMath>
+      <w:r>
+        <w:rPr>
+          <w:rFonts w:asciiTheme="majorBidi" w:hAnsiTheme="majorBidi" w:cstheme="majorBidi" w:hint="cs"/>
+          <w:i/>
+          <w:sz w:val="24"/>
+          <w:szCs w:val="24"/>
+          <w:rtl/>
+        </w:rPr>
+        <w:t>:</w:t>
+      </w:r>
+    </w:p>
+    <w:p>
+      <w:pPr>
+        <w:bidi/>
+        <w:ind w:left="720"/>
+        <w:rPr>
+          <w:rFonts w:asciiTheme="majorBidi" w:hAnsiTheme="majorBidi" w:cstheme="majorBidi"/>
           <w:rtl/>
         </w:rPr>
       </w:pPr>
     </w:p>
     <w:p>
       <w:pPr>
-        <w:rPr>
-          <w:rFonts w:asciiTheme="majorBidi" w:hAnsiTheme="majorBidi" w:cstheme="majorBidi"/>
-          <w:sz w:val="28"/>
-          <w:szCs w:val="28"/>
+        <w:bidi/>
+        <w:ind w:left="720"/>
+        <w:rPr>
+          <w:rFonts w:asciiTheme="majorBidi" w:hAnsiTheme="majorBidi" w:cstheme="majorBidi" w:hint="cs"/>
+          <w:i/>
+          <w:sz w:val="24"/>
+          <w:szCs w:val="24"/>
+          <w:rtl/>
         </w:rPr>
       </w:pPr>
       <w:r>
         <w:rPr>
-          <w:rFonts w:asciiTheme="majorBidi" w:hAnsiTheme="majorBidi" w:cstheme="majorBidi"/>
-          <w:sz w:val="28"/>
-          <w:szCs w:val="28"/>
-          <w:rtl/>
-        </w:rPr>
-        <w:br w:type="page"/>
+          <w:rFonts w:asciiTheme="majorBidi" w:hAnsiTheme="majorBidi" w:cs="Times New Roman"/>
+          <w:rtl/>
+        </w:rPr>
+        <w:drawing>
+          <wp:anchor distT="0" distB="0" distL="114300" distR="114300" simplePos="0" relativeHeight="251663360" behindDoc="1" locked="0" layoutInCell="1" allowOverlap="1" wp14:anchorId="36F617E3" wp14:editId="5EF39C17">
+            <wp:simplePos x="0" y="0"/>
+            <wp:positionH relativeFrom="column">
+              <wp:posOffset>-243647</wp:posOffset>
+            </wp:positionH>
+            <wp:positionV relativeFrom="paragraph">
+              <wp:posOffset>256540</wp:posOffset>
+            </wp:positionV>
+            <wp:extent cx="5486400" cy="2915285"/>
+            <wp:effectExtent l="0" t="0" r="0" b="0"/>
+            <wp:wrapTight wrapText="bothSides">
+              <wp:wrapPolygon edited="0">
+                <wp:start x="0" y="0"/>
+                <wp:lineTo x="0" y="21454"/>
+                <wp:lineTo x="21525" y="21454"/>
+                <wp:lineTo x="21525" y="0"/>
+                <wp:lineTo x="0" y="0"/>
+              </wp:wrapPolygon>
+            </wp:wrapTight>
+            <wp:docPr id="6" name="Picture 6"/>
+            <wp:cNvGraphicFramePr>
+              <a:graphicFrameLocks xmlns:a="http://schemas.openxmlformats.org/drawingml/2006/main" noChangeAspect="1"/>
+            </wp:cNvGraphicFramePr>
+            <a:graphic xmlns:a="http://schemas.openxmlformats.org/drawingml/2006/main">
+              <a:graphicData uri="http://schemas.openxmlformats.org/drawingml/2006/picture">
+                <pic:pic xmlns:pic="http://schemas.openxmlformats.org/drawingml/2006/picture">
+                  <pic:nvPicPr>
+                    <pic:cNvPr id="1" name=""/>
+                    <pic:cNvPicPr/>
+                  </pic:nvPicPr>
+                  <pic:blipFill>
+                    <a:blip r:embed="rId9" cstate="print">
+                      <a:extLst>
+                        <a:ext uri="{28A0092B-C50C-407E-A947-70E740481C1C}">
+                          <a14:useLocalDpi xmlns:a14="http://schemas.microsoft.com/office/drawing/2010/main" val="0"/>
+                        </a:ext>
+                      </a:extLst>
+                    </a:blip>
+                    <a:stretch>
+                      <a:fillRect/>
+                    </a:stretch>
+                  </pic:blipFill>
+                  <pic:spPr>
+                    <a:xfrm>
+                      <a:off x="0" y="0"/>
+                      <a:ext cx="5486400" cy="2915285"/>
+                    </a:xfrm>
+                    <a:prstGeom prst="rect">
+                      <a:avLst/>
+                    </a:prstGeom>
+                  </pic:spPr>
+                </pic:pic>
+              </a:graphicData>
+            </a:graphic>
+          </wp:anchor>
+        </w:drawing>
+      </w:r>
+      <w:r>
+        <w:rPr>
+          <w:rFonts w:asciiTheme="majorBidi" w:hAnsiTheme="majorBidi" w:cstheme="majorBidi" w:hint="cs"/>
+          <w:rtl/>
+        </w:rPr>
+        <w:t xml:space="preserve">גרף עבור </w:t>
+      </w:r>
+      <m:oMath>
+        <m:r>
+          <w:rPr>
+            <w:rFonts w:ascii="Cambria Math" w:hAnsi="Cambria Math" w:cstheme="majorBidi"/>
+          </w:rPr>
+          <m:t>σ=0.5</m:t>
+        </m:r>
+      </m:oMath>
+      <w:r>
+        <w:rPr>
+          <w:rFonts w:asciiTheme="majorBidi" w:hAnsiTheme="majorBidi" w:cstheme="majorBidi" w:hint="cs"/>
+          <w:rtl/>
+        </w:rPr>
+        <w:t>:</w:t>
       </w:r>
     </w:p>
     <w:p>
@@ -2431,6 +2818,657 @@
         <w:bidi/>
         <w:rPr>
           <w:rFonts w:asciiTheme="majorBidi" w:hAnsiTheme="majorBidi" w:cstheme="majorBidi"/>
+        </w:rPr>
+      </w:pPr>
+    </w:p>
+    <w:p>
+      <w:pPr>
+        <w:rPr>
+          <w:rFonts w:asciiTheme="majorBidi" w:hAnsiTheme="majorBidi" w:cstheme="majorBidi"/>
+          <w:rtl/>
+        </w:rPr>
+      </w:pPr>
+      <w:r>
+        <w:rPr>
+          <w:rFonts w:asciiTheme="majorBidi" w:hAnsiTheme="majorBidi" w:cstheme="majorBidi"/>
+          <w:rtl/>
+        </w:rPr>
+        <w:br w:type="page"/>
+      </w:r>
+    </w:p>
+    <w:p>
+      <w:pPr>
+        <w:tabs>
+          <w:tab w:val="right" w:pos="990"/>
+        </w:tabs>
+        <w:bidi/>
+        <w:ind w:left="720"/>
+        <w:rPr>
+          <w:rFonts w:asciiTheme="majorBidi" w:hAnsiTheme="majorBidi" w:cstheme="majorBidi"/>
+          <w:i/>
+        </w:rPr>
+      </w:pPr>
+      <w:r>
+        <w:rPr>
+          <w:rFonts w:asciiTheme="majorBidi" w:hAnsiTheme="majorBidi" w:cstheme="majorBidi"/>
+          <w:sz w:val="28"/>
+          <w:szCs w:val="28"/>
+        </w:rPr>
+        <w:lastRenderedPageBreak/>
+        <w:drawing>
+          <wp:anchor distT="0" distB="0" distL="114300" distR="114300" simplePos="0" relativeHeight="251662336" behindDoc="1" locked="0" layoutInCell="1" allowOverlap="1" wp14:anchorId="7CC5E072" wp14:editId="5A34F9B6">
+            <wp:simplePos x="0" y="0"/>
+            <wp:positionH relativeFrom="column">
+              <wp:posOffset>-132273</wp:posOffset>
+            </wp:positionH>
+            <wp:positionV relativeFrom="paragraph">
+              <wp:posOffset>258445</wp:posOffset>
+            </wp:positionV>
+            <wp:extent cx="5486400" cy="2939415"/>
+            <wp:effectExtent l="0" t="0" r="0" b="0"/>
+            <wp:wrapTight wrapText="bothSides">
+              <wp:wrapPolygon edited="0">
+                <wp:start x="0" y="0"/>
+                <wp:lineTo x="0" y="21418"/>
+                <wp:lineTo x="21525" y="21418"/>
+                <wp:lineTo x="21525" y="0"/>
+                <wp:lineTo x="0" y="0"/>
+              </wp:wrapPolygon>
+            </wp:wrapTight>
+            <wp:docPr id="5" name="Picture 5"/>
+            <wp:cNvGraphicFramePr>
+              <a:graphicFrameLocks xmlns:a="http://schemas.openxmlformats.org/drawingml/2006/main" noChangeAspect="1"/>
+            </wp:cNvGraphicFramePr>
+            <a:graphic xmlns:a="http://schemas.openxmlformats.org/drawingml/2006/main">
+              <a:graphicData uri="http://schemas.openxmlformats.org/drawingml/2006/picture">
+                <pic:pic xmlns:pic="http://schemas.openxmlformats.org/drawingml/2006/picture">
+                  <pic:nvPicPr>
+                    <pic:cNvPr id="1" name=""/>
+                    <pic:cNvPicPr/>
+                  </pic:nvPicPr>
+                  <pic:blipFill>
+                    <a:blip r:embed="rId10" cstate="print">
+                      <a:extLst>
+                        <a:ext uri="{28A0092B-C50C-407E-A947-70E740481C1C}">
+                          <a14:useLocalDpi xmlns:a14="http://schemas.microsoft.com/office/drawing/2010/main" val="0"/>
+                        </a:ext>
+                      </a:extLst>
+                    </a:blip>
+                    <a:stretch>
+                      <a:fillRect/>
+                    </a:stretch>
+                  </pic:blipFill>
+                  <pic:spPr>
+                    <a:xfrm>
+                      <a:off x="0" y="0"/>
+                      <a:ext cx="5486400" cy="2939415"/>
+                    </a:xfrm>
+                    <a:prstGeom prst="rect">
+                      <a:avLst/>
+                    </a:prstGeom>
+                  </pic:spPr>
+                </pic:pic>
+              </a:graphicData>
+            </a:graphic>
+          </wp:anchor>
+        </w:drawing>
+      </w:r>
+      <w:r>
+        <w:rPr>
+          <w:rFonts w:asciiTheme="majorBidi" w:hAnsiTheme="majorBidi" w:cstheme="majorBidi" w:hint="cs"/>
+          <w:rtl/>
+        </w:rPr>
+        <w:t xml:space="preserve">גרף עבור </w:t>
+      </w:r>
+      <m:oMath>
+        <m:r>
+          <w:rPr>
+            <w:rFonts w:ascii="Cambria Math" w:hAnsi="Cambria Math" w:cstheme="majorBidi"/>
+          </w:rPr>
+          <m:t>σ=1.0</m:t>
+        </m:r>
+      </m:oMath>
+      <w:r>
+        <w:rPr>
+          <w:rFonts w:asciiTheme="majorBidi" w:hAnsiTheme="majorBidi" w:cstheme="majorBidi" w:hint="cs"/>
+          <w:rtl/>
+        </w:rPr>
+        <w:t>:</w:t>
+      </w:r>
+    </w:p>
+    <w:p>
+      <w:pPr>
+        <w:bidi/>
+        <w:rPr>
+          <w:rFonts w:asciiTheme="majorBidi" w:hAnsiTheme="majorBidi" w:cstheme="majorBidi"/>
+          <w:sz w:val="28"/>
+          <w:szCs w:val="28"/>
+          <w:rtl/>
+        </w:rPr>
+      </w:pPr>
+    </w:p>
+    <w:p>
+      <w:pPr>
+        <w:pStyle w:val="ListParagraph"/>
+        <w:numPr>
+          <w:ilvl w:val="0"/>
+          <w:numId w:val="15"/>
+        </w:numPr>
+        <w:bidi/>
+        <w:rPr>
+          <w:rFonts w:asciiTheme="majorBidi" w:hAnsiTheme="majorBidi" w:cstheme="majorBidi"/>
+          <w:sz w:val="28"/>
+          <w:szCs w:val="28"/>
+        </w:rPr>
+      </w:pPr>
+      <w:r>
+        <w:rPr>
+          <w:rFonts w:asciiTheme="majorBidi" w:hAnsiTheme="majorBidi" w:cstheme="majorBidi" w:hint="cs"/>
+          <w:sz w:val="28"/>
+          <w:szCs w:val="28"/>
+          <w:rtl/>
+        </w:rPr>
+        <w:t xml:space="preserve">תפקיד </w:t>
+      </w:r>
+      <m:oMath>
+        <m:r>
+          <w:rPr>
+            <w:rFonts w:ascii="Cambria Math" w:hAnsi="Cambria Math" w:cstheme="majorBidi"/>
+            <w:sz w:val="28"/>
+            <w:szCs w:val="28"/>
+          </w:rPr>
+          <m:t>σ</m:t>
+        </m:r>
+      </m:oMath>
+      <w:r>
+        <w:rPr>
+          <w:rFonts w:asciiTheme="majorBidi" w:hAnsiTheme="majorBidi" w:cstheme="majorBidi" w:hint="cs"/>
+          <w:sz w:val="28"/>
+          <w:szCs w:val="28"/>
+          <w:rtl/>
+        </w:rPr>
+        <w:t xml:space="preserve"> בנוסחת ה-</w:t>
+      </w:r>
+      <m:oMath>
+        <m:r>
+          <w:rPr>
+            <w:rFonts w:ascii="Cambria Math" w:hAnsi="Cambria Math" w:cstheme="majorBidi"/>
+            <w:sz w:val="28"/>
+            <w:szCs w:val="28"/>
+          </w:rPr>
+          <m:t>kernel</m:t>
+        </m:r>
+      </m:oMath>
+      <w:r>
+        <w:rPr>
+          <w:rFonts w:asciiTheme="majorBidi" w:hAnsiTheme="majorBidi" w:cstheme="majorBidi" w:hint="cs"/>
+          <w:sz w:val="28"/>
+          <w:szCs w:val="28"/>
+          <w:rtl/>
+        </w:rPr>
+        <w:t xml:space="preserve"> ה</w:t>
+      </w:r>
+      <w:proofErr w:type="spellStart"/>
+      <w:r>
+        <w:rPr>
+          <w:rFonts w:asciiTheme="majorBidi" w:hAnsiTheme="majorBidi" w:cstheme="majorBidi" w:hint="cs"/>
+          <w:sz w:val="28"/>
+          <w:szCs w:val="28"/>
+          <w:rtl/>
+        </w:rPr>
+        <w:t>וא</w:t>
+      </w:r>
+      <w:proofErr w:type="spellEnd"/>
+      <w:r>
+        <w:rPr>
+          <w:rFonts w:asciiTheme="majorBidi" w:hAnsiTheme="majorBidi" w:cstheme="majorBidi" w:hint="cs"/>
+          <w:sz w:val="28"/>
+          <w:szCs w:val="28"/>
+          <w:rtl/>
+        </w:rPr>
+        <w:t xml:space="preserve"> </w:t>
+      </w:r>
+      <w:proofErr w:type="spellStart"/>
+      <w:r>
+        <w:rPr>
+          <w:rFonts w:asciiTheme="majorBidi" w:hAnsiTheme="majorBidi" w:cstheme="majorBidi" w:hint="cs"/>
+          <w:sz w:val="28"/>
+          <w:szCs w:val="28"/>
+          <w:rtl/>
+        </w:rPr>
+        <w:t>רגולריזציה</w:t>
+      </w:r>
+      <w:proofErr w:type="spellEnd"/>
+      <w:r>
+        <w:rPr>
+          <w:rFonts w:asciiTheme="majorBidi" w:hAnsiTheme="majorBidi" w:cstheme="majorBidi" w:hint="cs"/>
+          <w:sz w:val="28"/>
+          <w:szCs w:val="28"/>
+          <w:rtl/>
+        </w:rPr>
+        <w:t>. כלומר, ככל ש-</w:t>
+      </w:r>
+      <m:oMath>
+        <m:r>
+          <w:rPr>
+            <w:rFonts w:ascii="Cambria Math" w:hAnsi="Cambria Math" w:cstheme="majorBidi"/>
+            <w:sz w:val="28"/>
+            <w:szCs w:val="28"/>
+          </w:rPr>
+          <m:t>σ</m:t>
+        </m:r>
+      </m:oMath>
+      <w:r>
+        <w:rPr>
+          <w:rFonts w:asciiTheme="majorBidi" w:hAnsiTheme="majorBidi" w:cstheme="majorBidi" w:hint="cs"/>
+          <w:sz w:val="28"/>
+          <w:szCs w:val="28"/>
+          <w:rtl/>
+        </w:rPr>
+        <w:t xml:space="preserve"> קטנה יותר, כך יש משקל גדול יותר לערך </w:t>
+      </w:r>
+      <m:oMath>
+        <m:d>
+          <m:dPr>
+            <m:begChr m:val="|"/>
+            <m:endChr m:val="|"/>
+            <m:ctrlPr>
+              <w:rPr>
+                <w:rFonts w:ascii="Cambria Math" w:hAnsi="Cambria Math" w:cstheme="majorBidi"/>
+                <w:i/>
+                <w:sz w:val="28"/>
+                <w:szCs w:val="28"/>
+              </w:rPr>
+            </m:ctrlPr>
+          </m:dPr>
+          <m:e>
+            <m:d>
+              <m:dPr>
+                <m:begChr m:val="|"/>
+                <m:endChr m:val="|"/>
+                <m:ctrlPr>
+                  <w:rPr>
+                    <w:rFonts w:ascii="Cambria Math" w:hAnsi="Cambria Math" w:cstheme="majorBidi"/>
+                    <w:i/>
+                    <w:sz w:val="28"/>
+                    <w:szCs w:val="28"/>
+                  </w:rPr>
+                </m:ctrlPr>
+              </m:dPr>
+              <m:e>
+                <m:r>
+                  <w:rPr>
+                    <w:rFonts w:ascii="Cambria Math" w:hAnsi="Cambria Math" w:cstheme="majorBidi"/>
+                    <w:sz w:val="28"/>
+                    <w:szCs w:val="28"/>
+                  </w:rPr>
+                  <m:t>x-</m:t>
+                </m:r>
+                <m:sSup>
+                  <m:sSupPr>
+                    <m:ctrlPr>
+                      <w:rPr>
+                        <w:rFonts w:ascii="Cambria Math" w:hAnsi="Cambria Math" w:cstheme="majorBidi"/>
+                        <w:i/>
+                        <w:sz w:val="28"/>
+                        <w:szCs w:val="28"/>
+                      </w:rPr>
+                    </m:ctrlPr>
+                  </m:sSupPr>
+                  <m:e>
+                    <m:r>
+                      <w:rPr>
+                        <w:rFonts w:ascii="Cambria Math" w:hAnsi="Cambria Math" w:cstheme="majorBidi"/>
+                        <w:sz w:val="28"/>
+                        <w:szCs w:val="28"/>
+                      </w:rPr>
+                      <m:t>x</m:t>
+                    </m:r>
+                  </m:e>
+                  <m:sup>
+                    <m:r>
+                      <w:rPr>
+                        <w:rFonts w:ascii="Cambria Math" w:hAnsi="Cambria Math" w:cstheme="majorBidi"/>
+                        <w:sz w:val="28"/>
+                        <w:szCs w:val="28"/>
+                      </w:rPr>
+                      <m:t>'</m:t>
+                    </m:r>
+                  </m:sup>
+                </m:sSup>
+              </m:e>
+            </m:d>
+          </m:e>
+        </m:d>
+      </m:oMath>
+      <w:r>
+        <w:rPr>
+          <w:rFonts w:asciiTheme="majorBidi" w:hAnsiTheme="majorBidi" w:cstheme="majorBidi" w:hint="cs"/>
+          <w:sz w:val="28"/>
+          <w:szCs w:val="28"/>
+          <w:rtl/>
+        </w:rPr>
+        <w:t xml:space="preserve"> אשר במעריך ה-</w:t>
+      </w:r>
+      <m:oMath>
+        <m:r>
+          <w:rPr>
+            <w:rFonts w:ascii="Cambria Math" w:hAnsi="Cambria Math" w:cstheme="majorBidi"/>
+            <w:sz w:val="28"/>
+            <w:szCs w:val="28"/>
+          </w:rPr>
+          <m:t>kernel</m:t>
+        </m:r>
+      </m:oMath>
+      <w:r>
+        <w:rPr>
+          <w:rFonts w:asciiTheme="majorBidi" w:hAnsiTheme="majorBidi" w:cstheme="majorBidi" w:hint="cs"/>
+          <w:sz w:val="28"/>
+          <w:szCs w:val="28"/>
+          <w:rtl/>
+        </w:rPr>
+        <w:t>. במקרה זה</w:t>
+      </w:r>
+      <w:r>
+        <w:rPr>
+          <w:rFonts w:asciiTheme="majorBidi" w:hAnsiTheme="majorBidi" w:cstheme="majorBidi" w:hint="cs"/>
+          <w:sz w:val="28"/>
+          <w:szCs w:val="28"/>
+          <w:rtl/>
+        </w:rPr>
+        <w:t>, כל שינוי בו ישפיע בצורה מהותית על ערך ה-</w:t>
+      </w:r>
+      <m:oMath>
+        <m:r>
+          <w:rPr>
+            <w:rFonts w:ascii="Cambria Math" w:hAnsi="Cambria Math" w:cstheme="majorBidi"/>
+            <w:sz w:val="28"/>
+            <w:szCs w:val="28"/>
+          </w:rPr>
+          <m:t>kernel</m:t>
+        </m:r>
+      </m:oMath>
+      <w:r>
+        <w:rPr>
+          <w:rFonts w:asciiTheme="majorBidi" w:hAnsiTheme="majorBidi" w:cstheme="majorBidi" w:hint="cs"/>
+          <w:sz w:val="28"/>
+          <w:szCs w:val="28"/>
+          <w:rtl/>
+        </w:rPr>
+        <w:t xml:space="preserve"> ולכן על הפרדיקציה של המפריד. מהצד השני, ככל ש-</w:t>
+      </w:r>
+      <m:oMath>
+        <m:r>
+          <w:rPr>
+            <w:rFonts w:ascii="Cambria Math" w:hAnsi="Cambria Math" w:cstheme="majorBidi"/>
+            <w:sz w:val="28"/>
+            <w:szCs w:val="28"/>
+          </w:rPr>
+          <m:t>σ</m:t>
+        </m:r>
+      </m:oMath>
+      <w:r>
+        <w:rPr>
+          <w:rFonts w:asciiTheme="majorBidi" w:hAnsiTheme="majorBidi" w:cstheme="majorBidi" w:hint="cs"/>
+          <w:sz w:val="28"/>
+          <w:szCs w:val="28"/>
+          <w:rtl/>
+        </w:rPr>
+        <w:t xml:space="preserve"> גדלה, כך קטנה ההשפעה של </w:t>
+      </w:r>
+      <m:oMath>
+        <m:d>
+          <m:dPr>
+            <m:begChr m:val="|"/>
+            <m:endChr m:val="|"/>
+            <m:ctrlPr>
+              <w:rPr>
+                <w:rFonts w:ascii="Cambria Math" w:hAnsi="Cambria Math" w:cstheme="majorBidi"/>
+                <w:i/>
+                <w:sz w:val="28"/>
+                <w:szCs w:val="28"/>
+              </w:rPr>
+            </m:ctrlPr>
+          </m:dPr>
+          <m:e>
+            <m:d>
+              <m:dPr>
+                <m:begChr m:val="|"/>
+                <m:endChr m:val="|"/>
+                <m:ctrlPr>
+                  <w:rPr>
+                    <w:rFonts w:ascii="Cambria Math" w:hAnsi="Cambria Math" w:cstheme="majorBidi"/>
+                    <w:i/>
+                    <w:sz w:val="28"/>
+                    <w:szCs w:val="28"/>
+                  </w:rPr>
+                </m:ctrlPr>
+              </m:dPr>
+              <m:e>
+                <m:r>
+                  <w:rPr>
+                    <w:rFonts w:ascii="Cambria Math" w:hAnsi="Cambria Math" w:cstheme="majorBidi"/>
+                    <w:sz w:val="28"/>
+                    <w:szCs w:val="28"/>
+                  </w:rPr>
+                  <m:t>x-</m:t>
+                </m:r>
+                <m:sSup>
+                  <m:sSupPr>
+                    <m:ctrlPr>
+                      <w:rPr>
+                        <w:rFonts w:ascii="Cambria Math" w:hAnsi="Cambria Math" w:cstheme="majorBidi"/>
+                        <w:i/>
+                        <w:sz w:val="28"/>
+                        <w:szCs w:val="28"/>
+                      </w:rPr>
+                    </m:ctrlPr>
+                  </m:sSupPr>
+                  <m:e>
+                    <m:r>
+                      <w:rPr>
+                        <w:rFonts w:ascii="Cambria Math" w:hAnsi="Cambria Math" w:cstheme="majorBidi"/>
+                        <w:sz w:val="28"/>
+                        <w:szCs w:val="28"/>
+                      </w:rPr>
+                      <m:t>x</m:t>
+                    </m:r>
+                  </m:e>
+                  <m:sup>
+                    <m:r>
+                      <w:rPr>
+                        <w:rFonts w:ascii="Cambria Math" w:hAnsi="Cambria Math" w:cstheme="majorBidi"/>
+                        <w:sz w:val="28"/>
+                        <w:szCs w:val="28"/>
+                      </w:rPr>
+                      <m:t>'</m:t>
+                    </m:r>
+                  </m:sup>
+                </m:sSup>
+              </m:e>
+            </m:d>
+          </m:e>
+        </m:d>
+      </m:oMath>
+      <w:r>
+        <w:rPr>
+          <w:rFonts w:asciiTheme="majorBidi" w:hAnsiTheme="majorBidi" w:cstheme="majorBidi" w:hint="cs"/>
+          <w:sz w:val="28"/>
+          <w:szCs w:val="28"/>
+          <w:rtl/>
+        </w:rPr>
+        <w:t>, ולכן שינויים קלים בו פחות ישפיעו על תוצאת ה-</w:t>
+      </w:r>
+      <m:oMath>
+        <m:r>
+          <w:rPr>
+            <w:rFonts w:ascii="Cambria Math" w:hAnsi="Cambria Math" w:cstheme="majorBidi"/>
+            <w:sz w:val="28"/>
+            <w:szCs w:val="28"/>
+          </w:rPr>
+          <m:t>kernel</m:t>
+        </m:r>
+      </m:oMath>
+      <w:r>
+        <w:rPr>
+          <w:rFonts w:asciiTheme="majorBidi" w:hAnsiTheme="majorBidi" w:cstheme="majorBidi" w:hint="cs"/>
+          <w:sz w:val="28"/>
+          <w:szCs w:val="28"/>
+          <w:rtl/>
+        </w:rPr>
+        <w:t xml:space="preserve"> ועל הפרדיקציה, ונראה פחות רעשים הנובעים מ-</w:t>
+      </w:r>
+      <m:oMath>
+        <m:r>
+          <w:rPr>
+            <w:rFonts w:ascii="Cambria Math" w:hAnsi="Cambria Math" w:cstheme="majorBidi"/>
+            <w:sz w:val="28"/>
+            <w:szCs w:val="28"/>
+          </w:rPr>
+          <m:t>overfitting</m:t>
+        </m:r>
+      </m:oMath>
+      <w:r>
+        <w:rPr>
+          <w:rFonts w:asciiTheme="majorBidi" w:hAnsiTheme="majorBidi" w:cstheme="majorBidi" w:hint="cs"/>
+          <w:sz w:val="28"/>
+          <w:szCs w:val="28"/>
+          <w:rtl/>
+        </w:rPr>
+        <w:t>.</w:t>
+      </w:r>
+    </w:p>
+    <w:p>
+      <w:pPr>
+        <w:pStyle w:val="ListParagraph"/>
+        <w:bidi/>
+        <w:rPr>
+          <w:rFonts w:asciiTheme="majorBidi" w:hAnsiTheme="majorBidi" w:cstheme="majorBidi" w:hint="cs"/>
+          <w:i/>
+          <w:sz w:val="28"/>
+          <w:szCs w:val="28"/>
+          <w:rtl/>
+        </w:rPr>
+      </w:pPr>
+      <w:r>
+        <w:rPr>
+          <w:rFonts w:asciiTheme="majorBidi" w:hAnsiTheme="majorBidi" w:cstheme="majorBidi" w:hint="cs"/>
+          <w:sz w:val="28"/>
+          <w:szCs w:val="28"/>
+          <w:rtl/>
+        </w:rPr>
+        <w:t>נשים לב מהתבוננות בגרפים בסעיף הקודים, כי</w:t>
+      </w:r>
+      <w:r>
+        <w:rPr>
+          <w:rFonts w:asciiTheme="majorBidi" w:hAnsiTheme="majorBidi" w:cstheme="majorBidi" w:hint="cs"/>
+          <w:sz w:val="28"/>
+          <w:szCs w:val="28"/>
+          <w:rtl/>
+        </w:rPr>
+        <w:t xml:space="preserve"> אכן</w:t>
+      </w:r>
+      <w:r>
+        <w:rPr>
+          <w:rFonts w:asciiTheme="majorBidi" w:hAnsiTheme="majorBidi" w:cstheme="majorBidi" w:hint="cs"/>
+          <w:sz w:val="28"/>
+          <w:szCs w:val="28"/>
+          <w:rtl/>
+        </w:rPr>
+        <w:t xml:space="preserve"> ככל ש-</w:t>
+      </w:r>
+      <m:oMath>
+        <m:r>
+          <w:rPr>
+            <w:rFonts w:ascii="Cambria Math" w:hAnsi="Cambria Math" w:cstheme="majorBidi"/>
+            <w:sz w:val="28"/>
+            <w:szCs w:val="28"/>
+          </w:rPr>
+          <m:t>σ</m:t>
+        </m:r>
+      </m:oMath>
+      <w:r>
+        <w:rPr>
+          <w:rFonts w:asciiTheme="majorBidi" w:hAnsiTheme="majorBidi" w:cstheme="majorBidi" w:hint="cs"/>
+          <w:sz w:val="28"/>
+          <w:szCs w:val="28"/>
+          <w:rtl/>
+        </w:rPr>
+        <w:t xml:space="preserve"> גדלה, כך החלוקה של הנקודות לתוויות נראית "חלקה" יותר </w:t>
+      </w:r>
+      <w:r>
+        <w:rPr>
+          <w:rFonts w:asciiTheme="majorBidi" w:hAnsiTheme="majorBidi" w:cstheme="majorBidi" w:hint="cs"/>
+          <w:sz w:val="28"/>
+          <w:szCs w:val="28"/>
+          <w:rtl/>
+        </w:rPr>
+        <w:t>ו</w:t>
+      </w:r>
+      <w:r>
+        <w:rPr>
+          <w:rFonts w:asciiTheme="majorBidi" w:hAnsiTheme="majorBidi" w:cstheme="majorBidi" w:hint="cs"/>
+          <w:sz w:val="28"/>
+          <w:szCs w:val="28"/>
+          <w:rtl/>
+        </w:rPr>
+        <w:t>עם פחות רעשים</w:t>
+      </w:r>
+      <w:r>
+        <w:rPr>
+          <w:rFonts w:asciiTheme="majorBidi" w:hAnsiTheme="majorBidi" w:cstheme="majorBidi" w:hint="cs"/>
+          <w:sz w:val="28"/>
+          <w:szCs w:val="28"/>
+          <w:rtl/>
+        </w:rPr>
+        <w:t>.</w:t>
+      </w:r>
+    </w:p>
+    <w:p>
+      <w:pPr>
+        <w:pStyle w:val="ListParagraph"/>
+        <w:bidi/>
+        <w:rPr>
+          <w:rFonts w:asciiTheme="majorBidi" w:hAnsiTheme="majorBidi" w:cstheme="majorBidi"/>
+          <w:sz w:val="28"/>
+          <w:szCs w:val="28"/>
+          <w:rtl/>
+        </w:rPr>
+      </w:pPr>
+    </w:p>
+    <w:p>
+      <w:pPr>
+        <w:rPr>
+          <w:rFonts w:asciiTheme="majorBidi" w:hAnsiTheme="majorBidi" w:cstheme="majorBidi"/>
+          <w:sz w:val="28"/>
+          <w:szCs w:val="28"/>
+        </w:rPr>
+      </w:pPr>
+      <w:r>
+        <w:rPr>
+          <w:rFonts w:asciiTheme="majorBidi" w:hAnsiTheme="majorBidi" w:cstheme="majorBidi"/>
+          <w:sz w:val="28"/>
+          <w:szCs w:val="28"/>
+          <w:rtl/>
+        </w:rPr>
+        <w:br w:type="page"/>
+      </w:r>
+    </w:p>
+    <w:p>
+      <w:pPr>
+        <w:rPr>
+          <w:rFonts w:asciiTheme="majorBidi" w:hAnsiTheme="majorBidi" w:cstheme="majorBidi"/>
+          <w:sz w:val="28"/>
+          <w:szCs w:val="28"/>
+          <w:rtl/>
+        </w:rPr>
+      </w:pPr>
+    </w:p>
+    <w:p>
+      <w:pPr>
+        <w:bidi/>
+        <w:rPr>
+          <w:rFonts w:asciiTheme="majorBidi" w:hAnsiTheme="majorBidi" w:cstheme="majorBidi"/>
           <w:sz w:val="28"/>
           <w:szCs w:val="28"/>
         </w:rPr>
@@ -2443,7 +3481,6 @@
           <w:u w:val="single"/>
           <w:rtl/>
         </w:rPr>
-        <w:lastRenderedPageBreak/>
         <w:t>שאלה 5</w:t>
       </w:r>
     </w:p>
@@ -7225,6 +8262,7 @@
           <w:szCs w:val="24"/>
           <w:rtl/>
         </w:rPr>
+        <w:lastRenderedPageBreak/>
         <w:t xml:space="preserve">עבור </w:t>
       </w:r>
       <m:oMath>
@@ -7311,18 +8349,7 @@
           <w:szCs w:val="24"/>
           <w:rtl/>
         </w:rPr>
-        <w:t xml:space="preserve"> שלנו יכולה לגדול. במילים אחרות, יכול להיות שאין לנו כלל מספיק טוב במחלקת ההיפותזות הקטנה </w:t>
-      </w:r>
-      <w:r>
-        <w:rPr>
-          <w:rFonts w:asciiTheme="majorBidi" w:hAnsiTheme="majorBidi" w:cstheme="majorBidi"/>
-          <w:color w:val="000000"/>
-          <w:sz w:val="24"/>
-          <w:szCs w:val="24"/>
-          <w:rtl/>
-        </w:rPr>
-        <w:lastRenderedPageBreak/>
-        <w:t xml:space="preserve">יותר. לעומת זאת, עבור </w:t>
+        <w:t xml:space="preserve"> שלנו יכולה לגדול. במילים אחרות, יכול להיות שאין לנו כלל מספיק טוב במחלקת ההיפותזות הקטנה יותר. לעומת זאת, עבור </w:t>
       </w:r>
       <m:oMath>
         <m:r>
@@ -9584,16 +10611,7 @@
                       <w:sz w:val="24"/>
                       <w:szCs w:val="24"/>
                     </w:rPr>
-                    <m:t>51</m:t>
-                  </m:r>
-                  <m:r>
-                    <w:rPr>
-                      <w:rFonts w:ascii="Cambria Math" w:hAnsi="Cambria Math" w:cstheme="majorBidi"/>
-                      <w:color w:val="000000"/>
-                      <w:sz w:val="24"/>
-                      <w:szCs w:val="24"/>
-                    </w:rPr>
-                    <m:t>+</m:t>
+                    <m:t>51+</m:t>
                   </m:r>
                   <m:func>
                     <m:funcPr>
@@ -9704,25 +10722,7 @@
               <w:sz w:val="24"/>
               <w:szCs w:val="24"/>
             </w:rPr>
-            <m:t>≈</m:t>
-          </m:r>
-          <m:r>
-            <w:rPr>
-              <w:rFonts w:ascii="Cambria Math" w:hAnsi="Cambria Math" w:cstheme="majorBidi"/>
-              <w:color w:val="000000"/>
-              <w:sz w:val="24"/>
-              <w:szCs w:val="24"/>
-            </w:rPr>
-            <m:t>556</m:t>
-          </m:r>
-          <m:r>
-            <w:rPr>
-              <w:rFonts w:ascii="Cambria Math" w:hAnsi="Cambria Math" w:cstheme="majorBidi"/>
-              <w:color w:val="000000"/>
-              <w:sz w:val="24"/>
-              <w:szCs w:val="24"/>
-            </w:rPr>
-            <m:t>≥</m:t>
+            <m:t>≈556≥</m:t>
           </m:r>
           <m:f>
             <m:fPr>
@@ -12868,7 +13868,6 @@
           <w:u w:val="single"/>
           <w:rtl/>
         </w:rPr>
-        <w:lastRenderedPageBreak/>
         <w:t>שאלה 7</w:t>
       </w:r>
     </w:p>
@@ -16283,6 +17282,7 @@
             <w:sz w:val="24"/>
             <w:szCs w:val="24"/>
           </w:rPr>
+          <w:lastRenderedPageBreak/>
           <m:t>A=</m:t>
         </m:r>
         <m:d>
@@ -17182,7 +18182,6 @@
             <w:sz w:val="24"/>
             <w:szCs w:val="24"/>
           </w:rPr>
-          <w:lastRenderedPageBreak/>
           <m:t>v=</m:t>
         </m:r>
         <m:d>
@@ -21072,7 +22071,6 @@
               <w:sz w:val="24"/>
               <w:szCs w:val="24"/>
             </w:rPr>
-            <w:lastRenderedPageBreak/>
             <m:t>⇒</m:t>
           </m:r>
           <m:sSub>
@@ -21173,7 +22171,29 @@
           <w:szCs w:val="24"/>
           <w:rtl/>
         </w:rPr>
-        <w:t xml:space="preserve">נראה שמספר האיטרציות של אלגוריתם ה </w:t>
+        <w:t xml:space="preserve">נראה שמספר </w:t>
+      </w:r>
+      <w:proofErr w:type="spellStart"/>
+      <w:r>
+        <w:rPr>
+          <w:rFonts w:asciiTheme="majorBidi" w:eastAsia="Cambria Math" w:hAnsiTheme="majorBidi" w:cstheme="majorBidi" w:hint="cs"/>
+          <w:i/>
+          <w:sz w:val="24"/>
+          <w:szCs w:val="24"/>
+          <w:rtl/>
+        </w:rPr>
+        <w:t>האיטרציות</w:t>
+      </w:r>
+      <w:proofErr w:type="spellEnd"/>
+      <w:r>
+        <w:rPr>
+          <w:rFonts w:asciiTheme="majorBidi" w:eastAsia="Cambria Math" w:hAnsiTheme="majorBidi" w:cstheme="majorBidi" w:hint="cs"/>
+          <w:i/>
+          <w:sz w:val="24"/>
+          <w:szCs w:val="24"/>
+          <w:rtl/>
+        </w:rPr>
+        <w:t xml:space="preserve"> של אלגוריתם ה </w:t>
       </w:r>
       <w:r>
         <w:rPr>
@@ -21202,7 +22222,51 @@
           <w:szCs w:val="24"/>
           <w:rtl/>
         </w:rPr>
-        <w:t xml:space="preserve">עבור מדגם זה הינו אקספוננציאלי במימד </w:t>
+        <w:t xml:space="preserve">עבור מדגם זה הינו </w:t>
+      </w:r>
+      <w:proofErr w:type="spellStart"/>
+      <w:r>
+        <w:rPr>
+          <w:rFonts w:asciiTheme="majorBidi" w:eastAsia="Cambria Math" w:hAnsiTheme="majorBidi" w:cstheme="majorBidi" w:hint="cs"/>
+          <w:i/>
+          <w:sz w:val="24"/>
+          <w:szCs w:val="24"/>
+          <w:rtl/>
+        </w:rPr>
+        <w:t>אקספוננציאלי</w:t>
+      </w:r>
+      <w:proofErr w:type="spellEnd"/>
+      <w:r>
+        <w:rPr>
+          <w:rFonts w:asciiTheme="majorBidi" w:eastAsia="Cambria Math" w:hAnsiTheme="majorBidi" w:cstheme="majorBidi" w:hint="cs"/>
+          <w:i/>
+          <w:sz w:val="24"/>
+          <w:szCs w:val="24"/>
+          <w:rtl/>
+        </w:rPr>
+        <w:t xml:space="preserve"> </w:t>
+      </w:r>
+      <w:proofErr w:type="spellStart"/>
+      <w:r>
+        <w:rPr>
+          <w:rFonts w:asciiTheme="majorBidi" w:eastAsia="Cambria Math" w:hAnsiTheme="majorBidi" w:cstheme="majorBidi" w:hint="cs"/>
+          <w:i/>
+          <w:sz w:val="24"/>
+          <w:szCs w:val="24"/>
+          <w:rtl/>
+        </w:rPr>
+        <w:t>במימד</w:t>
+      </w:r>
+      <w:proofErr w:type="spellEnd"/>
+      <w:r>
+        <w:rPr>
+          <w:rFonts w:asciiTheme="majorBidi" w:eastAsia="Cambria Math" w:hAnsiTheme="majorBidi" w:cstheme="majorBidi" w:hint="cs"/>
+          <w:i/>
+          <w:sz w:val="24"/>
+          <w:szCs w:val="24"/>
+          <w:rtl/>
+        </w:rPr>
+        <w:t xml:space="preserve"> </w:t>
       </w:r>
       <w:r>
         <w:rPr>
@@ -27615,6 +28679,7 @@
           <w:szCs w:val="24"/>
           <w:rtl/>
         </w:rPr>
+        <w:lastRenderedPageBreak/>
         <w:t xml:space="preserve">סה"כ נקבל ש- </w:t>
       </w:r>
     </w:p>
@@ -29888,8 +30953,8 @@
   <w:abstractNum w:abstractNumId="0" w15:restartNumberingAfterBreak="0">
     <w:nsid w:val="04D62FAE"/>
     <w:multiLevelType w:val="hybridMultilevel"/>
-    <w:tmpl w:val="5B2C42AE"/>
-    <w:lvl w:ilvl="0" w:tplc="39C6E55A">
+    <w:tmpl w:val="8FA89CC0"/>
+    <w:lvl w:ilvl="0" w:tplc="05E6B650">
       <w:start w:val="1"/>
       <w:numFmt w:val="hebrew1"/>
       <w:lvlText w:val="%1."/>
@@ -29899,6 +30964,8 @@
       </w:pPr>
       <w:rPr>
         <w:rFonts w:hint="default"/>
+        <w:sz w:val="22"/>
+        <w:szCs w:val="22"/>
       </w:rPr>
     </w:lvl>
     <w:lvl w:ilvl="1" w:tplc="04090019" w:tentative="1">
@@ -31972,6 +33039,7 @@
   <w:style w:type="character" w:default="1" w:styleId="DefaultParagraphFont">
     <w:name w:val="Default Paragraph Font"/>
     <w:uiPriority w:val="1"/>
+    <w:semiHidden/>
     <w:unhideWhenUsed/>
   </w:style>
   <w:style w:type="table" w:default="1" w:styleId="TableNormal">

</xml_diff>